<commit_message>
Updated chapter 1 and 2 on 03/19/2018
</commit_message>
<xml_diff>
--- a/Chapter1and2.docx
+++ b/Chapter1and2.docx
@@ -1,13 +1,11 @@
 
 <file path=word/document.xml><?xml version="1.0" encoding="utf-8"?>
-<w:document xmlns:wpc="http://schemas.microsoft.com/office/word/2010/wordprocessingCanvas" xmlns:mo="http://schemas.microsoft.com/office/mac/office/2008/main" xmlns:mc="http://schemas.openxmlformats.org/markup-compatibility/2006" xmlns:mv="urn:schemas-microsoft-com:mac:vml" xmlns:o="urn:schemas-microsoft-com:office:office" xmlns:r="http://schemas.openxmlformats.org/officeDocument/2006/relationships" xmlns:m="http://schemas.openxmlformats.org/officeDocument/2006/math" xmlns:v="urn:schemas-microsoft-com:vml" xmlns:wp14="http://schemas.microsoft.com/office/word/2010/wordprocessingDrawing" xmlns:wp="http://schemas.openxmlformats.org/drawingml/2006/wordprocessingDrawing" xmlns:w10="urn:schemas-microsoft-com:office:word" xmlns:w="http://schemas.openxmlformats.org/wordprocessingml/2006/main" xmlns:w14="http://schemas.microsoft.com/office/word/2010/wordml" xmlns:w15="http://schemas.microsoft.com/office/word/2012/wordml" xmlns:wpg="http://schemas.microsoft.com/office/word/2010/wordprocessingGroup" xmlns:wpi="http://schemas.microsoft.com/office/word/2010/wordprocessingInk" xmlns:wne="http://schemas.microsoft.com/office/word/2006/wordml" xmlns:wps="http://schemas.microsoft.com/office/word/2010/wordprocessingShape" mc:Ignorable="w14 w15 wp14">
+<w:document xmlns:wpc="http://schemas.microsoft.com/office/word/2010/wordprocessingCanvas" xmlns:cx="http://schemas.microsoft.com/office/drawing/2014/chartex" xmlns:cx1="http://schemas.microsoft.com/office/drawing/2015/9/8/chartex" xmlns:cx2="http://schemas.microsoft.com/office/drawing/2015/10/21/chartex" xmlns:cx3="http://schemas.microsoft.com/office/drawing/2016/5/9/chartex" xmlns:cx4="http://schemas.microsoft.com/office/drawing/2016/5/10/chartex" xmlns:cx5="http://schemas.microsoft.com/office/drawing/2016/5/11/chartex" xmlns:cx6="http://schemas.microsoft.com/office/drawing/2016/5/12/chartex" xmlns:cx7="http://schemas.microsoft.com/office/drawing/2016/5/13/chartex" xmlns:cx8="http://schemas.microsoft.com/office/drawing/2016/5/14/chartex" xmlns:mc="http://schemas.openxmlformats.org/markup-compatibility/2006" xmlns:aink="http://schemas.microsoft.com/office/drawing/2016/ink" xmlns:am3d="http://schemas.microsoft.com/office/drawing/2017/model3d" xmlns:o="urn:schemas-microsoft-com:office:office" xmlns:r="http://schemas.openxmlformats.org/officeDocument/2006/relationships" xmlns:m="http://schemas.openxmlformats.org/officeDocument/2006/math" xmlns:v="urn:schemas-microsoft-com:vml" xmlns:wp14="http://schemas.microsoft.com/office/word/2010/wordprocessingDrawing" xmlns:wp="http://schemas.openxmlformats.org/drawingml/2006/wordprocessingDrawing" xmlns:w10="urn:schemas-microsoft-com:office:word" xmlns:w="http://schemas.openxmlformats.org/wordprocessingml/2006/main" xmlns:w14="http://schemas.microsoft.com/office/word/2010/wordml" xmlns:w15="http://schemas.microsoft.com/office/word/2012/wordml" xmlns:w16cid="http://schemas.microsoft.com/office/word/2016/wordml/cid" xmlns:w16se="http://schemas.microsoft.com/office/word/2015/wordml/symex" xmlns:wpg="http://schemas.microsoft.com/office/word/2010/wordprocessingGroup" xmlns:wpi="http://schemas.microsoft.com/office/word/2010/wordprocessingInk" xmlns:wne="http://schemas.microsoft.com/office/word/2006/wordml" xmlns:wps="http://schemas.microsoft.com/office/word/2010/wordprocessingShape" mc:Ignorable="w14 w15 w16se w16cid wp14">
   <w:body>
     <w:p>
       <w:pPr>
         <w:pStyle w:val="Heading1"/>
       </w:pPr>
-      <w:bookmarkStart w:id="0" w:name="_GoBack"/>
-      <w:bookmarkEnd w:id="0"/>
       <w:r>
         <w:t>CHAPTER 1 - INTRODUCTION</w:t>
       </w:r>
@@ -489,7 +487,15 @@
           <w:sz w:val="24"/>
           <w:szCs w:val="24"/>
         </w:rPr>
-        <w:t xml:space="preserve">connect to the internet, </w:t>
+        <w:t>use</w:t>
+      </w:r>
+      <w:r>
+        <w:rPr>
+          <w:rFonts w:ascii="Times New Roman" w:hAnsi="Times New Roman" w:cs="Times New Roman"/>
+          <w:sz w:val="24"/>
+          <w:szCs w:val="24"/>
+        </w:rPr>
+        <w:t xml:space="preserve"> the internet, </w:t>
       </w:r>
       <w:r>
         <w:rPr>
@@ -561,7 +567,15 @@
           <w:sz w:val="24"/>
           <w:szCs w:val="24"/>
         </w:rPr>
-        <w:t>their customers to the internet using</w:t>
+        <w:t xml:space="preserve">their customers to </w:t>
+      </w:r>
+      <w:r>
+        <w:rPr>
+          <w:rFonts w:ascii="Times New Roman" w:hAnsi="Times New Roman" w:cs="Times New Roman"/>
+          <w:sz w:val="24"/>
+          <w:szCs w:val="24"/>
+        </w:rPr>
+        <w:t>these global networks of networks known as</w:t>
       </w:r>
       <w:r>
         <w:rPr>
@@ -577,6 +591,30 @@
           <w:sz w:val="24"/>
           <w:szCs w:val="24"/>
         </w:rPr>
+        <w:t xml:space="preserve">the </w:t>
+      </w:r>
+      <w:r>
+        <w:rPr>
+          <w:rFonts w:ascii="Times New Roman" w:hAnsi="Times New Roman" w:cs="Times New Roman"/>
+          <w:sz w:val="24"/>
+          <w:szCs w:val="24"/>
+        </w:rPr>
+        <w:t>internet using</w:t>
+      </w:r>
+      <w:r>
+        <w:rPr>
+          <w:rFonts w:ascii="Times New Roman" w:hAnsi="Times New Roman" w:cs="Times New Roman"/>
+          <w:sz w:val="24"/>
+          <w:szCs w:val="24"/>
+        </w:rPr>
+        <w:t xml:space="preserve"> </w:t>
+      </w:r>
+      <w:r>
+        <w:rPr>
+          <w:rFonts w:ascii="Times New Roman" w:hAnsi="Times New Roman" w:cs="Times New Roman"/>
+          <w:sz w:val="24"/>
+          <w:szCs w:val="24"/>
+        </w:rPr>
         <w:t xml:space="preserve">a data transmission technology appropriate </w:t>
       </w:r>
       <w:r>
@@ -665,7 +703,15 @@
           <w:sz w:val="24"/>
           <w:szCs w:val="24"/>
         </w:rPr>
-        <w:t xml:space="preserve"> and because these costs can sometimes get to</w:t>
+        <w:t xml:space="preserve">. Since </w:t>
+      </w:r>
+      <w:r>
+        <w:rPr>
+          <w:rFonts w:ascii="Times New Roman" w:hAnsi="Times New Roman" w:cs="Times New Roman"/>
+          <w:sz w:val="24"/>
+          <w:szCs w:val="24"/>
+        </w:rPr>
+        <w:t>these costs can sometimes get to</w:t>
       </w:r>
       <w:r>
         <w:rPr>
@@ -713,7 +759,23 @@
           <w:sz w:val="24"/>
           <w:szCs w:val="24"/>
         </w:rPr>
-        <w:t xml:space="preserve">to fully serve their students with </w:t>
+        <w:t>to fully</w:t>
+      </w:r>
+      <w:r>
+        <w:rPr>
+          <w:rFonts w:ascii="Times New Roman" w:hAnsi="Times New Roman" w:cs="Times New Roman"/>
+          <w:sz w:val="24"/>
+          <w:szCs w:val="24"/>
+        </w:rPr>
+        <w:t xml:space="preserve"> integrate and</w:t>
+      </w:r>
+      <w:r>
+        <w:rPr>
+          <w:rFonts w:ascii="Times New Roman" w:hAnsi="Times New Roman" w:cs="Times New Roman"/>
+          <w:sz w:val="24"/>
+          <w:szCs w:val="24"/>
+        </w:rPr>
+        <w:t xml:space="preserve"> serve their students with </w:t>
       </w:r>
       <w:r>
         <w:rPr>
@@ -809,6 +871,14 @@
           <w:sz w:val="24"/>
           <w:szCs w:val="24"/>
         </w:rPr>
+        <w:t xml:space="preserve"> of limited or no internet access for communication and transfer</w:t>
+      </w:r>
+      <w:r>
+        <w:rPr>
+          <w:rFonts w:ascii="Times New Roman" w:hAnsi="Times New Roman" w:cs="Times New Roman"/>
+          <w:sz w:val="24"/>
+          <w:szCs w:val="24"/>
+        </w:rPr>
         <w:t xml:space="preserve">, </w:t>
       </w:r>
       <w:r>
@@ -921,7 +991,15 @@
           <w:sz w:val="24"/>
           <w:szCs w:val="24"/>
         </w:rPr>
-        <w:t xml:space="preserve"> in these parts of the world</w:t>
+        <w:t xml:space="preserve"> in these </w:t>
+      </w:r>
+      <w:r>
+        <w:rPr>
+          <w:rFonts w:ascii="Times New Roman" w:hAnsi="Times New Roman" w:cs="Times New Roman"/>
+          <w:sz w:val="24"/>
+          <w:szCs w:val="24"/>
+        </w:rPr>
+        <w:t>educational institutions</w:t>
       </w:r>
       <w:r>
         <w:rPr>
@@ -1165,7 +1243,16 @@
           <w:sz w:val="24"/>
           <w:szCs w:val="24"/>
         </w:rPr>
-        <w:t xml:space="preserve"> In the developing and underdeveloped countries, </w:t>
+        <w:t xml:space="preserve"> </w:t>
+      </w:r>
+      <w:r>
+        <w:rPr>
+          <w:rFonts w:ascii="Times New Roman" w:hAnsi="Times New Roman" w:cs="Times New Roman"/>
+          <w:sz w:val="24"/>
+          <w:szCs w:val="24"/>
+        </w:rPr>
+        <w:lastRenderedPageBreak/>
+        <w:t xml:space="preserve">In the developing and underdeveloped countries, </w:t>
       </w:r>
       <w:r>
         <w:rPr>
@@ -1189,24 +1276,63 @@
           <w:sz w:val="24"/>
           <w:szCs w:val="24"/>
         </w:rPr>
-        <w:t xml:space="preserve">problem of </w:t>
-      </w:r>
-      <w:r>
-        <w:rPr>
-          <w:rFonts w:ascii="Times New Roman" w:hAnsi="Times New Roman" w:cs="Times New Roman"/>
-          <w:sz w:val="24"/>
-          <w:szCs w:val="24"/>
-        </w:rPr>
-        <w:t xml:space="preserve">no internet connectivity or </w:t>
-      </w:r>
-      <w:r>
-        <w:rPr>
-          <w:rFonts w:ascii="Times New Roman" w:hAnsi="Times New Roman" w:cs="Times New Roman"/>
-          <w:sz w:val="24"/>
-          <w:szCs w:val="24"/>
-        </w:rPr>
-        <w:lastRenderedPageBreak/>
-        <w:t xml:space="preserve">inefficient internet connectivity for educational enhancement. This problem </w:t>
+        <w:t>problem of</w:t>
+      </w:r>
+      <w:r>
+        <w:rPr>
+          <w:rFonts w:ascii="Times New Roman" w:hAnsi="Times New Roman" w:cs="Times New Roman"/>
+          <w:sz w:val="24"/>
+          <w:szCs w:val="24"/>
+        </w:rPr>
+        <w:t xml:space="preserve"> little or</w:t>
+      </w:r>
+      <w:r>
+        <w:rPr>
+          <w:rFonts w:ascii="Times New Roman" w:hAnsi="Times New Roman" w:cs="Times New Roman"/>
+          <w:sz w:val="24"/>
+          <w:szCs w:val="24"/>
+        </w:rPr>
+        <w:t xml:space="preserve"> </w:t>
+      </w:r>
+      <w:r>
+        <w:rPr>
+          <w:rFonts w:ascii="Times New Roman" w:hAnsi="Times New Roman" w:cs="Times New Roman"/>
+          <w:sz w:val="24"/>
+          <w:szCs w:val="24"/>
+        </w:rPr>
+        <w:t>no internet connectivity for educational enhancement. This</w:t>
+      </w:r>
+      <w:r>
+        <w:rPr>
+          <w:rFonts w:ascii="Times New Roman" w:hAnsi="Times New Roman" w:cs="Times New Roman"/>
+          <w:sz w:val="24"/>
+          <w:szCs w:val="24"/>
+        </w:rPr>
+        <w:t xml:space="preserve"> typical</w:t>
+      </w:r>
+      <w:r>
+        <w:rPr>
+          <w:rFonts w:ascii="Times New Roman" w:hAnsi="Times New Roman" w:cs="Times New Roman"/>
+          <w:sz w:val="24"/>
+          <w:szCs w:val="24"/>
+        </w:rPr>
+        <w:t xml:space="preserve"> problem</w:t>
+      </w:r>
+      <w:r>
+        <w:rPr>
+          <w:rFonts w:ascii="Times New Roman" w:hAnsi="Times New Roman" w:cs="Times New Roman"/>
+          <w:sz w:val="24"/>
+          <w:szCs w:val="24"/>
+        </w:rPr>
+        <w:t xml:space="preserve"> of inefficient internet access</w:t>
+      </w:r>
+      <w:r>
+        <w:rPr>
+          <w:rFonts w:ascii="Times New Roman" w:hAnsi="Times New Roman" w:cs="Times New Roman"/>
+          <w:sz w:val="24"/>
+          <w:szCs w:val="24"/>
+        </w:rPr>
+        <w:t xml:space="preserve"> </w:t>
       </w:r>
       <w:r>
         <w:rPr>
@@ -1274,6 +1400,8 @@
       <w:r>
         <w:t xml:space="preserve"> Statement </w:t>
       </w:r>
+      <w:bookmarkStart w:id="0" w:name="_GoBack"/>
+      <w:bookmarkEnd w:id="0"/>
     </w:p>
     <w:p>
       <w:pPr>
@@ -1356,7 +1484,23 @@
           <w:sz w:val="24"/>
           <w:szCs w:val="24"/>
         </w:rPr>
-        <w:t>markedly between countries and all of th</w:t>
+        <w:t xml:space="preserve">markedly between countries and </w:t>
+      </w:r>
+      <w:r>
+        <w:rPr>
+          <w:rFonts w:ascii="Times New Roman" w:hAnsi="Times New Roman" w:cs="Times New Roman"/>
+          <w:sz w:val="24"/>
+          <w:szCs w:val="24"/>
+        </w:rPr>
+        <w:t>all</w:t>
+      </w:r>
+      <w:r>
+        <w:rPr>
+          <w:rFonts w:ascii="Times New Roman" w:hAnsi="Times New Roman" w:cs="Times New Roman"/>
+          <w:sz w:val="24"/>
+          <w:szCs w:val="24"/>
+        </w:rPr>
+        <w:t xml:space="preserve"> th</w:t>
       </w:r>
       <w:r>
         <w:rPr>
@@ -1388,7 +1532,23 @@
           <w:sz w:val="24"/>
           <w:szCs w:val="24"/>
         </w:rPr>
-        <w:t xml:space="preserve"> impacts the implementation</w:t>
+        <w:t xml:space="preserve"> </w:t>
+      </w:r>
+      <w:r>
+        <w:rPr>
+          <w:rFonts w:ascii="Times New Roman" w:hAnsi="Times New Roman" w:cs="Times New Roman"/>
+          <w:sz w:val="24"/>
+          <w:szCs w:val="24"/>
+        </w:rPr>
+        <w:t xml:space="preserve">usually </w:t>
+      </w:r>
+      <w:r>
+        <w:rPr>
+          <w:rFonts w:ascii="Times New Roman" w:hAnsi="Times New Roman" w:cs="Times New Roman"/>
+          <w:sz w:val="24"/>
+          <w:szCs w:val="24"/>
+        </w:rPr>
+        <w:t>impacts the implementation</w:t>
       </w:r>
       <w:r>
         <w:rPr>
@@ -1468,7 +1628,23 @@
           <w:sz w:val="24"/>
           <w:szCs w:val="24"/>
         </w:rPr>
-        <w:t xml:space="preserve"> and hereby causes the lack of internet connectivity between students and their teachers.</w:t>
+        <w:t xml:space="preserve"> and hereby causes the lack of internet connectivity between students and their teachers</w:t>
+      </w:r>
+      <w:r>
+        <w:rPr>
+          <w:rFonts w:ascii="Times New Roman" w:hAnsi="Times New Roman" w:cs="Times New Roman"/>
+          <w:sz w:val="24"/>
+          <w:szCs w:val="24"/>
+        </w:rPr>
+        <w:t xml:space="preserve"> in many schools of the developing and under-developed countries</w:t>
+      </w:r>
+      <w:r>
+        <w:rPr>
+          <w:rFonts w:ascii="Times New Roman" w:hAnsi="Times New Roman" w:cs="Times New Roman"/>
+          <w:sz w:val="24"/>
+          <w:szCs w:val="24"/>
+        </w:rPr>
+        <w:t>.</w:t>
       </w:r>
       <w:r>
         <w:rPr>
@@ -1484,7 +1660,39 @@
           <w:sz w:val="24"/>
           <w:szCs w:val="24"/>
         </w:rPr>
-        <w:t xml:space="preserve">Although handouts and </w:t>
+        <w:t>Although</w:t>
+      </w:r>
+      <w:r>
+        <w:rPr>
+          <w:rFonts w:ascii="Times New Roman" w:hAnsi="Times New Roman" w:cs="Times New Roman"/>
+          <w:sz w:val="24"/>
+          <w:szCs w:val="24"/>
+        </w:rPr>
+        <w:t xml:space="preserve">, sharing course document </w:t>
+      </w:r>
+      <w:r>
+        <w:rPr>
+          <w:rFonts w:ascii="Times New Roman" w:hAnsi="Times New Roman" w:cs="Times New Roman"/>
+          <w:sz w:val="24"/>
+          <w:szCs w:val="24"/>
+        </w:rPr>
+        <w:t>handouts</w:t>
+      </w:r>
+      <w:r>
+        <w:rPr>
+          <w:rFonts w:ascii="Times New Roman" w:hAnsi="Times New Roman" w:cs="Times New Roman"/>
+          <w:sz w:val="24"/>
+          <w:szCs w:val="24"/>
+        </w:rPr>
+        <w:t xml:space="preserve"> among students</w:t>
+      </w:r>
+      <w:r>
+        <w:rPr>
+          <w:rFonts w:ascii="Times New Roman" w:hAnsi="Times New Roman" w:cs="Times New Roman"/>
+          <w:sz w:val="24"/>
+          <w:szCs w:val="24"/>
+        </w:rPr>
+        <w:t xml:space="preserve"> and </w:t>
       </w:r>
       <w:r>
         <w:rPr>
@@ -1668,6 +1876,14 @@
           <w:sz w:val="24"/>
           <w:szCs w:val="24"/>
         </w:rPr>
+        <w:t xml:space="preserve"> gets little or no content of the information that was passed</w:t>
+      </w:r>
+      <w:r>
+        <w:rPr>
+          <w:rFonts w:ascii="Times New Roman" w:hAnsi="Times New Roman" w:cs="Times New Roman"/>
+          <w:sz w:val="24"/>
+          <w:szCs w:val="24"/>
+        </w:rPr>
         <w:t>.</w:t>
       </w:r>
     </w:p>
@@ -1892,6 +2108,7 @@
         <w:pStyle w:val="Heading2"/>
       </w:pPr>
       <w:r>
+        <w:lastRenderedPageBreak/>
         <w:t>1.2</w:t>
       </w:r>
       <w:r>
@@ -1977,15 +2194,47 @@
           <w:sz w:val="24"/>
           <w:szCs w:val="24"/>
         </w:rPr>
-        <w:t xml:space="preserve"> solution </w:t>
-      </w:r>
-      <w:r>
-        <w:rPr>
-          <w:rFonts w:ascii="Times New Roman" w:hAnsi="Times New Roman" w:cs="Times New Roman"/>
-          <w:sz w:val="24"/>
-          <w:szCs w:val="24"/>
-        </w:rPr>
-        <w:t>to the described problem</w:t>
+        <w:t xml:space="preserve"> solution</w:t>
+      </w:r>
+      <w:r>
+        <w:rPr>
+          <w:rFonts w:ascii="Times New Roman" w:hAnsi="Times New Roman" w:cs="Times New Roman"/>
+          <w:sz w:val="24"/>
+          <w:szCs w:val="24"/>
+        </w:rPr>
+        <w:t xml:space="preserve"> that enhances education activities and solves</w:t>
+      </w:r>
+      <w:r>
+        <w:rPr>
+          <w:rFonts w:ascii="Times New Roman" w:hAnsi="Times New Roman" w:cs="Times New Roman"/>
+          <w:sz w:val="24"/>
+          <w:szCs w:val="24"/>
+        </w:rPr>
+        <w:t xml:space="preserve"> the problem</w:t>
+      </w:r>
+      <w:r>
+        <w:rPr>
+          <w:rFonts w:ascii="Times New Roman" w:hAnsi="Times New Roman" w:cs="Times New Roman"/>
+          <w:sz w:val="24"/>
+          <w:szCs w:val="24"/>
+        </w:rPr>
+        <w:t xml:space="preserve"> of </w:t>
+      </w:r>
+      <w:r>
+        <w:rPr>
+          <w:rFonts w:ascii="Times New Roman" w:hAnsi="Times New Roman" w:cs="Times New Roman"/>
+          <w:sz w:val="24"/>
+          <w:szCs w:val="24"/>
+        </w:rPr>
+        <w:t xml:space="preserve">inadequate internet efficiency for educational development in places that suffer </w:t>
+      </w:r>
+      <w:r>
+        <w:rPr>
+          <w:rFonts w:ascii="Times New Roman" w:hAnsi="Times New Roman" w:cs="Times New Roman"/>
+          <w:sz w:val="24"/>
+          <w:szCs w:val="24"/>
+        </w:rPr>
+        <w:t>little or no internet access for connectivity and for communication</w:t>
       </w:r>
       <w:r>
         <w:rPr>
@@ -2089,16 +2338,7 @@
           <w:sz w:val="24"/>
           <w:szCs w:val="24"/>
         </w:rPr>
-        <w:t xml:space="preserve">Here, I propose a way to solve this </w:t>
-      </w:r>
-      <w:r>
-        <w:rPr>
-          <w:rFonts w:ascii="Times New Roman" w:hAnsi="Times New Roman" w:cs="Times New Roman"/>
-          <w:sz w:val="24"/>
-          <w:szCs w:val="24"/>
-        </w:rPr>
-        <w:lastRenderedPageBreak/>
-        <w:t xml:space="preserve">problem by </w:t>
+        <w:t xml:space="preserve">Here, I propose a way to solve this problem by </w:t>
       </w:r>
       <w:r>
         <w:rPr>
@@ -2550,7 +2790,23 @@
           <w:sz w:val="24"/>
           <w:szCs w:val="24"/>
         </w:rPr>
-        <w:t>its only right to be creating a local area network as the internet is the most effective medium of communication in a wide area network.</w:t>
+        <w:t xml:space="preserve">its only right to be creating a local area network </w:t>
+      </w:r>
+      <w:r>
+        <w:rPr>
+          <w:rFonts w:ascii="Times New Roman" w:hAnsi="Times New Roman" w:cs="Times New Roman"/>
+          <w:sz w:val="24"/>
+          <w:szCs w:val="24"/>
+        </w:rPr>
+        <w:t xml:space="preserve">having no doubt that </w:t>
+      </w:r>
+      <w:r>
+        <w:rPr>
+          <w:rFonts w:ascii="Times New Roman" w:hAnsi="Times New Roman" w:cs="Times New Roman"/>
+          <w:sz w:val="24"/>
+          <w:szCs w:val="24"/>
+        </w:rPr>
+        <w:t>internet is the most effective medium of communication in a wide area network.</w:t>
       </w:r>
     </w:p>
     <w:p>
@@ -2574,6 +2830,7 @@
           <w:sz w:val="24"/>
           <w:szCs w:val="24"/>
         </w:rPr>
+        <w:lastRenderedPageBreak/>
         <w:t xml:space="preserve">Reduced cost of </w:t>
       </w:r>
       <w:r>
@@ -2590,7 +2847,23 @@
           <w:sz w:val="24"/>
           <w:szCs w:val="24"/>
         </w:rPr>
-        <w:t xml:space="preserve">is network, file transfer through the </w:t>
+        <w:t xml:space="preserve">is </w:t>
+      </w:r>
+      <w:r>
+        <w:rPr>
+          <w:rFonts w:ascii="Times New Roman" w:hAnsi="Times New Roman" w:cs="Times New Roman"/>
+          <w:sz w:val="24"/>
+          <w:szCs w:val="24"/>
+        </w:rPr>
+        <w:t xml:space="preserve">local </w:t>
+      </w:r>
+      <w:r>
+        <w:rPr>
+          <w:rFonts w:ascii="Times New Roman" w:hAnsi="Times New Roman" w:cs="Times New Roman"/>
+          <w:sz w:val="24"/>
+          <w:szCs w:val="24"/>
+        </w:rPr>
+        <w:t xml:space="preserve">network, file transfer through the </w:t>
       </w:r>
       <w:r>
         <w:rPr>
@@ -2723,33 +2996,41 @@
     <w:p>
       <w:pPr>
         <w:pStyle w:val="NoSpacing"/>
-        <w:spacing w:after="160"/>
+        <w:spacing w:after="160" w:line="480" w:lineRule="auto"/>
         <w:ind w:firstLine="360"/>
         <w:jc w:val="both"/>
-      </w:pPr>
-      <w:r>
-        <w:t xml:space="preserve">Networks are a collection of computers that are connected together with wires and wireless signals. It can also be defined as a: </w:t>
+        <w:rPr>
+          <w:rFonts w:cs="Times New Roman"/>
+          <w:szCs w:val="24"/>
+        </w:rPr>
+      </w:pPr>
+      <w:r>
+        <w:t xml:space="preserve">Networks are a collection of computers that are </w:t>
+      </w:r>
+      <w:r>
+        <w:t>connected</w:t>
+      </w:r>
+      <w:r>
+        <w:t xml:space="preserve"> with wires and wireless signals. It can also be defined as a: </w:t>
       </w:r>
     </w:p>
     <w:p>
       <w:pPr>
-        <w:pStyle w:val="ListParagraph"/>
+        <w:pStyle w:val="NoSpacing"/>
         <w:numPr>
           <w:ilvl w:val="0"/>
-          <w:numId w:val="1"/>
+          <w:numId w:val="17"/>
         </w:numPr>
-        <w:spacing w:line="480" w:lineRule="auto"/>
-        <w:ind w:left="0"/>
-        <w:rPr>
-          <w:rFonts w:ascii="Times New Roman" w:hAnsi="Times New Roman" w:cs="Times New Roman"/>
-          <w:sz w:val="24"/>
-          <w:szCs w:val="24"/>
-        </w:rPr>
-      </w:pPr>
-      <w:r>
-        <w:rPr>
-          <w:rFonts w:ascii="Times New Roman" w:hAnsi="Times New Roman" w:cs="Times New Roman"/>
-          <w:sz w:val="24"/>
+        <w:spacing w:after="160" w:line="480" w:lineRule="auto"/>
+        <w:jc w:val="both"/>
+        <w:rPr>
+          <w:rFonts w:cs="Times New Roman"/>
+          <w:szCs w:val="24"/>
+        </w:rPr>
+      </w:pPr>
+      <w:r>
+        <w:rPr>
+          <w:rFonts w:cs="Times New Roman"/>
           <w:szCs w:val="24"/>
         </w:rPr>
         <w:t>Group of interconnected things.</w:t>
@@ -2757,23 +3038,21 @@
     </w:p>
     <w:p>
       <w:pPr>
-        <w:pStyle w:val="ListParagraph"/>
+        <w:pStyle w:val="NoSpacing"/>
         <w:numPr>
           <w:ilvl w:val="0"/>
-          <w:numId w:val="1"/>
+          <w:numId w:val="17"/>
         </w:numPr>
-        <w:spacing w:line="480" w:lineRule="auto"/>
-        <w:ind w:left="0"/>
-        <w:rPr>
-          <w:rFonts w:ascii="Times New Roman" w:hAnsi="Times New Roman" w:cs="Times New Roman"/>
-          <w:sz w:val="24"/>
-          <w:szCs w:val="24"/>
-        </w:rPr>
-      </w:pPr>
-      <w:r>
-        <w:rPr>
-          <w:rFonts w:ascii="Times New Roman" w:hAnsi="Times New Roman" w:cs="Times New Roman"/>
-          <w:sz w:val="24"/>
+        <w:spacing w:after="160" w:line="480" w:lineRule="auto"/>
+        <w:jc w:val="both"/>
+        <w:rPr>
+          <w:rFonts w:cs="Times New Roman"/>
+          <w:szCs w:val="24"/>
+        </w:rPr>
+      </w:pPr>
+      <w:r>
+        <w:rPr>
+          <w:rFonts w:cs="Times New Roman"/>
           <w:szCs w:val="24"/>
         </w:rPr>
         <w:t>Number of interconnected computers.</w:t>
@@ -2871,7 +3150,23 @@
           <w:sz w:val="24"/>
           <w:szCs w:val="24"/>
         </w:rPr>
-        <w:t xml:space="preserve">Networking is useful because it allows a group of people to access a pool of resources. One of the most useful resources a network makes available is people. Collaboration has become expected in a workplace, schools and other institutions because of networks. People are now able to talk, chat or send an electronic mail with someone else who is literally miles away. But networking does have some disadvantages, there is an initial cost to set up a new network – such as cost of purchasing networking equipment, labor cost for trained network personnel. Other disadvantage can occur as a result of the cost of maintenance and threats like viruses and hacking. However, with proper maintenance and security measures, these disadvantages can be mitigated </w:t>
+        <w:t xml:space="preserve">Networking is useful because it allows a group of people to access a pool of resources. One of the most useful resources a network makes available is people. Collaboration has become expected in a workplace, schools and other institutions because of networks. People are now able to talk, chat or send an electronic mail with someone else who is literally miles away. But networking does have some disadvantages, there is an initial cost to set up a new network – such as cost of purchasing networking equipment, labor cost for trained network personnel. Other disadvantage can occur </w:t>
+      </w:r>
+      <w:r>
+        <w:rPr>
+          <w:rFonts w:ascii="Times New Roman" w:hAnsi="Times New Roman" w:cs="Times New Roman"/>
+          <w:sz w:val="24"/>
+          <w:szCs w:val="24"/>
+        </w:rPr>
+        <w:t>because of</w:t>
+      </w:r>
+      <w:r>
+        <w:rPr>
+          <w:rFonts w:ascii="Times New Roman" w:hAnsi="Times New Roman" w:cs="Times New Roman"/>
+          <w:sz w:val="24"/>
+          <w:szCs w:val="24"/>
+        </w:rPr>
+        <w:t xml:space="preserve"> the cost of maintenance and threats like viruses and hacking. However, with proper maintenance and security measures, these disadvantages can be mitigated </w:t>
       </w:r>
     </w:p>
     <w:p>
@@ -2891,7 +3186,88 @@
           <w:sz w:val="24"/>
           <w:szCs w:val="24"/>
         </w:rPr>
-        <w:t>Networks and internetworking have grown exponentially over the last 20 years with constant evolution throughout the years as described below:</w:t>
+        <w:t>Networks and internetworking have grown exponentially over the last 20 years with constant evolution throughout the years</w:t>
+      </w:r>
+      <w:r>
+        <w:rPr>
+          <w:rFonts w:ascii="Times New Roman" w:hAnsi="Times New Roman" w:cs="Times New Roman"/>
+          <w:sz w:val="24"/>
+          <w:szCs w:val="24"/>
+        </w:rPr>
+        <w:t>. Networks are made up of different protocols</w:t>
+      </w:r>
+      <w:r>
+        <w:rPr>
+          <w:rFonts w:ascii="Times New Roman" w:hAnsi="Times New Roman" w:cs="Times New Roman"/>
+          <w:sz w:val="24"/>
+          <w:szCs w:val="24"/>
+        </w:rPr>
+        <w:t xml:space="preserve"> </w:t>
+      </w:r>
+      <w:r>
+        <w:rPr>
+          <w:rFonts w:ascii="Times New Roman" w:hAnsi="Times New Roman" w:cs="Times New Roman"/>
+          <w:sz w:val="24"/>
+          <w:szCs w:val="24"/>
+        </w:rPr>
+        <w:t xml:space="preserve">and standards. It is helpful to know that Networking Protocols are the </w:t>
+      </w:r>
+      <w:r>
+        <w:rPr>
+          <w:rFonts w:ascii="Times New Roman" w:hAnsi="Times New Roman" w:cs="Times New Roman"/>
+          <w:sz w:val="24"/>
+          <w:szCs w:val="24"/>
+        </w:rPr>
+        <w:t>guidelines</w:t>
+      </w:r>
+      <w:r>
+        <w:rPr>
+          <w:rFonts w:ascii="Times New Roman" w:hAnsi="Times New Roman" w:cs="Times New Roman"/>
+          <w:sz w:val="24"/>
+          <w:szCs w:val="24"/>
+        </w:rPr>
+        <w:t xml:space="preserve"> that </w:t>
+      </w:r>
+      <w:r>
+        <w:rPr>
+          <w:rFonts w:ascii="Times New Roman" w:hAnsi="Times New Roman" w:cs="Times New Roman"/>
+          <w:sz w:val="24"/>
+          <w:szCs w:val="24"/>
+        </w:rPr>
+        <w:t>define</w:t>
+      </w:r>
+      <w:r>
+        <w:rPr>
+          <w:rFonts w:ascii="Times New Roman" w:hAnsi="Times New Roman" w:cs="Times New Roman"/>
+          <w:sz w:val="24"/>
+          <w:szCs w:val="24"/>
+        </w:rPr>
+        <w:t xml:space="preserve"> the communication</w:t>
+      </w:r>
+      <w:r>
+        <w:rPr>
+          <w:rFonts w:ascii="Times New Roman" w:hAnsi="Times New Roman" w:cs="Times New Roman"/>
+          <w:sz w:val="24"/>
+          <w:szCs w:val="24"/>
+        </w:rPr>
+        <w:t xml:space="preserve"> between two or more devices while the </w:t>
+      </w:r>
+      <w:r>
+        <w:rPr>
+          <w:rFonts w:ascii="Times New Roman" w:hAnsi="Times New Roman" w:cs="Times New Roman"/>
+          <w:sz w:val="24"/>
+          <w:szCs w:val="24"/>
+        </w:rPr>
+        <w:lastRenderedPageBreak/>
+        <w:t>Networking Standards make sure that different networking products from different manufacturers are interoperable using some set of rules. The evolution of Networks and internetworking can be</w:t>
+      </w:r>
+      <w:r>
+        <w:rPr>
+          <w:rFonts w:ascii="Times New Roman" w:hAnsi="Times New Roman" w:cs="Times New Roman"/>
+          <w:sz w:val="24"/>
+          <w:szCs w:val="24"/>
+        </w:rPr>
+        <w:t xml:space="preserve"> described below:</w:t>
       </w:r>
     </w:p>
     <w:p>
@@ -3030,16 +3406,7 @@
           <w:sz w:val="24"/>
           <w:szCs w:val="24"/>
         </w:rPr>
-        <w:t xml:space="preserve">. By the early </w:t>
-      </w:r>
-      <w:r>
-        <w:rPr>
-          <w:rFonts w:ascii="Times New Roman" w:hAnsi="Times New Roman" w:cs="Times New Roman"/>
-          <w:sz w:val="24"/>
-          <w:szCs w:val="24"/>
-        </w:rPr>
-        <w:lastRenderedPageBreak/>
-        <w:t>1960s, many people can share a single computer, using terminals to log in over phone lines. Even though the computers were unable to connect to each other at the time, these idea is described as the first common multi-user systems, with many people online at the same time. It then gradually develops into many features of later networks, from file sharing to e-mail and chat.</w:t>
+        <w:t>. By the early 1960s, many people can share a single computer, using terminals to log in over phone lines. Even though the computers were unable to connect to each other at the time, these idea is described as the first common multi-user systems, with many people online at the same time. It then gradually develops into many features of later networks, from file sharing to e-mail and chat.</w:t>
       </w:r>
     </w:p>
     <w:p>
@@ -3204,17 +3571,29 @@
         <w:spacing w:before="100" w:beforeAutospacing="1" w:after="100" w:afterAutospacing="1" w:line="480" w:lineRule="auto"/>
         <w:rPr>
           <w:rFonts w:ascii="Times New Roman" w:hAnsi="Times New Roman" w:cs="Times New Roman"/>
-          <w:sz w:val="24"/>
-          <w:szCs w:val="24"/>
-        </w:rPr>
-      </w:pPr>
-      <w:r>
-        <w:rPr>
-          <w:rFonts w:ascii="Times New Roman" w:hAnsi="Times New Roman" w:cs="Times New Roman"/>
           <w:b/>
           <w:sz w:val="24"/>
           <w:szCs w:val="24"/>
         </w:rPr>
+      </w:pPr>
+    </w:p>
+    <w:p>
+      <w:pPr>
+        <w:spacing w:before="100" w:beforeAutospacing="1" w:after="100" w:afterAutospacing="1" w:line="480" w:lineRule="auto"/>
+        <w:rPr>
+          <w:rFonts w:ascii="Times New Roman" w:hAnsi="Times New Roman" w:cs="Times New Roman"/>
+          <w:sz w:val="24"/>
+          <w:szCs w:val="24"/>
+        </w:rPr>
+      </w:pPr>
+      <w:r>
+        <w:rPr>
+          <w:rFonts w:ascii="Times New Roman" w:hAnsi="Times New Roman" w:cs="Times New Roman"/>
+          <w:b/>
+          <w:sz w:val="24"/>
+          <w:szCs w:val="24"/>
+        </w:rPr>
+        <w:lastRenderedPageBreak/>
         <w:t>2.1.3</w:t>
       </w:r>
       <w:r>
@@ -3232,29 +3611,19 @@
       <w:pPr>
         <w:spacing w:before="100" w:beforeAutospacing="1" w:after="100" w:afterAutospacing="1" w:line="480" w:lineRule="auto"/>
         <w:ind w:firstLine="720"/>
-        <w:jc w:val="both"/>
-        <w:rPr>
-          <w:rFonts w:ascii="Times New Roman" w:hAnsi="Times New Roman" w:cs="Times New Roman"/>
-          <w:sz w:val="24"/>
-          <w:szCs w:val="24"/>
-        </w:rPr>
-      </w:pPr>
-      <w:r>
-        <w:rPr>
-          <w:rFonts w:ascii="Times New Roman" w:hAnsi="Times New Roman" w:cs="Times New Roman"/>
-          <w:sz w:val="24"/>
-          <w:szCs w:val="24"/>
-        </w:rPr>
-        <w:t xml:space="preserve">In the late 1969, at this time created by the United States Defense Advanced Research Projects Agency (ARPA), the ARPAnet makes a debut as a large-scale, general-purpose computer network that connects multiple computers together. ARPAnet was a ground for experimental networks and satellite radios and the need to connect diverse systems led ARPA to begin its internet programs, which developed techniques for interconnecting </w:t>
-      </w:r>
-      <w:r>
-        <w:rPr>
-          <w:rFonts w:ascii="Times New Roman" w:hAnsi="Times New Roman" w:cs="Times New Roman"/>
-          <w:sz w:val="24"/>
-          <w:szCs w:val="24"/>
-        </w:rPr>
-        <w:lastRenderedPageBreak/>
-        <w:t xml:space="preserve">networks, using this technique to connect other research networks forming the basis for today’s internet, a worldwide network of networks. </w:t>
+        <w:rPr>
+          <w:rFonts w:ascii="Times New Roman" w:hAnsi="Times New Roman" w:cs="Times New Roman"/>
+          <w:sz w:val="24"/>
+          <w:szCs w:val="24"/>
+        </w:rPr>
+      </w:pPr>
+      <w:r>
+        <w:rPr>
+          <w:rFonts w:ascii="Times New Roman" w:hAnsi="Times New Roman" w:cs="Times New Roman"/>
+          <w:sz w:val="24"/>
+          <w:szCs w:val="24"/>
+        </w:rPr>
+        <w:t xml:space="preserve">In the late 1969, at this time created by the United States Defense Advanced Research Projects Agency (ARPA), the ARPAnet makes a debut as a large-scale, general-purpose computer network that connects multiple computers together. ARPAnet was a ground for experimental networks and satellite radios and the need to connect diverse systems led ARPA to begin its internet programs, which developed techniques for interconnecting networks, using this technique to connect other research networks forming the basis for today’s internet, a worldwide network of networks. </w:t>
       </w:r>
       <w:sdt>
         <w:sdtPr>
@@ -3476,6 +3845,7 @@
         <w:jc w:val="both"/>
       </w:pPr>
       <w:r>
+        <w:lastRenderedPageBreak/>
         <w:t>2.1.5</w:t>
       </w:r>
       <w:r>
@@ -3494,6 +3864,22 @@
           <w:szCs w:val="24"/>
         </w:rPr>
       </w:pPr>
+      <w:r>
+        <w:rPr>
+          <w:rFonts w:ascii="Times New Roman" w:hAnsi="Times New Roman" w:cs="Times New Roman"/>
+          <w:sz w:val="24"/>
+          <w:szCs w:val="24"/>
+        </w:rPr>
+        <w:t xml:space="preserve">The IEEE is an institute of Electrical and Electronics Engineer that develops global standards </w:t>
+      </w:r>
+      <w:r>
+        <w:rPr>
+          <w:rFonts w:ascii="Times New Roman" w:hAnsi="Times New Roman" w:cs="Times New Roman"/>
+          <w:sz w:val="24"/>
+          <w:szCs w:val="24"/>
+        </w:rPr>
+        <w:t xml:space="preserve">for a range of technologies. </w:t>
+      </w:r>
       <w:r>
         <w:rPr>
           <w:rFonts w:ascii="Times New Roman" w:hAnsi="Times New Roman" w:cs="Times New Roman"/>
@@ -3571,16 +3957,55 @@
           <w:sz w:val="24"/>
           <w:szCs w:val="24"/>
         </w:rPr>
-        <w:t xml:space="preserve">. The internet is comprised of multiple layers which among them is the Link layer where Ethernet is categorized. Ethernet uses both Data Link and Physical layer specifications. All network connected in a local area had to be connected to some type of cable. When these cables are connected in a network, they act as a </w:t>
-      </w:r>
-      <w:r>
-        <w:rPr>
-          <w:rFonts w:ascii="Times New Roman" w:hAnsi="Times New Roman" w:cs="Times New Roman"/>
-          <w:sz w:val="24"/>
-          <w:szCs w:val="24"/>
-        </w:rPr>
-        <w:lastRenderedPageBreak/>
-        <w:t xml:space="preserve">medium that transfer resources from one computer to another. The </w:t>
+        <w:t xml:space="preserve">. </w:t>
+      </w:r>
+      <w:r>
+        <w:rPr>
+          <w:rFonts w:ascii="Times New Roman" w:hAnsi="Times New Roman" w:cs="Times New Roman"/>
+          <w:sz w:val="24"/>
+          <w:szCs w:val="24"/>
+        </w:rPr>
+        <w:t>While t</w:t>
+      </w:r>
+      <w:r>
+        <w:rPr>
+          <w:rFonts w:ascii="Times New Roman" w:hAnsi="Times New Roman" w:cs="Times New Roman"/>
+          <w:sz w:val="24"/>
+          <w:szCs w:val="24"/>
+        </w:rPr>
+        <w:t>he internet is comprised of multiple layers</w:t>
+      </w:r>
+      <w:r>
+        <w:rPr>
+          <w:rFonts w:ascii="Times New Roman" w:hAnsi="Times New Roman" w:cs="Times New Roman"/>
+          <w:sz w:val="24"/>
+          <w:szCs w:val="24"/>
+        </w:rPr>
+        <w:t>,</w:t>
+      </w:r>
+      <w:r>
+        <w:rPr>
+          <w:rFonts w:ascii="Times New Roman" w:hAnsi="Times New Roman" w:cs="Times New Roman"/>
+          <w:sz w:val="24"/>
+          <w:szCs w:val="24"/>
+        </w:rPr>
+        <w:t xml:space="preserve"> among the</w:t>
+      </w:r>
+      <w:r>
+        <w:rPr>
+          <w:rFonts w:ascii="Times New Roman" w:hAnsi="Times New Roman" w:cs="Times New Roman"/>
+          <w:sz w:val="24"/>
+          <w:szCs w:val="24"/>
+        </w:rPr>
+        <w:t>se layers</w:t>
+      </w:r>
+      <w:r>
+        <w:rPr>
+          <w:rFonts w:ascii="Times New Roman" w:hAnsi="Times New Roman" w:cs="Times New Roman"/>
+          <w:sz w:val="24"/>
+          <w:szCs w:val="24"/>
+        </w:rPr>
+        <w:t xml:space="preserve"> is the Link layer where Ethernet is categorized. Ethernet uses both Data Link and Physical layer specifications. All network connected in a local area had to be connected to some type of cable. When these cables are connected in a network, they act as a medium that transfer resources from one computer to another. The </w:t>
       </w:r>
       <w:r>
         <w:rPr>
@@ -3616,7 +4041,71 @@
           <w:sz w:val="24"/>
           <w:szCs w:val="24"/>
         </w:rPr>
-        <w:t xml:space="preserve">Fast forward to the year1999, the IEEE 802.11b short range radio networking standard came into place as “Wi-Fi”. “The wireless networking uses radio frequency to send information between devices that are able to pick up the frequency and translate the radio signals back into information that the device user can understand and use”. </w:t>
+        <w:t>Fast forward to the year</w:t>
+      </w:r>
+      <w:r>
+        <w:rPr>
+          <w:rFonts w:ascii="Times New Roman" w:hAnsi="Times New Roman" w:cs="Times New Roman"/>
+          <w:sz w:val="24"/>
+          <w:szCs w:val="24"/>
+        </w:rPr>
+        <w:t xml:space="preserve"> </w:t>
+      </w:r>
+      <w:r>
+        <w:rPr>
+          <w:rFonts w:ascii="Times New Roman" w:hAnsi="Times New Roman" w:cs="Times New Roman"/>
+          <w:sz w:val="24"/>
+          <w:szCs w:val="24"/>
+        </w:rPr>
+        <w:t>1999, the IEEE 802.11</w:t>
+      </w:r>
+      <w:r>
+        <w:rPr>
+          <w:rFonts w:ascii="Times New Roman" w:hAnsi="Times New Roman" w:cs="Times New Roman"/>
+          <w:sz w:val="24"/>
+          <w:szCs w:val="24"/>
+        </w:rPr>
+        <w:t>b is a Wireless LAN for</w:t>
+      </w:r>
+      <w:r>
+        <w:rPr>
+          <w:rFonts w:ascii="Times New Roman" w:hAnsi="Times New Roman" w:cs="Times New Roman"/>
+          <w:sz w:val="24"/>
+          <w:szCs w:val="24"/>
+        </w:rPr>
+        <w:t xml:space="preserve"> short range radio networking standard</w:t>
+      </w:r>
+      <w:r>
+        <w:rPr>
+          <w:rFonts w:ascii="Times New Roman" w:hAnsi="Times New Roman" w:cs="Times New Roman"/>
+          <w:sz w:val="24"/>
+          <w:szCs w:val="24"/>
+        </w:rPr>
+        <w:t xml:space="preserve"> that</w:t>
+      </w:r>
+      <w:r>
+        <w:rPr>
+          <w:rFonts w:ascii="Times New Roman" w:hAnsi="Times New Roman" w:cs="Times New Roman"/>
+          <w:sz w:val="24"/>
+          <w:szCs w:val="24"/>
+        </w:rPr>
+        <w:t xml:space="preserve"> came into place as “Wi-Fi”.</w:t>
+      </w:r>
+      <w:r>
+        <w:rPr>
+          <w:rFonts w:ascii="Times New Roman" w:hAnsi="Times New Roman" w:cs="Times New Roman"/>
+          <w:sz w:val="24"/>
+          <w:szCs w:val="24"/>
+        </w:rPr>
+        <w:t xml:space="preserve"> The IEEE 802 family of standards made publicly available the 802.11 as a standard format for the Wireless Networking. </w:t>
+      </w:r>
+      <w:r>
+        <w:rPr>
+          <w:rFonts w:ascii="Times New Roman" w:hAnsi="Times New Roman" w:cs="Times New Roman"/>
+          <w:sz w:val="24"/>
+          <w:szCs w:val="24"/>
+        </w:rPr>
+        <w:t xml:space="preserve">“The wireless networking uses radio frequency to send information between devices that are able to pick up the frequency and translate the radio signals back into information that the device user can understand and use”. </w:t>
       </w:r>
       <w:sdt>
         <w:sdtPr>
@@ -3679,75 +4168,23 @@
           <w:sz w:val="24"/>
           <w:szCs w:val="24"/>
         </w:rPr>
-        <w:t xml:space="preserve">. Radio frequencies come around in different types. The 5 GHz frequency has a less interference and a higher speed, but it has a shorter range than the 2.4 GHz which is the common and popular frequency because it has a bigger range that is not mostly affected by obstacles. Wireless networking is measured in Mbps. </w:t>
-      </w:r>
-    </w:p>
-    <w:p>
-      <w:pPr>
-        <w:spacing w:before="100" w:beforeAutospacing="1" w:after="100" w:afterAutospacing="1" w:line="480" w:lineRule="auto"/>
-        <w:ind w:firstLine="720"/>
-        <w:jc w:val="both"/>
-        <w:rPr>
-          <w:rFonts w:ascii="Times New Roman" w:hAnsi="Times New Roman" w:cs="Times New Roman"/>
-          <w:sz w:val="24"/>
-          <w:szCs w:val="24"/>
-        </w:rPr>
-      </w:pPr>
-      <w:r>
-        <w:rPr>
-          <w:rFonts w:ascii="Times New Roman" w:hAnsi="Times New Roman" w:cs="Times New Roman"/>
-          <w:sz w:val="24"/>
-          <w:szCs w:val="24"/>
-        </w:rPr>
-        <w:t xml:space="preserve">For this </w:t>
-      </w:r>
-      <w:r>
-        <w:rPr>
-          <w:rFonts w:ascii="Times New Roman" w:hAnsi="Times New Roman" w:cs="Times New Roman"/>
-          <w:sz w:val="24"/>
-          <w:szCs w:val="24"/>
-        </w:rPr>
-        <w:t>project,</w:t>
-      </w:r>
-      <w:r>
-        <w:rPr>
-          <w:rFonts w:ascii="Times New Roman" w:hAnsi="Times New Roman" w:cs="Times New Roman"/>
-          <w:sz w:val="24"/>
-          <w:szCs w:val="24"/>
-        </w:rPr>
-        <w:t xml:space="preserve"> the main medium of communication would be done over a wireless networking protocol connected from a router and to the other devices. No internet is </w:t>
-      </w:r>
-      <w:r>
-        <w:rPr>
-          <w:rFonts w:ascii="Times New Roman" w:hAnsi="Times New Roman" w:cs="Times New Roman"/>
-          <w:sz w:val="24"/>
-          <w:szCs w:val="24"/>
-        </w:rPr>
-        <w:t>required,</w:t>
-      </w:r>
-      <w:r>
-        <w:rPr>
-          <w:rFonts w:ascii="Times New Roman" w:hAnsi="Times New Roman" w:cs="Times New Roman"/>
-          <w:sz w:val="24"/>
-          <w:szCs w:val="24"/>
-        </w:rPr>
-        <w:t xml:space="preserve"> and no </w:t>
-      </w:r>
-      <w:r>
-        <w:rPr>
-          <w:rFonts w:ascii="Times New Roman" w:hAnsi="Times New Roman" w:cs="Times New Roman"/>
-          <w:sz w:val="24"/>
-          <w:szCs w:val="24"/>
-        </w:rPr>
-        <w:t>Ethernet</w:t>
-      </w:r>
-      <w:r>
-        <w:rPr>
-          <w:rFonts w:ascii="Times New Roman" w:hAnsi="Times New Roman" w:cs="Times New Roman"/>
-          <w:sz w:val="24"/>
-          <w:szCs w:val="24"/>
-        </w:rPr>
-        <w:t xml:space="preserve"> is required for this technology. </w:t>
+        <w:t xml:space="preserve">. Radio frequencies come around in different types. The 5 GHz frequency has a less interference </w:t>
+      </w:r>
+      <w:r>
+        <w:rPr>
+          <w:rFonts w:ascii="Times New Roman" w:hAnsi="Times New Roman" w:cs="Times New Roman"/>
+          <w:sz w:val="24"/>
+          <w:szCs w:val="24"/>
+        </w:rPr>
+        <w:t>with</w:t>
+      </w:r>
+      <w:r>
+        <w:rPr>
+          <w:rFonts w:ascii="Times New Roman" w:hAnsi="Times New Roman" w:cs="Times New Roman"/>
+          <w:sz w:val="24"/>
+          <w:szCs w:val="24"/>
+        </w:rPr>
+        <w:t xml:space="preserve"> a higher speed, but it has a shorter range than the 2.4 GHz is the common and popular frequency because it has a bigger range that is not mostly affected by obstacles. Wireless networking is measured in Mbps. </w:t>
       </w:r>
     </w:p>
     <w:p>
@@ -3822,6 +4259,7 @@
           <w:sz w:val="24"/>
           <w:szCs w:val="24"/>
         </w:rPr>
+        <w:lastRenderedPageBreak/>
         <mc:AlternateContent>
           <mc:Choice Requires="wps">
             <w:drawing>
@@ -3906,7 +4344,7 @@
               </wp:anchor>
             </w:drawing>
           </mc:Choice>
-          <mc:Fallback xmlns:w16se="http://schemas.microsoft.com/office/word/2015/wordml/symex" xmlns:w16cid="http://schemas.microsoft.com/office/word/2016/wordml/cid" xmlns:am3d="http://schemas.microsoft.com/office/drawing/2017/model3d" xmlns:aink="http://schemas.microsoft.com/office/drawing/2016/ink" xmlns:cx8="http://schemas.microsoft.com/office/drawing/2016/5/14/chartex" xmlns:cx7="http://schemas.microsoft.com/office/drawing/2016/5/13/chartex" xmlns:cx6="http://schemas.microsoft.com/office/drawing/2016/5/12/chartex" xmlns:cx5="http://schemas.microsoft.com/office/drawing/2016/5/11/chartex" xmlns:cx4="http://schemas.microsoft.com/office/drawing/2016/5/10/chartex" xmlns:cx3="http://schemas.microsoft.com/office/drawing/2016/5/9/chartex" xmlns:cx2="http://schemas.microsoft.com/office/drawing/2015/10/21/chartex" xmlns:cx1="http://schemas.microsoft.com/office/drawing/2015/9/8/chartex" xmlns:cx="http://schemas.microsoft.com/office/drawing/2014/chartex">
+          <mc:Fallback>
             <w:pict>
               <v:shapetype w14:anchorId="2F24B488" id="_x0000_t202" coordsize="21600,21600" o:spt="202" path="m,l,21600r21600,l21600,xe">
                 <v:stroke joinstyle="miter"/>
@@ -4011,7 +4449,7 @@
               </wp:anchor>
             </w:drawing>
           </mc:Choice>
-          <mc:Fallback xmlns:w16se="http://schemas.microsoft.com/office/word/2015/wordml/symex" xmlns:w16cid="http://schemas.microsoft.com/office/word/2016/wordml/cid" xmlns:am3d="http://schemas.microsoft.com/office/drawing/2017/model3d" xmlns:aink="http://schemas.microsoft.com/office/drawing/2016/ink" xmlns:cx8="http://schemas.microsoft.com/office/drawing/2016/5/14/chartex" xmlns:cx7="http://schemas.microsoft.com/office/drawing/2016/5/13/chartex" xmlns:cx6="http://schemas.microsoft.com/office/drawing/2016/5/12/chartex" xmlns:cx5="http://schemas.microsoft.com/office/drawing/2016/5/11/chartex" xmlns:cx4="http://schemas.microsoft.com/office/drawing/2016/5/10/chartex" xmlns:cx3="http://schemas.microsoft.com/office/drawing/2016/5/9/chartex" xmlns:cx2="http://schemas.microsoft.com/office/drawing/2015/10/21/chartex" xmlns:cx1="http://schemas.microsoft.com/office/drawing/2015/9/8/chartex" xmlns:cx="http://schemas.microsoft.com/office/drawing/2014/chartex">
+          <mc:Fallback xmlns:mv="urn:schemas-microsoft-com:mac:vml" xmlns:mo="http://schemas.microsoft.com/office/mac/office/2008/main">
             <w:pict>
               <v:rect w14:anchorId="0EAAF23C" id="Rectangle 10" o:spid="_x0000_s1026" style="position:absolute;margin-left:182.6pt;margin-top:26.2pt;width:117pt;height:39.75pt;z-index:251561472;visibility:visible;mso-wrap-style:square;mso-width-percent:0;mso-height-percent:0;mso-wrap-distance-left:9pt;mso-wrap-distance-top:0;mso-wrap-distance-right:9pt;mso-wrap-distance-bottom:0;mso-position-horizontal:absolute;mso-position-horizontal-relative:text;mso-position-vertical:absolute;mso-position-vertical-relative:text;mso-width-percent:0;mso-height-percent:0;mso-width-relative:margin;mso-height-relative:margin;v-text-anchor:middle" o:gfxdata="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" fillcolor="white [3201]" strokecolor="black [3200]" strokeweight="1pt"/>
             </w:pict>
@@ -4105,7 +4543,7 @@
               </wp:anchor>
             </w:drawing>
           </mc:Choice>
-          <mc:Fallback xmlns:w16se="http://schemas.microsoft.com/office/word/2015/wordml/symex" xmlns:w16cid="http://schemas.microsoft.com/office/word/2016/wordml/cid" xmlns:am3d="http://schemas.microsoft.com/office/drawing/2017/model3d" xmlns:aink="http://schemas.microsoft.com/office/drawing/2016/ink" xmlns:cx8="http://schemas.microsoft.com/office/drawing/2016/5/14/chartex" xmlns:cx7="http://schemas.microsoft.com/office/drawing/2016/5/13/chartex" xmlns:cx6="http://schemas.microsoft.com/office/drawing/2016/5/12/chartex" xmlns:cx5="http://schemas.microsoft.com/office/drawing/2016/5/11/chartex" xmlns:cx4="http://schemas.microsoft.com/office/drawing/2016/5/10/chartex" xmlns:cx3="http://schemas.microsoft.com/office/drawing/2016/5/9/chartex" xmlns:cx2="http://schemas.microsoft.com/office/drawing/2015/10/21/chartex" xmlns:cx1="http://schemas.microsoft.com/office/drawing/2015/9/8/chartex" xmlns:cx="http://schemas.microsoft.com/office/drawing/2014/chartex">
+          <mc:Fallback xmlns:mv="urn:schemas-microsoft-com:mac:vml" xmlns:mo="http://schemas.microsoft.com/office/mac/office/2008/main">
             <w:pict>
               <v:shapetype w14:anchorId="1D9B24AE" id="_x0000_t67" coordsize="21600,21600" o:spt="67" adj="16200,5400" path="m0@0l@1@0@1,0@2,0@2@0,21600@0,10800,21600xe">
                 <v:stroke joinstyle="miter"/>
@@ -4207,7 +4645,7 @@
               </wp:anchor>
             </w:drawing>
           </mc:Choice>
-          <mc:Fallback xmlns:w16se="http://schemas.microsoft.com/office/word/2015/wordml/symex" xmlns:w16cid="http://schemas.microsoft.com/office/word/2016/wordml/cid" xmlns:am3d="http://schemas.microsoft.com/office/drawing/2017/model3d" xmlns:aink="http://schemas.microsoft.com/office/drawing/2016/ink" xmlns:cx8="http://schemas.microsoft.com/office/drawing/2016/5/14/chartex" xmlns:cx7="http://schemas.microsoft.com/office/drawing/2016/5/13/chartex" xmlns:cx6="http://schemas.microsoft.com/office/drawing/2016/5/12/chartex" xmlns:cx5="http://schemas.microsoft.com/office/drawing/2016/5/11/chartex" xmlns:cx4="http://schemas.microsoft.com/office/drawing/2016/5/10/chartex" xmlns:cx3="http://schemas.microsoft.com/office/drawing/2016/5/9/chartex" xmlns:cx2="http://schemas.microsoft.com/office/drawing/2015/10/21/chartex" xmlns:cx1="http://schemas.microsoft.com/office/drawing/2015/9/8/chartex" xmlns:cx="http://schemas.microsoft.com/office/drawing/2014/chartex">
+          <mc:Fallback xmlns:mv="urn:schemas-microsoft-com:mac:vml" xmlns:mo="http://schemas.microsoft.com/office/mac/office/2008/main">
             <w:pict>
               <v:shapetype w14:anchorId="194B140F" id="_x0000_t109" coordsize="21600,21600" o:spt="109" path="m,l,21600r21600,l21600,xe">
                 <v:stroke joinstyle="miter"/>
@@ -4286,7 +4724,7 @@
               </wp:anchor>
             </w:drawing>
           </mc:Choice>
-          <mc:Fallback xmlns:w16se="http://schemas.microsoft.com/office/word/2015/wordml/symex" xmlns:w16cid="http://schemas.microsoft.com/office/word/2016/wordml/cid" xmlns:am3d="http://schemas.microsoft.com/office/drawing/2017/model3d" xmlns:aink="http://schemas.microsoft.com/office/drawing/2016/ink" xmlns:cx8="http://schemas.microsoft.com/office/drawing/2016/5/14/chartex" xmlns:cx7="http://schemas.microsoft.com/office/drawing/2016/5/13/chartex" xmlns:cx6="http://schemas.microsoft.com/office/drawing/2016/5/12/chartex" xmlns:cx5="http://schemas.microsoft.com/office/drawing/2016/5/11/chartex" xmlns:cx4="http://schemas.microsoft.com/office/drawing/2016/5/10/chartex" xmlns:cx3="http://schemas.microsoft.com/office/drawing/2016/5/9/chartex" xmlns:cx2="http://schemas.microsoft.com/office/drawing/2015/10/21/chartex" xmlns:cx1="http://schemas.microsoft.com/office/drawing/2015/9/8/chartex" xmlns:cx="http://schemas.microsoft.com/office/drawing/2014/chartex">
+          <mc:Fallback xmlns:mv="urn:schemas-microsoft-com:mac:vml" xmlns:mo="http://schemas.microsoft.com/office/mac/office/2008/main">
             <w:pict>
               <v:shape w14:anchorId="7D975973" id="Flowchart: Process 13" o:spid="_x0000_s1026" type="#_x0000_t109" style="position:absolute;margin-left:187.1pt;margin-top:25.85pt;width:56.25pt;height:20.25pt;z-index:251571712;visibility:visible;mso-wrap-style:square;mso-width-percent:0;mso-height-percent:0;mso-wrap-distance-left:9pt;mso-wrap-distance-top:0;mso-wrap-distance-right:9pt;mso-wrap-distance-bottom:0;mso-position-horizontal:absolute;mso-position-horizontal-relative:text;mso-position-vertical:absolute;mso-position-vertical-relative:text;mso-width-percent:0;mso-height-percent:0;mso-width-relative:margin;mso-height-relative:margin;v-text-anchor:middle" o:gfxdata="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" fillcolor="white [3201]" strokecolor="black [3200]" strokeweight="1pt"/>
             </w:pict>
@@ -4372,7 +4810,7 @@
               </wp:anchor>
             </w:drawing>
           </mc:Choice>
-          <mc:Fallback xmlns:w16se="http://schemas.microsoft.com/office/word/2015/wordml/symex" xmlns:w16cid="http://schemas.microsoft.com/office/word/2016/wordml/cid" xmlns:am3d="http://schemas.microsoft.com/office/drawing/2017/model3d" xmlns:aink="http://schemas.microsoft.com/office/drawing/2016/ink" xmlns:cx8="http://schemas.microsoft.com/office/drawing/2016/5/14/chartex" xmlns:cx7="http://schemas.microsoft.com/office/drawing/2016/5/13/chartex" xmlns:cx6="http://schemas.microsoft.com/office/drawing/2016/5/12/chartex" xmlns:cx5="http://schemas.microsoft.com/office/drawing/2016/5/11/chartex" xmlns:cx4="http://schemas.microsoft.com/office/drawing/2016/5/10/chartex" xmlns:cx3="http://schemas.microsoft.com/office/drawing/2016/5/9/chartex" xmlns:cx2="http://schemas.microsoft.com/office/drawing/2015/10/21/chartex" xmlns:cx1="http://schemas.microsoft.com/office/drawing/2015/9/8/chartex" xmlns:cx="http://schemas.microsoft.com/office/drawing/2014/chartex">
+          <mc:Fallback xmlns:mv="urn:schemas-microsoft-com:mac:vml" xmlns:mo="http://schemas.microsoft.com/office/mac/office/2008/main">
             <w:pict>
               <v:shape w14:anchorId="3F2CD58E" id="Flowchart: Process 16" o:spid="_x0000_s1026" type="#_x0000_t109" style="position:absolute;margin-left:258.35pt;margin-top:29.9pt;width:44.25pt;height:12.75pt;z-index:251587072;visibility:visible;mso-wrap-style:square;mso-width-percent:0;mso-height-percent:0;mso-wrap-distance-left:9pt;mso-wrap-distance-top:0;mso-wrap-distance-right:9pt;mso-wrap-distance-bottom:0;mso-position-horizontal:absolute;mso-position-horizontal-relative:text;mso-position-vertical:absolute;mso-position-vertical-relative:text;mso-width-percent:0;mso-height-percent:0;mso-width-relative:margin;mso-height-relative:margin;v-text-anchor:middle" o:gfxdata="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" fillcolor="white [3201]" strokecolor="black [3200]" strokeweight="1pt"/>
             </w:pict>
@@ -4447,7 +4885,7 @@
               </wp:anchor>
             </w:drawing>
           </mc:Choice>
-          <mc:Fallback xmlns:w16se="http://schemas.microsoft.com/office/word/2015/wordml/symex" xmlns:w16cid="http://schemas.microsoft.com/office/word/2016/wordml/cid" xmlns:am3d="http://schemas.microsoft.com/office/drawing/2017/model3d" xmlns:aink="http://schemas.microsoft.com/office/drawing/2016/ink" xmlns:cx8="http://schemas.microsoft.com/office/drawing/2016/5/14/chartex" xmlns:cx7="http://schemas.microsoft.com/office/drawing/2016/5/13/chartex" xmlns:cx6="http://schemas.microsoft.com/office/drawing/2016/5/12/chartex" xmlns:cx5="http://schemas.microsoft.com/office/drawing/2016/5/11/chartex" xmlns:cx4="http://schemas.microsoft.com/office/drawing/2016/5/10/chartex" xmlns:cx3="http://schemas.microsoft.com/office/drawing/2016/5/9/chartex" xmlns:cx2="http://schemas.microsoft.com/office/drawing/2015/10/21/chartex" xmlns:cx1="http://schemas.microsoft.com/office/drawing/2015/9/8/chartex" xmlns:cx="http://schemas.microsoft.com/office/drawing/2014/chartex">
+          <mc:Fallback xmlns:mv="urn:schemas-microsoft-com:mac:vml" xmlns:mo="http://schemas.microsoft.com/office/mac/office/2008/main">
             <w:pict>
               <v:shape w14:anchorId="4471B79A" id="L-Shape 15" o:spid="_x0000_s1026" style="position:absolute;margin-left:185.6pt;margin-top:12pt;width:67.5pt;height:33pt;z-index:251581952;visibility:visible;mso-wrap-style:square;mso-width-percent:0;mso-height-percent:0;mso-wrap-distance-left:9pt;mso-wrap-distance-top:0;mso-wrap-distance-right:9pt;mso-wrap-distance-bottom:0;mso-position-horizontal:absolute;mso-position-horizontal-relative:text;mso-position-vertical:absolute;mso-position-vertical-relative:text;mso-width-percent:0;mso-height-percent:0;mso-width-relative:margin;mso-height-relative:margin;v-text-anchor:middle" coordsize="857250,419100" o:gfxdata="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" path="m,l209550,r,209550l857250,209550r,209550l,419100,,xe" fillcolor="white [3201]" strokecolor="black [3200]" strokeweight="1pt">
                 <v:stroke joinstyle="miter"/>
@@ -4628,7 +5066,7 @@
               </wp:anchor>
             </w:drawing>
           </mc:Choice>
-          <mc:Fallback xmlns:w16se="http://schemas.microsoft.com/office/word/2015/wordml/symex" xmlns:w16cid="http://schemas.microsoft.com/office/word/2016/wordml/cid" xmlns:am3d="http://schemas.microsoft.com/office/drawing/2017/model3d" xmlns:aink="http://schemas.microsoft.com/office/drawing/2016/ink" xmlns:cx8="http://schemas.microsoft.com/office/drawing/2016/5/14/chartex" xmlns:cx7="http://schemas.microsoft.com/office/drawing/2016/5/13/chartex" xmlns:cx6="http://schemas.microsoft.com/office/drawing/2016/5/12/chartex" xmlns:cx5="http://schemas.microsoft.com/office/drawing/2016/5/11/chartex" xmlns:cx4="http://schemas.microsoft.com/office/drawing/2016/5/10/chartex" xmlns:cx3="http://schemas.microsoft.com/office/drawing/2016/5/9/chartex" xmlns:cx2="http://schemas.microsoft.com/office/drawing/2015/10/21/chartex" xmlns:cx1="http://schemas.microsoft.com/office/drawing/2015/9/8/chartex" xmlns:cx="http://schemas.microsoft.com/office/drawing/2014/chartex">
+          <mc:Fallback xmlns:mv="urn:schemas-microsoft-com:mac:vml" xmlns:mo="http://schemas.microsoft.com/office/mac/office/2008/main">
             <w:pict>
               <v:shape w14:anchorId="72BAA979" id="Flowchart: Process 20" o:spid="_x0000_s1026" type="#_x0000_t109" style="position:absolute;margin-left:184.5pt;margin-top:21.3pt;width:56.25pt;height:36pt;z-index:251612672;visibility:visible;mso-wrap-style:square;mso-width-percent:0;mso-height-percent:0;mso-wrap-distance-left:9pt;mso-wrap-distance-top:0;mso-wrap-distance-right:9pt;mso-wrap-distance-bottom:0;mso-position-horizontal:absolute;mso-position-horizontal-relative:text;mso-position-vertical:absolute;mso-position-vertical-relative:text;mso-width-percent:0;mso-height-percent:0;mso-width-relative:margin;mso-height-relative:margin;v-text-anchor:middle" o:gfxdata="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" fillcolor="white [3201]" strokecolor="black [3200]" strokeweight="1pt"/>
             </w:pict>
@@ -4703,7 +5141,7 @@
               </wp:anchor>
             </w:drawing>
           </mc:Choice>
-          <mc:Fallback xmlns:w16se="http://schemas.microsoft.com/office/word/2015/wordml/symex" xmlns:w16cid="http://schemas.microsoft.com/office/word/2016/wordml/cid" xmlns:am3d="http://schemas.microsoft.com/office/drawing/2017/model3d" xmlns:aink="http://schemas.microsoft.com/office/drawing/2016/ink" xmlns:cx8="http://schemas.microsoft.com/office/drawing/2016/5/14/chartex" xmlns:cx7="http://schemas.microsoft.com/office/drawing/2016/5/13/chartex" xmlns:cx6="http://schemas.microsoft.com/office/drawing/2016/5/12/chartex" xmlns:cx5="http://schemas.microsoft.com/office/drawing/2016/5/11/chartex" xmlns:cx4="http://schemas.microsoft.com/office/drawing/2016/5/10/chartex" xmlns:cx3="http://schemas.microsoft.com/office/drawing/2016/5/9/chartex" xmlns:cx2="http://schemas.microsoft.com/office/drawing/2015/10/21/chartex" xmlns:cx1="http://schemas.microsoft.com/office/drawing/2015/9/8/chartex" xmlns:cx="http://schemas.microsoft.com/office/drawing/2014/chartex">
+          <mc:Fallback xmlns:mv="urn:schemas-microsoft-com:mac:vml" xmlns:mo="http://schemas.microsoft.com/office/mac/office/2008/main">
             <w:pict>
               <v:shape w14:anchorId="386A70EC" id="L-Shape 18" o:spid="_x0000_s1026" style="position:absolute;margin-left:0;margin-top:2.2pt;width:66.05pt;height:33.1pt;rotation:180;z-index:251602432;visibility:visible;mso-wrap-style:square;mso-width-percent:0;mso-height-percent:0;mso-wrap-distance-left:9pt;mso-wrap-distance-top:0;mso-wrap-distance-right:9pt;mso-wrap-distance-bottom:0;mso-position-horizontal:center;mso-position-horizontal-relative:margin;mso-position-vertical:absolute;mso-position-vertical-relative:text;mso-width-percent:0;mso-height-percent:0;mso-width-relative:margin;mso-height-relative:margin;v-text-anchor:middle" coordsize="838745,420327" o:gfxdata="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" path="m,l210164,r,210164l838745,210164r,210163l,420327,,xe" fillcolor="white [3201]" strokecolor="black [3200]" strokeweight="1pt">
                 <v:stroke joinstyle="miter"/>
@@ -4782,7 +5220,7 @@
               </wp:anchor>
             </w:drawing>
           </mc:Choice>
-          <mc:Fallback xmlns:w16se="http://schemas.microsoft.com/office/word/2015/wordml/symex" xmlns:w16cid="http://schemas.microsoft.com/office/word/2016/wordml/cid" xmlns:am3d="http://schemas.microsoft.com/office/drawing/2017/model3d" xmlns:aink="http://schemas.microsoft.com/office/drawing/2016/ink" xmlns:cx8="http://schemas.microsoft.com/office/drawing/2016/5/14/chartex" xmlns:cx7="http://schemas.microsoft.com/office/drawing/2016/5/13/chartex" xmlns:cx6="http://schemas.microsoft.com/office/drawing/2016/5/12/chartex" xmlns:cx5="http://schemas.microsoft.com/office/drawing/2016/5/11/chartex" xmlns:cx4="http://schemas.microsoft.com/office/drawing/2016/5/10/chartex" xmlns:cx3="http://schemas.microsoft.com/office/drawing/2016/5/9/chartex" xmlns:cx2="http://schemas.microsoft.com/office/drawing/2015/10/21/chartex" xmlns:cx1="http://schemas.microsoft.com/office/drawing/2015/9/8/chartex" xmlns:cx="http://schemas.microsoft.com/office/drawing/2014/chartex">
+          <mc:Fallback xmlns:mv="urn:schemas-microsoft-com:mac:vml" xmlns:mo="http://schemas.microsoft.com/office/mac/office/2008/main">
             <w:pict>
               <v:shape w14:anchorId="6B6F37E2" id="Flowchart: Process 19" o:spid="_x0000_s1026" type="#_x0000_t109" style="position:absolute;margin-left:188.25pt;margin-top:4.1pt;width:44.25pt;height:14.25pt;flip:y;z-index:251607552;visibility:visible;mso-wrap-style:square;mso-width-percent:0;mso-height-percent:0;mso-wrap-distance-left:9pt;mso-wrap-distance-top:0;mso-wrap-distance-right:9pt;mso-wrap-distance-bottom:0;mso-position-horizontal:absolute;mso-position-horizontal-relative:margin;mso-position-vertical:absolute;mso-position-vertical-relative:text;mso-width-percent:0;mso-height-percent:0;mso-width-relative:margin;mso-height-relative:margin;v-text-anchor:middle" o:gfxdata="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" fillcolor="white [3201]" strokecolor="black [3200]" strokeweight="1pt">
                 <w10:wrap anchorx="margin"/>
@@ -4870,7 +5308,7 @@
               </wp:anchor>
             </w:drawing>
           </mc:Choice>
-          <mc:Fallback xmlns:w16se="http://schemas.microsoft.com/office/word/2015/wordml/symex" xmlns:w16cid="http://schemas.microsoft.com/office/word/2016/wordml/cid" xmlns:am3d="http://schemas.microsoft.com/office/drawing/2017/model3d" xmlns:aink="http://schemas.microsoft.com/office/drawing/2016/ink" xmlns:cx8="http://schemas.microsoft.com/office/drawing/2016/5/14/chartex" xmlns:cx7="http://schemas.microsoft.com/office/drawing/2016/5/13/chartex" xmlns:cx6="http://schemas.microsoft.com/office/drawing/2016/5/12/chartex" xmlns:cx5="http://schemas.microsoft.com/office/drawing/2016/5/11/chartex" xmlns:cx4="http://schemas.microsoft.com/office/drawing/2016/5/10/chartex" xmlns:cx3="http://schemas.microsoft.com/office/drawing/2016/5/9/chartex" xmlns:cx2="http://schemas.microsoft.com/office/drawing/2015/10/21/chartex" xmlns:cx1="http://schemas.microsoft.com/office/drawing/2015/9/8/chartex" xmlns:cx="http://schemas.microsoft.com/office/drawing/2014/chartex">
+          <mc:Fallback xmlns:mv="urn:schemas-microsoft-com:mac:vml" xmlns:mo="http://schemas.microsoft.com/office/mac/office/2008/main">
             <w:pict>
               <v:shape w14:anchorId="29CE03AF" id="Arrow: Down 21" o:spid="_x0000_s1026" type="#_x0000_t67" style="position:absolute;margin-left:230.25pt;margin-top:24.6pt;width:19.5pt;height:19.5pt;z-index:251617792;visibility:visible;mso-wrap-style:square;mso-width-percent:0;mso-height-percent:0;mso-wrap-distance-left:9pt;mso-wrap-distance-top:0;mso-wrap-distance-right:9pt;mso-wrap-distance-bottom:0;mso-position-horizontal:absolute;mso-position-horizontal-relative:text;mso-position-vertical:absolute;mso-position-vertical-relative:text;mso-width-percent:0;mso-height-percent:0;mso-width-relative:margin;mso-height-relative:margin;v-text-anchor:middle" o:gfxdata="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" adj="10800" fillcolor="white [3201]" strokecolor="#a5a5a5 [3206]" strokeweight="1pt"/>
             </w:pict>
@@ -4945,7 +5383,7 @@
               </wp:anchor>
             </w:drawing>
           </mc:Choice>
-          <mc:Fallback xmlns:w16se="http://schemas.microsoft.com/office/word/2015/wordml/symex" xmlns:w16cid="http://schemas.microsoft.com/office/word/2016/wordml/cid" xmlns:am3d="http://schemas.microsoft.com/office/drawing/2017/model3d" xmlns:aink="http://schemas.microsoft.com/office/drawing/2016/ink" xmlns:cx8="http://schemas.microsoft.com/office/drawing/2016/5/14/chartex" xmlns:cx7="http://schemas.microsoft.com/office/drawing/2016/5/13/chartex" xmlns:cx6="http://schemas.microsoft.com/office/drawing/2016/5/12/chartex" xmlns:cx5="http://schemas.microsoft.com/office/drawing/2016/5/11/chartex" xmlns:cx4="http://schemas.microsoft.com/office/drawing/2016/5/10/chartex" xmlns:cx3="http://schemas.microsoft.com/office/drawing/2016/5/9/chartex" xmlns:cx2="http://schemas.microsoft.com/office/drawing/2015/10/21/chartex" xmlns:cx1="http://schemas.microsoft.com/office/drawing/2015/9/8/chartex" xmlns:cx="http://schemas.microsoft.com/office/drawing/2014/chartex">
+          <mc:Fallback xmlns:mv="urn:schemas-microsoft-com:mac:vml" xmlns:mo="http://schemas.microsoft.com/office/mac/office/2008/main">
             <w:pict>
               <v:shape w14:anchorId="18D30F19" id="Flowchart: Process 17" o:spid="_x0000_s1026" type="#_x0000_t109" style="position:absolute;margin-left:244.15pt;margin-top:1.55pt;width:56.25pt;height:20.25pt;z-index:251597312;visibility:visible;mso-wrap-style:square;mso-width-percent:0;mso-height-percent:0;mso-wrap-distance-left:9pt;mso-wrap-distance-top:0;mso-wrap-distance-right:9pt;mso-wrap-distance-bottom:0;mso-position-horizontal:absolute;mso-position-horizontal-relative:text;mso-position-vertical:absolute;mso-position-vertical-relative:text;mso-width-percent:0;mso-height-percent:0;mso-width-relative:margin;mso-height-relative:margin;v-text-anchor:middle" o:gfxdata="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" fillcolor="white [3201]" strokecolor="black [3200]" strokeweight="1pt"/>
             </w:pict>
@@ -5053,7 +5491,7 @@
               </wp:anchor>
             </w:drawing>
           </mc:Choice>
-          <mc:Fallback xmlns:w16se="http://schemas.microsoft.com/office/word/2015/wordml/symex" xmlns:w16cid="http://schemas.microsoft.com/office/word/2016/wordml/cid" xmlns:am3d="http://schemas.microsoft.com/office/drawing/2017/model3d" xmlns:aink="http://schemas.microsoft.com/office/drawing/2016/ink" xmlns:cx8="http://schemas.microsoft.com/office/drawing/2016/5/14/chartex" xmlns:cx7="http://schemas.microsoft.com/office/drawing/2016/5/13/chartex" xmlns:cx6="http://schemas.microsoft.com/office/drawing/2016/5/12/chartex" xmlns:cx5="http://schemas.microsoft.com/office/drawing/2016/5/11/chartex" xmlns:cx4="http://schemas.microsoft.com/office/drawing/2016/5/10/chartex" xmlns:cx3="http://schemas.microsoft.com/office/drawing/2016/5/9/chartex" xmlns:cx2="http://schemas.microsoft.com/office/drawing/2015/10/21/chartex" xmlns:cx1="http://schemas.microsoft.com/office/drawing/2015/9/8/chartex" xmlns:cx="http://schemas.microsoft.com/office/drawing/2014/chartex">
+          <mc:Fallback>
             <w:pict>
               <v:shape w14:anchorId="711D4646" id="Text Box 2" o:spid="_x0000_s1027" type="#_x0000_t202" style="position:absolute;left:0;text-align:left;margin-left:194.25pt;margin-top:19.05pt;width:89.6pt;height:21.35pt;z-index:251628032;visibility:visible;mso-wrap-style:square;mso-width-percent:0;mso-height-percent:0;mso-wrap-distance-left:9pt;mso-wrap-distance-top:3.6pt;mso-wrap-distance-right:9pt;mso-wrap-distance-bottom:3.6pt;mso-position-horizontal:absolute;mso-position-horizontal-relative:text;mso-position-vertical:absolute;mso-position-vertical-relative:text;mso-width-percent:0;mso-height-percent:0;mso-width-relative:margin;mso-height-relative:margin;v-text-anchor:top" o:gfxdata="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">
                 <v:textbox>
@@ -5154,7 +5592,7 @@
               </wp:anchor>
             </w:drawing>
           </mc:Choice>
-          <mc:Fallback xmlns:w16se="http://schemas.microsoft.com/office/word/2015/wordml/symex" xmlns:w16cid="http://schemas.microsoft.com/office/word/2016/wordml/cid" xmlns:am3d="http://schemas.microsoft.com/office/drawing/2017/model3d" xmlns:aink="http://schemas.microsoft.com/office/drawing/2016/ink" xmlns:cx8="http://schemas.microsoft.com/office/drawing/2016/5/14/chartex" xmlns:cx7="http://schemas.microsoft.com/office/drawing/2016/5/13/chartex" xmlns:cx6="http://schemas.microsoft.com/office/drawing/2016/5/12/chartex" xmlns:cx5="http://schemas.microsoft.com/office/drawing/2016/5/11/chartex" xmlns:cx4="http://schemas.microsoft.com/office/drawing/2016/5/10/chartex" xmlns:cx3="http://schemas.microsoft.com/office/drawing/2016/5/9/chartex" xmlns:cx2="http://schemas.microsoft.com/office/drawing/2015/10/21/chartex" xmlns:cx1="http://schemas.microsoft.com/office/drawing/2015/9/8/chartex" xmlns:cx="http://schemas.microsoft.com/office/drawing/2014/chartex">
+          <mc:Fallback xmlns:mv="urn:schemas-microsoft-com:mac:vml" xmlns:mo="http://schemas.microsoft.com/office/mac/office/2008/main">
             <w:pict>
               <v:rect w14:anchorId="43F7C46F" id="Rectangle 22" o:spid="_x0000_s1026" style="position:absolute;margin-left:183.4pt;margin-top:12.85pt;width:117pt;height:39.75pt;z-index:251622912;visibility:visible;mso-wrap-style:square;mso-width-percent:0;mso-height-percent:0;mso-wrap-distance-left:9pt;mso-wrap-distance-top:0;mso-wrap-distance-right:9pt;mso-wrap-distance-bottom:0;mso-position-horizontal:absolute;mso-position-horizontal-relative:text;mso-position-vertical:absolute;mso-position-vertical-relative:text;mso-width-percent:0;mso-height-percent:0;mso-width-relative:margin;mso-height-relative:margin;v-text-anchor:middle" o:gfxdata="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" fillcolor="white [3201]" strokecolor="black [3200]" strokeweight="1pt"/>
             </w:pict>
@@ -5437,6 +5875,7 @@
           <w:sz w:val="24"/>
           <w:szCs w:val="24"/>
         </w:rPr>
+        <w:lastRenderedPageBreak/>
         <w:t xml:space="preserve">Literature review </w:t>
       </w:r>
       <w:r>
@@ -5646,7 +6085,6 @@
         <w:spacing w:line="480" w:lineRule="auto"/>
       </w:pPr>
       <w:r>
-        <w:lastRenderedPageBreak/>
         <w:t>2.2.1 Blackboard, 1997</w:t>
       </w:r>
     </w:p>
@@ -6082,6 +6520,7 @@
         <w:spacing w:line="480" w:lineRule="auto"/>
       </w:pPr>
       <w:r>
+        <w:lastRenderedPageBreak/>
         <w:t>Conclusion</w:t>
       </w:r>
     </w:p>
@@ -6191,7 +6630,6 @@
         <w:rPr>
           <w:rFonts w:ascii="Times New Roman" w:hAnsi="Times New Roman" w:cs="Times New Roman"/>
         </w:rPr>
-        <w:lastRenderedPageBreak/>
         <w:t xml:space="preserve">According to reports, Skype has been improved to make Voice over IP (VoIP) a </w:t>
       </w:r>
       <w:r>
@@ -6551,7 +6989,14 @@
         <w:rPr>
           <w:rFonts w:ascii="Times New Roman" w:hAnsi="Times New Roman" w:cs="Times New Roman"/>
         </w:rPr>
-        <w:t xml:space="preserve">Gmail is not the only email service available, it is a </w:t>
+        <w:t xml:space="preserve">Gmail is not the only email </w:t>
+      </w:r>
+      <w:r>
+        <w:rPr>
+          <w:rFonts w:ascii="Times New Roman" w:hAnsi="Times New Roman" w:cs="Times New Roman"/>
+        </w:rPr>
+        <w:lastRenderedPageBreak/>
+        <w:t xml:space="preserve">service available, it is a </w:t>
       </w:r>
       <w:r>
         <w:rPr>
@@ -6705,7 +7150,6 @@
         <w:rPr>
           <w:rFonts w:ascii="Times New Roman" w:hAnsi="Times New Roman" w:cs="Times New Roman"/>
         </w:rPr>
-        <w:lastRenderedPageBreak/>
         <w:t xml:space="preserve">Gmail becomes the first </w:t>
       </w:r>
       <w:r>
@@ -7210,6 +7654,7 @@
         <w:spacing w:line="480" w:lineRule="auto"/>
       </w:pPr>
       <w:r>
+        <w:lastRenderedPageBreak/>
         <w:t>Conclusion</w:t>
       </w:r>
     </w:p>
@@ -7324,7 +7769,6 @@
         <w:pStyle w:val="Heading2"/>
       </w:pPr>
       <w:r>
-        <w:lastRenderedPageBreak/>
         <w:t>2.3</w:t>
       </w:r>
       <w:r>
@@ -7538,7 +7982,7 @@
               </wp:anchor>
             </w:drawing>
           </mc:Choice>
-          <mc:Fallback xmlns:w16se="http://schemas.microsoft.com/office/word/2015/wordml/symex" xmlns:w16cid="http://schemas.microsoft.com/office/word/2016/wordml/cid" xmlns:am3d="http://schemas.microsoft.com/office/drawing/2017/model3d" xmlns:aink="http://schemas.microsoft.com/office/drawing/2016/ink" xmlns:cx8="http://schemas.microsoft.com/office/drawing/2016/5/14/chartex" xmlns:cx7="http://schemas.microsoft.com/office/drawing/2016/5/13/chartex" xmlns:cx6="http://schemas.microsoft.com/office/drawing/2016/5/12/chartex" xmlns:cx5="http://schemas.microsoft.com/office/drawing/2016/5/11/chartex" xmlns:cx4="http://schemas.microsoft.com/office/drawing/2016/5/10/chartex" xmlns:cx3="http://schemas.microsoft.com/office/drawing/2016/5/9/chartex" xmlns:cx2="http://schemas.microsoft.com/office/drawing/2015/10/21/chartex" xmlns:cx1="http://schemas.microsoft.com/office/drawing/2015/9/8/chartex" xmlns:cx="http://schemas.microsoft.com/office/drawing/2014/chartex">
+          <mc:Fallback xmlns:mv="urn:schemas-microsoft-com:mac:vml" xmlns:mo="http://schemas.microsoft.com/office/mac/office/2008/main">
             <w:pict>
               <v:rect w14:anchorId="06B0AE2D" id="Rectangle 2" o:spid="_x0000_s1026" style="position:absolute;margin-left:52.05pt;margin-top:113.45pt;width:92.25pt;height:27pt;z-index:251639296;visibility:visible;mso-wrap-style:square;mso-width-percent:0;mso-height-percent:0;mso-wrap-distance-left:9pt;mso-wrap-distance-top:0;mso-wrap-distance-right:9pt;mso-wrap-distance-bottom:0;mso-position-horizontal:absolute;mso-position-horizontal-relative:text;mso-position-vertical:absolute;mso-position-vertical-relative:text;mso-width-percent:0;mso-height-percent:0;mso-width-relative:margin;mso-height-relative:margin;v-text-anchor:middle" o:gfxdata="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" fillcolor="white [3201]" strokecolor="#70ad47 [3209]" strokeweight="1pt"/>
             </w:pict>
@@ -7654,7 +8098,7 @@
               </wp:anchor>
             </w:drawing>
           </mc:Choice>
-          <mc:Fallback xmlns:w16se="http://schemas.microsoft.com/office/word/2015/wordml/symex" xmlns:w16cid="http://schemas.microsoft.com/office/word/2016/wordml/cid" xmlns:am3d="http://schemas.microsoft.com/office/drawing/2017/model3d" xmlns:aink="http://schemas.microsoft.com/office/drawing/2016/ink" xmlns:cx8="http://schemas.microsoft.com/office/drawing/2016/5/14/chartex" xmlns:cx7="http://schemas.microsoft.com/office/drawing/2016/5/13/chartex" xmlns:cx6="http://schemas.microsoft.com/office/drawing/2016/5/12/chartex" xmlns:cx5="http://schemas.microsoft.com/office/drawing/2016/5/11/chartex" xmlns:cx4="http://schemas.microsoft.com/office/drawing/2016/5/10/chartex" xmlns:cx3="http://schemas.microsoft.com/office/drawing/2016/5/9/chartex" xmlns:cx2="http://schemas.microsoft.com/office/drawing/2015/10/21/chartex" xmlns:cx1="http://schemas.microsoft.com/office/drawing/2015/9/8/chartex" xmlns:cx="http://schemas.microsoft.com/office/drawing/2014/chartex">
+          <mc:Fallback>
             <w:pict>
               <v:shape w14:anchorId="38ECC5B9" id="Text Box 27" o:spid="_x0000_s1028" type="#_x0000_t202" style="position:absolute;left:0;text-align:left;margin-left:294.7pt;margin-top:2.6pt;width:85.5pt;height:23.25pt;z-index:251758080;visibility:visible;mso-wrap-style:square;mso-width-percent:0;mso-height-percent:0;mso-wrap-distance-left:9pt;mso-wrap-distance-top:0;mso-wrap-distance-right:9pt;mso-wrap-distance-bottom:0;mso-position-horizontal:absolute;mso-position-horizontal-relative:text;mso-position-vertical:absolute;mso-position-vertical-relative:text;mso-width-percent:0;mso-height-percent:0;mso-width-relative:margin;mso-height-relative:margin;v-text-anchor:top" o:gfxdata="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" fillcolor="white [3201]" strokeweight=".5pt">
                 <v:textbox>
@@ -7739,7 +8183,7 @@
               </wp:anchor>
             </w:drawing>
           </mc:Choice>
-          <mc:Fallback xmlns:w16se="http://schemas.microsoft.com/office/word/2015/wordml/symex" xmlns:w16cid="http://schemas.microsoft.com/office/word/2016/wordml/cid" xmlns:am3d="http://schemas.microsoft.com/office/drawing/2017/model3d" xmlns:aink="http://schemas.microsoft.com/office/drawing/2016/ink" xmlns:cx8="http://schemas.microsoft.com/office/drawing/2016/5/14/chartex" xmlns:cx7="http://schemas.microsoft.com/office/drawing/2016/5/13/chartex" xmlns:cx6="http://schemas.microsoft.com/office/drawing/2016/5/12/chartex" xmlns:cx5="http://schemas.microsoft.com/office/drawing/2016/5/11/chartex" xmlns:cx4="http://schemas.microsoft.com/office/drawing/2016/5/10/chartex" xmlns:cx3="http://schemas.microsoft.com/office/drawing/2016/5/9/chartex" xmlns:cx2="http://schemas.microsoft.com/office/drawing/2015/10/21/chartex" xmlns:cx1="http://schemas.microsoft.com/office/drawing/2015/9/8/chartex" xmlns:cx="http://schemas.microsoft.com/office/drawing/2014/chartex">
+          <mc:Fallback>
             <w:pict>
               <v:shape w14:anchorId="5B8077FF" id="Text Box 24" o:spid="_x0000_s1029" type="#_x0000_t202" style="position:absolute;left:0;text-align:left;margin-left:55.9pt;margin-top:.35pt;width:85.5pt;height:23.25pt;z-index:251724288;visibility:visible;mso-wrap-style:square;mso-width-percent:0;mso-height-percent:0;mso-wrap-distance-left:9pt;mso-wrap-distance-top:0;mso-wrap-distance-right:9pt;mso-wrap-distance-bottom:0;mso-position-horizontal:absolute;mso-position-horizontal-relative:text;mso-position-vertical:absolute;mso-position-vertical-relative:text;mso-width-percent:0;mso-height-percent:0;mso-width-relative:margin;mso-height-relative:margin;v-text-anchor:top" o:gfxdata="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" fillcolor="white [3201]" strokeweight=".5pt">
                 <v:textbox>
@@ -7821,7 +8265,7 @@
               </wp:anchor>
             </w:drawing>
           </mc:Choice>
-          <mc:Fallback xmlns:w16se="http://schemas.microsoft.com/office/word/2015/wordml/symex" xmlns:w16cid="http://schemas.microsoft.com/office/word/2016/wordml/cid" xmlns:am3d="http://schemas.microsoft.com/office/drawing/2017/model3d" xmlns:aink="http://schemas.microsoft.com/office/drawing/2016/ink" xmlns:cx8="http://schemas.microsoft.com/office/drawing/2016/5/14/chartex" xmlns:cx7="http://schemas.microsoft.com/office/drawing/2016/5/13/chartex" xmlns:cx6="http://schemas.microsoft.com/office/drawing/2016/5/12/chartex" xmlns:cx5="http://schemas.microsoft.com/office/drawing/2016/5/11/chartex" xmlns:cx4="http://schemas.microsoft.com/office/drawing/2016/5/10/chartex" xmlns:cx3="http://schemas.microsoft.com/office/drawing/2016/5/9/chartex" xmlns:cx2="http://schemas.microsoft.com/office/drawing/2015/10/21/chartex" xmlns:cx1="http://schemas.microsoft.com/office/drawing/2015/9/8/chartex" xmlns:cx="http://schemas.microsoft.com/office/drawing/2014/chartex">
+          <mc:Fallback xmlns:mv="urn:schemas-microsoft-com:mac:vml" xmlns:mo="http://schemas.microsoft.com/office/mac/office/2008/main">
             <w:pict>
               <v:rect w14:anchorId="168C562B" id="Rectangle 3" o:spid="_x0000_s1026" style="position:absolute;margin-left:291.75pt;margin-top:.2pt;width:92.25pt;height:27pt;z-index:251651584;visibility:visible;mso-wrap-style:square;mso-width-percent:0;mso-height-percent:0;mso-wrap-distance-left:9pt;mso-wrap-distance-top:0;mso-wrap-distance-right:9pt;mso-wrap-distance-bottom:0;mso-position-horizontal:absolute;mso-position-horizontal-relative:text;mso-position-vertical:absolute;mso-position-vertical-relative:text;mso-width-percent:0;mso-height-percent:0;mso-width-relative:margin;mso-height-relative:margin;v-text-anchor:middle" o:gfxdata="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" fillcolor="white [3201]" strokecolor="#70ad47 [3209]" strokeweight="1pt"/>
             </w:pict>
@@ -7895,7 +8339,7 @@
               </wp:anchor>
             </w:drawing>
           </mc:Choice>
-          <mc:Fallback xmlns:w16se="http://schemas.microsoft.com/office/word/2015/wordml/symex" xmlns:w16cid="http://schemas.microsoft.com/office/word/2016/wordml/cid" xmlns:am3d="http://schemas.microsoft.com/office/drawing/2017/model3d" xmlns:aink="http://schemas.microsoft.com/office/drawing/2016/ink" xmlns:cx8="http://schemas.microsoft.com/office/drawing/2016/5/14/chartex" xmlns:cx7="http://schemas.microsoft.com/office/drawing/2016/5/13/chartex" xmlns:cx6="http://schemas.microsoft.com/office/drawing/2016/5/12/chartex" xmlns:cx5="http://schemas.microsoft.com/office/drawing/2016/5/11/chartex" xmlns:cx4="http://schemas.microsoft.com/office/drawing/2016/5/10/chartex" xmlns:cx3="http://schemas.microsoft.com/office/drawing/2016/5/9/chartex" xmlns:cx2="http://schemas.microsoft.com/office/drawing/2015/10/21/chartex" xmlns:cx1="http://schemas.microsoft.com/office/drawing/2015/9/8/chartex" xmlns:cx="http://schemas.microsoft.com/office/drawing/2014/chartex">
+          <mc:Fallback xmlns:mv="urn:schemas-microsoft-com:mac:vml" xmlns:mo="http://schemas.microsoft.com/office/mac/office/2008/main">
             <w:pict>
               <v:shapetype w14:anchorId="1A1B65A9" id="_x0000_t22" coordsize="21600,21600" o:spt="22" adj="5400" path="m10800,qx0@1l0@2qy10800,21600,21600@2l21600@1qy10800,xem0@1qy10800@0,21600@1nfe">
                 <v:formulas>
@@ -7980,7 +8424,7 @@
               </wp:anchor>
             </w:drawing>
           </mc:Choice>
-          <mc:Fallback xmlns:w16se="http://schemas.microsoft.com/office/word/2015/wordml/symex" xmlns:w16cid="http://schemas.microsoft.com/office/word/2016/wordml/cid" xmlns:am3d="http://schemas.microsoft.com/office/drawing/2017/model3d" xmlns:aink="http://schemas.microsoft.com/office/drawing/2016/ink" xmlns:cx8="http://schemas.microsoft.com/office/drawing/2016/5/14/chartex" xmlns:cx7="http://schemas.microsoft.com/office/drawing/2016/5/13/chartex" xmlns:cx6="http://schemas.microsoft.com/office/drawing/2016/5/12/chartex" xmlns:cx5="http://schemas.microsoft.com/office/drawing/2016/5/11/chartex" xmlns:cx4="http://schemas.microsoft.com/office/drawing/2016/5/10/chartex" xmlns:cx3="http://schemas.microsoft.com/office/drawing/2016/5/9/chartex" xmlns:cx2="http://schemas.microsoft.com/office/drawing/2015/10/21/chartex" xmlns:cx1="http://schemas.microsoft.com/office/drawing/2015/9/8/chartex" xmlns:cx="http://schemas.microsoft.com/office/drawing/2014/chartex">
+          <mc:Fallback xmlns:mv="urn:schemas-microsoft-com:mac:vml" xmlns:mo="http://schemas.microsoft.com/office/mac/office/2008/main">
             <w:pict>
               <v:shapetype w14:anchorId="7B3C9C70" id="_x0000_t32" coordsize="21600,21600" o:spt="32" o:oned="t" path="m,l21600,21600e" filled="f">
                 <v:path arrowok="t" fillok="f" o:connecttype="none"/>
@@ -8057,7 +8501,7 @@
               </wp:anchor>
             </w:drawing>
           </mc:Choice>
-          <mc:Fallback xmlns:w16se="http://schemas.microsoft.com/office/word/2015/wordml/symex" xmlns:w16cid="http://schemas.microsoft.com/office/word/2016/wordml/cid" xmlns:am3d="http://schemas.microsoft.com/office/drawing/2017/model3d" xmlns:aink="http://schemas.microsoft.com/office/drawing/2016/ink" xmlns:cx8="http://schemas.microsoft.com/office/drawing/2016/5/14/chartex" xmlns:cx7="http://schemas.microsoft.com/office/drawing/2016/5/13/chartex" xmlns:cx6="http://schemas.microsoft.com/office/drawing/2016/5/12/chartex" xmlns:cx5="http://schemas.microsoft.com/office/drawing/2016/5/11/chartex" xmlns:cx4="http://schemas.microsoft.com/office/drawing/2016/5/10/chartex" xmlns:cx3="http://schemas.microsoft.com/office/drawing/2016/5/9/chartex" xmlns:cx2="http://schemas.microsoft.com/office/drawing/2015/10/21/chartex" xmlns:cx1="http://schemas.microsoft.com/office/drawing/2015/9/8/chartex" xmlns:cx="http://schemas.microsoft.com/office/drawing/2014/chartex">
+          <mc:Fallback xmlns:mv="urn:schemas-microsoft-com:mac:vml" xmlns:mo="http://schemas.microsoft.com/office/mac/office/2008/main">
             <w:pict>
               <v:shape w14:anchorId="37CEE163" id="Straight Arrow Connector 7" o:spid="_x0000_s1026" type="#_x0000_t32" style="position:absolute;margin-left:95.6pt;margin-top:3.65pt;width:76.1pt;height:36pt;z-index:251693568;visibility:visible;mso-wrap-style:square;mso-width-percent:0;mso-height-percent:0;mso-wrap-distance-left:9pt;mso-wrap-distance-top:0;mso-wrap-distance-right:9pt;mso-wrap-distance-bottom:0;mso-position-horizontal:absolute;mso-position-horizontal-relative:text;mso-position-vertical:absolute;mso-position-vertical-relative:text;mso-width-percent:0;mso-height-percent:0;mso-width-relative:margin;mso-height-relative:margin" o:gfxdata="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" strokecolor="black [3200]" strokeweight=".5pt">
                 <v:stroke endarrow="block" joinstyle="miter"/>
@@ -8147,7 +8591,7 @@
               </wp:anchor>
             </w:drawing>
           </mc:Choice>
-          <mc:Fallback xmlns:w16se="http://schemas.microsoft.com/office/word/2015/wordml/symex" xmlns:w16cid="http://schemas.microsoft.com/office/word/2016/wordml/cid" xmlns:am3d="http://schemas.microsoft.com/office/drawing/2017/model3d" xmlns:aink="http://schemas.microsoft.com/office/drawing/2016/ink" xmlns:cx8="http://schemas.microsoft.com/office/drawing/2016/5/14/chartex" xmlns:cx7="http://schemas.microsoft.com/office/drawing/2016/5/13/chartex" xmlns:cx6="http://schemas.microsoft.com/office/drawing/2016/5/12/chartex" xmlns:cx5="http://schemas.microsoft.com/office/drawing/2016/5/11/chartex" xmlns:cx4="http://schemas.microsoft.com/office/drawing/2016/5/10/chartex" xmlns:cx3="http://schemas.microsoft.com/office/drawing/2016/5/9/chartex" xmlns:cx2="http://schemas.microsoft.com/office/drawing/2015/10/21/chartex" xmlns:cx1="http://schemas.microsoft.com/office/drawing/2015/9/8/chartex" xmlns:cx="http://schemas.microsoft.com/office/drawing/2014/chartex">
+          <mc:Fallback>
             <w:pict>
               <v:shape w14:anchorId="2336DCF1" id="Text Box 28" o:spid="_x0000_s1030" type="#_x0000_t202" style="position:absolute;margin-left:174.4pt;margin-top:15.85pt;width:66.35pt;height:47.2pt;z-index:251705344;visibility:visible;mso-wrap-style:square;mso-width-percent:0;mso-height-percent:0;mso-wrap-distance-left:9pt;mso-wrap-distance-top:0;mso-wrap-distance-right:9pt;mso-wrap-distance-bottom:0;mso-position-horizontal:absolute;mso-position-horizontal-relative:text;mso-position-vertical:absolute;mso-position-vertical-relative:text;mso-width-percent:0;mso-height-percent:0;mso-width-relative:margin;mso-height-relative:margin;v-text-anchor:top" o:gfxdata="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" fillcolor="white [3201]" strokeweight=".5pt">
                 <v:textbox>
@@ -8240,7 +8684,7 @@
               </wp:anchor>
             </w:drawing>
           </mc:Choice>
-          <mc:Fallback xmlns:w16se="http://schemas.microsoft.com/office/word/2015/wordml/symex" xmlns:w16cid="http://schemas.microsoft.com/office/word/2016/wordml/cid" xmlns:am3d="http://schemas.microsoft.com/office/drawing/2017/model3d" xmlns:aink="http://schemas.microsoft.com/office/drawing/2016/ink" xmlns:cx8="http://schemas.microsoft.com/office/drawing/2016/5/14/chartex" xmlns:cx7="http://schemas.microsoft.com/office/drawing/2016/5/13/chartex" xmlns:cx6="http://schemas.microsoft.com/office/drawing/2016/5/12/chartex" xmlns:cx5="http://schemas.microsoft.com/office/drawing/2016/5/11/chartex" xmlns:cx4="http://schemas.microsoft.com/office/drawing/2016/5/10/chartex" xmlns:cx3="http://schemas.microsoft.com/office/drawing/2016/5/9/chartex" xmlns:cx2="http://schemas.microsoft.com/office/drawing/2015/10/21/chartex" xmlns:cx1="http://schemas.microsoft.com/office/drawing/2015/9/8/chartex" xmlns:cx="http://schemas.microsoft.com/office/drawing/2014/chartex">
+          <mc:Fallback xmlns:mv="urn:schemas-microsoft-com:mac:vml" xmlns:mo="http://schemas.microsoft.com/office/mac/office/2008/main">
             <w:pict>
               <v:shape w14:anchorId="21E26341" id="Straight Arrow Connector 23" o:spid="_x0000_s1026" type="#_x0000_t32" style="position:absolute;margin-left:247.15pt;margin-top:11.35pt;width:83.25pt;height:32.25pt;flip:x y;z-index:251718144;visibility:visible;mso-wrap-style:square;mso-width-percent:0;mso-height-percent:0;mso-wrap-distance-left:9pt;mso-wrap-distance-top:0;mso-wrap-distance-right:9pt;mso-wrap-distance-bottom:0;mso-position-horizontal:absolute;mso-position-horizontal-relative:text;mso-position-vertical:absolute;mso-position-vertical-relative:text;mso-width-percent:0;mso-height-percent:0;mso-width-relative:margin;mso-height-relative:margin" o:gfxdata="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" strokecolor="black [3200]" strokeweight=".5pt">
                 <v:stroke endarrow="block" joinstyle="miter"/>
@@ -8313,7 +8757,7 @@
               </wp:anchor>
             </w:drawing>
           </mc:Choice>
-          <mc:Fallback xmlns:w16se="http://schemas.microsoft.com/office/word/2015/wordml/symex" xmlns:w16cid="http://schemas.microsoft.com/office/word/2016/wordml/cid" xmlns:am3d="http://schemas.microsoft.com/office/drawing/2017/model3d" xmlns:aink="http://schemas.microsoft.com/office/drawing/2016/ink" xmlns:cx8="http://schemas.microsoft.com/office/drawing/2016/5/14/chartex" xmlns:cx7="http://schemas.microsoft.com/office/drawing/2016/5/13/chartex" xmlns:cx6="http://schemas.microsoft.com/office/drawing/2016/5/12/chartex" xmlns:cx5="http://schemas.microsoft.com/office/drawing/2016/5/11/chartex" xmlns:cx4="http://schemas.microsoft.com/office/drawing/2016/5/10/chartex" xmlns:cx3="http://schemas.microsoft.com/office/drawing/2016/5/9/chartex" xmlns:cx2="http://schemas.microsoft.com/office/drawing/2015/10/21/chartex" xmlns:cx1="http://schemas.microsoft.com/office/drawing/2015/9/8/chartex" xmlns:cx="http://schemas.microsoft.com/office/drawing/2014/chartex">
+          <mc:Fallback xmlns:mv="urn:schemas-microsoft-com:mac:vml" xmlns:mo="http://schemas.microsoft.com/office/mac/office/2008/main">
             <w:pict>
               <v:shape w14:anchorId="000CA27A" id="Straight Arrow Connector 9" o:spid="_x0000_s1026" type="#_x0000_t32" style="position:absolute;margin-left:90.75pt;margin-top:3.45pt;width:79.5pt;height:37.9pt;flip:y;z-index:251710976;visibility:visible;mso-wrap-style:square;mso-width-percent:0;mso-height-percent:0;mso-wrap-distance-left:9pt;mso-wrap-distance-top:0;mso-wrap-distance-right:9pt;mso-wrap-distance-bottom:0;mso-position-horizontal:absolute;mso-position-horizontal-relative:text;mso-position-vertical:absolute;mso-position-vertical-relative:text;mso-width-percent:0;mso-height-percent:0;mso-width-relative:margin;mso-height-relative:margin" o:gfxdata="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" strokecolor="black [3200]" strokeweight=".5pt">
                 <v:stroke endarrow="block" joinstyle="miter"/>
@@ -8394,7 +8838,7 @@
               </wp:anchor>
             </w:drawing>
           </mc:Choice>
-          <mc:Fallback xmlns:w16se="http://schemas.microsoft.com/office/word/2015/wordml/symex" xmlns:w16cid="http://schemas.microsoft.com/office/word/2016/wordml/cid" xmlns:am3d="http://schemas.microsoft.com/office/drawing/2017/model3d" xmlns:aink="http://schemas.microsoft.com/office/drawing/2016/ink" xmlns:cx8="http://schemas.microsoft.com/office/drawing/2016/5/14/chartex" xmlns:cx7="http://schemas.microsoft.com/office/drawing/2016/5/13/chartex" xmlns:cx6="http://schemas.microsoft.com/office/drawing/2016/5/12/chartex" xmlns:cx5="http://schemas.microsoft.com/office/drawing/2016/5/11/chartex" xmlns:cx4="http://schemas.microsoft.com/office/drawing/2016/5/10/chartex" xmlns:cx3="http://schemas.microsoft.com/office/drawing/2016/5/9/chartex" xmlns:cx2="http://schemas.microsoft.com/office/drawing/2015/10/21/chartex" xmlns:cx1="http://schemas.microsoft.com/office/drawing/2015/9/8/chartex" xmlns:cx="http://schemas.microsoft.com/office/drawing/2014/chartex">
+          <mc:Fallback xmlns:mv="urn:schemas-microsoft-com:mac:vml" xmlns:mo="http://schemas.microsoft.com/office/mac/office/2008/main">
             <w:pict>
               <v:rect w14:anchorId="1160739D" id="Rectangle 5" o:spid="_x0000_s1026" style="position:absolute;margin-left:296.6pt;margin-top:12.9pt;width:92.25pt;height:27pt;z-index:251672064;visibility:visible;mso-wrap-style:square;mso-width-percent:0;mso-height-percent:0;mso-wrap-distance-left:9pt;mso-wrap-distance-top:0;mso-wrap-distance-right:9pt;mso-wrap-distance-bottom:0;mso-position-horizontal:absolute;mso-position-horizontal-relative:text;mso-position-vertical:absolute;mso-position-vertical-relative:text;mso-width-percent:0;mso-height-percent:0;mso-width-relative:margin;mso-height-relative:margin;v-text-anchor:middle" o:gfxdata="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" fillcolor="white [3201]" strokecolor="#70ad47 [3209]" strokeweight="1pt"/>
             </w:pict>
@@ -8472,7 +8916,7 @@
               </wp:anchor>
             </w:drawing>
           </mc:Choice>
-          <mc:Fallback xmlns:w16se="http://schemas.microsoft.com/office/word/2015/wordml/symex" xmlns:w16cid="http://schemas.microsoft.com/office/word/2016/wordml/cid" xmlns:am3d="http://schemas.microsoft.com/office/drawing/2017/model3d" xmlns:aink="http://schemas.microsoft.com/office/drawing/2016/ink" xmlns:cx8="http://schemas.microsoft.com/office/drawing/2016/5/14/chartex" xmlns:cx7="http://schemas.microsoft.com/office/drawing/2016/5/13/chartex" xmlns:cx6="http://schemas.microsoft.com/office/drawing/2016/5/12/chartex" xmlns:cx5="http://schemas.microsoft.com/office/drawing/2016/5/11/chartex" xmlns:cx4="http://schemas.microsoft.com/office/drawing/2016/5/10/chartex" xmlns:cx3="http://schemas.microsoft.com/office/drawing/2016/5/9/chartex" xmlns:cx2="http://schemas.microsoft.com/office/drawing/2015/10/21/chartex" xmlns:cx1="http://schemas.microsoft.com/office/drawing/2015/9/8/chartex" xmlns:cx="http://schemas.microsoft.com/office/drawing/2014/chartex">
+          <mc:Fallback>
             <w:pict>
               <v:shape w14:anchorId="3DEA56BB" id="Text Box 26" o:spid="_x0000_s1031" type="#_x0000_t202" style="position:absolute;margin-left:299.6pt;margin-top:15.25pt;width:85.5pt;height:23.25pt;z-index:251755008;visibility:visible;mso-wrap-style:square;mso-width-percent:0;mso-height-percent:0;mso-wrap-distance-left:9pt;mso-wrap-distance-top:0;mso-wrap-distance-right:9pt;mso-wrap-distance-bottom:0;mso-position-horizontal:absolute;mso-position-horizontal-relative:text;mso-position-vertical:absolute;mso-position-vertical-relative:text;mso-width-percent:0;mso-height-percent:0;mso-width-relative:margin;mso-height-relative:margin;v-text-anchor:top" o:gfxdata="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" fillcolor="white [3201]" strokeweight=".5pt">
                 <v:textbox>
@@ -8557,7 +9001,7 @@
               </wp:anchor>
             </w:drawing>
           </mc:Choice>
-          <mc:Fallback xmlns:w16se="http://schemas.microsoft.com/office/word/2015/wordml/symex" xmlns:w16cid="http://schemas.microsoft.com/office/word/2016/wordml/cid" xmlns:am3d="http://schemas.microsoft.com/office/drawing/2017/model3d" xmlns:aink="http://schemas.microsoft.com/office/drawing/2016/ink" xmlns:cx8="http://schemas.microsoft.com/office/drawing/2016/5/14/chartex" xmlns:cx7="http://schemas.microsoft.com/office/drawing/2016/5/13/chartex" xmlns:cx6="http://schemas.microsoft.com/office/drawing/2016/5/12/chartex" xmlns:cx5="http://schemas.microsoft.com/office/drawing/2016/5/11/chartex" xmlns:cx4="http://schemas.microsoft.com/office/drawing/2016/5/10/chartex" xmlns:cx3="http://schemas.microsoft.com/office/drawing/2016/5/9/chartex" xmlns:cx2="http://schemas.microsoft.com/office/drawing/2015/10/21/chartex" xmlns:cx1="http://schemas.microsoft.com/office/drawing/2015/9/8/chartex" xmlns:cx="http://schemas.microsoft.com/office/drawing/2014/chartex">
+          <mc:Fallback xmlns:mv="urn:schemas-microsoft-com:mac:vml" xmlns:mo="http://schemas.microsoft.com/office/mac/office/2008/main">
             <w:pict>
               <v:rect w14:anchorId="4E8B7026" id="Rectangle 4" o:spid="_x0000_s1026" style="position:absolute;margin-left:42.75pt;margin-top:9.65pt;width:92.25pt;height:27pt;z-index:251663872;visibility:visible;mso-wrap-style:square;mso-width-percent:0;mso-height-percent:0;mso-wrap-distance-left:9pt;mso-wrap-distance-top:0;mso-wrap-distance-right:9pt;mso-wrap-distance-bottom:0;mso-position-horizontal:absolute;mso-position-horizontal-relative:text;mso-position-vertical:absolute;mso-position-vertical-relative:text;mso-width-percent:0;mso-height-percent:0;mso-width-relative:margin;mso-height-relative:margin;v-text-anchor:middle" o:gfxdata="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" fillcolor="white [3201]" strokecolor="#70ad47 [3209]" strokeweight="1pt"/>
             </w:pict>
@@ -8632,7 +9076,7 @@
               </wp:anchor>
             </w:drawing>
           </mc:Choice>
-          <mc:Fallback xmlns:w16se="http://schemas.microsoft.com/office/word/2015/wordml/symex" xmlns:w16cid="http://schemas.microsoft.com/office/word/2016/wordml/cid" xmlns:am3d="http://schemas.microsoft.com/office/drawing/2017/model3d" xmlns:aink="http://schemas.microsoft.com/office/drawing/2016/ink" xmlns:cx8="http://schemas.microsoft.com/office/drawing/2016/5/14/chartex" xmlns:cx7="http://schemas.microsoft.com/office/drawing/2016/5/13/chartex" xmlns:cx6="http://schemas.microsoft.com/office/drawing/2016/5/12/chartex" xmlns:cx5="http://schemas.microsoft.com/office/drawing/2016/5/11/chartex" xmlns:cx4="http://schemas.microsoft.com/office/drawing/2016/5/10/chartex" xmlns:cx3="http://schemas.microsoft.com/office/drawing/2016/5/9/chartex" xmlns:cx2="http://schemas.microsoft.com/office/drawing/2015/10/21/chartex" xmlns:cx1="http://schemas.microsoft.com/office/drawing/2015/9/8/chartex" xmlns:cx="http://schemas.microsoft.com/office/drawing/2014/chartex">
+          <mc:Fallback>
             <w:pict>
               <v:shape w14:anchorId="4F851466" id="Text Box 25" o:spid="_x0000_s1032" type="#_x0000_t202" style="position:absolute;margin-left:46.1pt;margin-top:10.75pt;width:85.5pt;height:23.25pt;z-index:251740672;visibility:visible;mso-wrap-style:square;mso-width-percent:0;mso-height-percent:0;mso-wrap-distance-left:9pt;mso-wrap-distance-top:0;mso-wrap-distance-right:9pt;mso-wrap-distance-bottom:0;mso-position-horizontal:absolute;mso-position-horizontal-relative:text;mso-position-vertical:absolute;mso-position-vertical-relative:text;mso-width-percent:0;mso-height-percent:0;mso-width-relative:margin;mso-height-relative:margin;v-text-anchor:top" o:gfxdata="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" fillcolor="white [3201]" strokeweight=".5pt">
                 <v:textbox>
@@ -8705,6 +9149,139 @@
     </w:p>
     <w:p>
       <w:pPr>
+        <w:spacing w:before="100" w:beforeAutospacing="1" w:after="100" w:afterAutospacing="1" w:line="480" w:lineRule="auto"/>
+        <w:ind w:firstLine="720"/>
+        <w:jc w:val="both"/>
+        <w:rPr>
+          <w:rFonts w:ascii="Times New Roman" w:hAnsi="Times New Roman" w:cs="Times New Roman"/>
+          <w:sz w:val="24"/>
+          <w:szCs w:val="24"/>
+        </w:rPr>
+      </w:pPr>
+      <w:r>
+        <w:rPr>
+          <w:rFonts w:ascii="Times New Roman" w:hAnsi="Times New Roman" w:cs="Times New Roman"/>
+          <w:sz w:val="24"/>
+          <w:szCs w:val="24"/>
+        </w:rPr>
+        <w:t xml:space="preserve">After critically looking at these technologies, one thing they all have in common </w:t>
+      </w:r>
+      <w:r>
+        <w:rPr>
+          <w:rFonts w:ascii="Times New Roman" w:hAnsi="Times New Roman" w:cs="Times New Roman"/>
+          <w:sz w:val="24"/>
+          <w:szCs w:val="24"/>
+        </w:rPr>
+        <w:t xml:space="preserve">is the </w:t>
+      </w:r>
+      <w:r>
+        <w:rPr>
+          <w:rFonts w:ascii="Times New Roman" w:hAnsi="Times New Roman" w:cs="Times New Roman"/>
+          <w:sz w:val="24"/>
+          <w:szCs w:val="24"/>
+        </w:rPr>
+        <w:t>internet</w:t>
+      </w:r>
+      <w:r>
+        <w:rPr>
+          <w:rFonts w:ascii="Times New Roman" w:hAnsi="Times New Roman" w:cs="Times New Roman"/>
+          <w:sz w:val="24"/>
+          <w:szCs w:val="24"/>
+        </w:rPr>
+        <w:t xml:space="preserve"> connectivity</w:t>
+      </w:r>
+      <w:r>
+        <w:rPr>
+          <w:rFonts w:ascii="Times New Roman" w:hAnsi="Times New Roman" w:cs="Times New Roman"/>
+          <w:sz w:val="24"/>
+          <w:szCs w:val="24"/>
+        </w:rPr>
+        <w:t xml:space="preserve">. For these technologies to become </w:t>
+      </w:r>
+      <w:r>
+        <w:rPr>
+          <w:rFonts w:ascii="Times New Roman" w:hAnsi="Times New Roman" w:cs="Times New Roman"/>
+          <w:sz w:val="24"/>
+          <w:szCs w:val="24"/>
+        </w:rPr>
+        <w:t>optimal in a learning environment, they all require</w:t>
+      </w:r>
+      <w:r>
+        <w:rPr>
+          <w:rFonts w:ascii="Times New Roman" w:hAnsi="Times New Roman" w:cs="Times New Roman"/>
+          <w:sz w:val="24"/>
+          <w:szCs w:val="24"/>
+        </w:rPr>
+        <w:t xml:space="preserve"> the</w:t>
+      </w:r>
+      <w:r>
+        <w:rPr>
+          <w:rFonts w:ascii="Times New Roman" w:hAnsi="Times New Roman" w:cs="Times New Roman"/>
+          <w:sz w:val="24"/>
+          <w:szCs w:val="24"/>
+        </w:rPr>
+        <w:t xml:space="preserve"> internet to work.</w:t>
+      </w:r>
+      <w:r>
+        <w:rPr>
+          <w:rFonts w:ascii="Times New Roman" w:hAnsi="Times New Roman" w:cs="Times New Roman"/>
+          <w:sz w:val="24"/>
+          <w:szCs w:val="24"/>
+        </w:rPr>
+        <w:t xml:space="preserve"> </w:t>
+      </w:r>
+      <w:r>
+        <w:rPr>
+          <w:rFonts w:ascii="Times New Roman" w:hAnsi="Times New Roman" w:cs="Times New Roman"/>
+          <w:sz w:val="24"/>
+          <w:szCs w:val="24"/>
+        </w:rPr>
+        <w:t>This is what has made a difference in my propos</w:t>
+      </w:r>
+      <w:r>
+        <w:rPr>
+          <w:rFonts w:ascii="Times New Roman" w:hAnsi="Times New Roman" w:cs="Times New Roman"/>
+          <w:sz w:val="24"/>
+          <w:szCs w:val="24"/>
+        </w:rPr>
+        <w:t>ition</w:t>
+      </w:r>
+      <w:r>
+        <w:rPr>
+          <w:rFonts w:ascii="Times New Roman" w:hAnsi="Times New Roman" w:cs="Times New Roman"/>
+          <w:sz w:val="24"/>
+          <w:szCs w:val="24"/>
+        </w:rPr>
+        <w:t>.</w:t>
+      </w:r>
+      <w:r>
+        <w:rPr>
+          <w:rFonts w:ascii="Times New Roman" w:hAnsi="Times New Roman" w:cs="Times New Roman"/>
+          <w:sz w:val="24"/>
+          <w:szCs w:val="24"/>
+        </w:rPr>
+        <w:t xml:space="preserve"> </w:t>
+      </w:r>
+      <w:r>
+        <w:rPr>
+          <w:rFonts w:ascii="Times New Roman" w:hAnsi="Times New Roman" w:cs="Times New Roman"/>
+          <w:sz w:val="24"/>
+          <w:szCs w:val="24"/>
+        </w:rPr>
+        <w:t xml:space="preserve">For this project, the main medium of communication </w:t>
+      </w:r>
+      <w:r>
+        <w:rPr>
+          <w:rFonts w:ascii="Times New Roman" w:hAnsi="Times New Roman" w:cs="Times New Roman"/>
+          <w:sz w:val="24"/>
+          <w:szCs w:val="24"/>
+        </w:rPr>
+        <w:lastRenderedPageBreak/>
+        <w:t xml:space="preserve">would be done over a wireless networking protocol connected from a router and to the other devices. No internet is required, and no Ethernet is required for this technology. </w:t>
+      </w:r>
+    </w:p>
+    <w:p>
+      <w:pPr>
         <w:spacing w:line="480" w:lineRule="auto"/>
         <w:ind w:firstLine="720"/>
         <w:jc w:val="both"/>
@@ -8720,47 +9297,23 @@
           <w:sz w:val="24"/>
           <w:szCs w:val="24"/>
         </w:rPr>
-        <w:t xml:space="preserve">After critically looking at these technologies, one thing they all have in common </w:t>
-      </w:r>
-      <w:r>
-        <w:rPr>
-          <w:rFonts w:ascii="Times New Roman" w:hAnsi="Times New Roman" w:cs="Times New Roman"/>
-          <w:sz w:val="24"/>
-          <w:szCs w:val="24"/>
-        </w:rPr>
-        <w:t xml:space="preserve">is the </w:t>
-      </w:r>
-      <w:r>
-        <w:rPr>
-          <w:rFonts w:ascii="Times New Roman" w:hAnsi="Times New Roman" w:cs="Times New Roman"/>
-          <w:sz w:val="24"/>
-          <w:szCs w:val="24"/>
-        </w:rPr>
-        <w:t>internet</w:t>
-      </w:r>
-      <w:r>
-        <w:rPr>
-          <w:rFonts w:ascii="Times New Roman" w:hAnsi="Times New Roman" w:cs="Times New Roman"/>
-          <w:sz w:val="24"/>
-          <w:szCs w:val="24"/>
-        </w:rPr>
-        <w:t xml:space="preserve"> connectivity</w:t>
-      </w:r>
-      <w:r>
-        <w:rPr>
-          <w:rFonts w:ascii="Times New Roman" w:hAnsi="Times New Roman" w:cs="Times New Roman"/>
-          <w:sz w:val="24"/>
-          <w:szCs w:val="24"/>
-        </w:rPr>
-        <w:t xml:space="preserve">. For these technologies to become </w:t>
-      </w:r>
-      <w:r>
-        <w:rPr>
-          <w:rFonts w:ascii="Times New Roman" w:hAnsi="Times New Roman" w:cs="Times New Roman"/>
-          <w:sz w:val="24"/>
-          <w:szCs w:val="24"/>
-        </w:rPr>
-        <w:t>optimal in a learning environment, they all require internet to work.</w:t>
+        <w:t>For the</w:t>
+      </w:r>
+      <w:r>
+        <w:rPr>
+          <w:rFonts w:ascii="Times New Roman" w:hAnsi="Times New Roman" w:cs="Times New Roman"/>
+          <w:sz w:val="24"/>
+          <w:szCs w:val="24"/>
+        </w:rPr>
+        <w:t xml:space="preserve"> Networking review, the </w:t>
+      </w:r>
+      <w:r>
+        <w:rPr>
+          <w:rFonts w:ascii="Times New Roman" w:hAnsi="Times New Roman" w:cs="Times New Roman"/>
+          <w:sz w:val="24"/>
+          <w:szCs w:val="24"/>
+        </w:rPr>
+        <w:t>Timesharing system</w:t>
       </w:r>
       <w:r>
         <w:rPr>
@@ -8776,23 +9329,159 @@
           <w:sz w:val="24"/>
           <w:szCs w:val="24"/>
         </w:rPr>
-        <w:t>This is what has made a difference in my propos</w:t>
-      </w:r>
-      <w:r>
-        <w:rPr>
-          <w:rFonts w:ascii="Times New Roman" w:hAnsi="Times New Roman" w:cs="Times New Roman"/>
-          <w:sz w:val="24"/>
-          <w:szCs w:val="24"/>
-        </w:rPr>
-        <w:t>ition</w:t>
-      </w:r>
-      <w:r>
-        <w:rPr>
-          <w:rFonts w:ascii="Times New Roman" w:hAnsi="Times New Roman" w:cs="Times New Roman"/>
-          <w:sz w:val="24"/>
-          <w:szCs w:val="24"/>
-        </w:rPr>
-        <w:t>.</w:t>
+        <w:t xml:space="preserve">formed the basis of sharing a computer </w:t>
+      </w:r>
+      <w:r>
+        <w:rPr>
+          <w:rFonts w:ascii="Times New Roman" w:hAnsi="Times New Roman" w:cs="Times New Roman"/>
+          <w:sz w:val="24"/>
+          <w:szCs w:val="24"/>
+        </w:rPr>
+        <w:t xml:space="preserve">resource among many users. This technology </w:t>
+      </w:r>
+      <w:r>
+        <w:rPr>
+          <w:rFonts w:ascii="Times New Roman" w:hAnsi="Times New Roman" w:cs="Times New Roman"/>
+          <w:sz w:val="24"/>
+          <w:szCs w:val="24"/>
+        </w:rPr>
+        <w:t>that has</w:t>
+      </w:r>
+      <w:r>
+        <w:rPr>
+          <w:rFonts w:ascii="Times New Roman" w:hAnsi="Times New Roman" w:cs="Times New Roman"/>
+          <w:sz w:val="24"/>
+          <w:szCs w:val="24"/>
+        </w:rPr>
+        <w:t xml:space="preserve"> developed into </w:t>
+      </w:r>
+      <w:r>
+        <w:rPr>
+          <w:rFonts w:ascii="Times New Roman" w:hAnsi="Times New Roman" w:cs="Times New Roman"/>
+          <w:sz w:val="24"/>
+          <w:szCs w:val="24"/>
+        </w:rPr>
+        <w:t xml:space="preserve">modern </w:t>
+      </w:r>
+      <w:r>
+        <w:rPr>
+          <w:rFonts w:ascii="Times New Roman" w:hAnsi="Times New Roman" w:cs="Times New Roman"/>
+          <w:sz w:val="24"/>
+          <w:szCs w:val="24"/>
+        </w:rPr>
+        <w:t>features of</w:t>
+      </w:r>
+      <w:r>
+        <w:rPr>
+          <w:rFonts w:ascii="Times New Roman" w:hAnsi="Times New Roman" w:cs="Times New Roman"/>
+          <w:sz w:val="24"/>
+          <w:szCs w:val="24"/>
+        </w:rPr>
+        <w:t xml:space="preserve"> file sharing, to email and chat </w:t>
+      </w:r>
+      <w:r>
+        <w:rPr>
+          <w:rFonts w:ascii="Times New Roman" w:hAnsi="Times New Roman" w:cs="Times New Roman"/>
+          <w:sz w:val="24"/>
+          <w:szCs w:val="24"/>
+        </w:rPr>
+        <w:t xml:space="preserve">can be agreed as </w:t>
+      </w:r>
+      <w:r>
+        <w:rPr>
+          <w:rFonts w:ascii="Times New Roman" w:hAnsi="Times New Roman" w:cs="Times New Roman"/>
+          <w:sz w:val="24"/>
+          <w:szCs w:val="24"/>
+        </w:rPr>
+        <w:t xml:space="preserve">what came on to the design and implementation </w:t>
+      </w:r>
+      <w:r>
+        <w:rPr>
+          <w:rFonts w:ascii="Times New Roman" w:hAnsi="Times New Roman" w:cs="Times New Roman"/>
+          <w:sz w:val="24"/>
+          <w:szCs w:val="24"/>
+        </w:rPr>
+        <w:t>of networking connectivity. However,</w:t>
+      </w:r>
+      <w:r>
+        <w:rPr>
+          <w:rFonts w:ascii="Times New Roman" w:hAnsi="Times New Roman" w:cs="Times New Roman"/>
+          <w:sz w:val="24"/>
+          <w:szCs w:val="24"/>
+        </w:rPr>
+        <w:t xml:space="preserve"> with the </w:t>
+      </w:r>
+      <w:r>
+        <w:rPr>
+          <w:rFonts w:ascii="Times New Roman" w:hAnsi="Times New Roman" w:cs="Times New Roman"/>
+          <w:sz w:val="24"/>
+          <w:szCs w:val="24"/>
+        </w:rPr>
+        <w:t>M</w:t>
+      </w:r>
+      <w:r>
+        <w:rPr>
+          <w:rFonts w:ascii="Times New Roman" w:hAnsi="Times New Roman" w:cs="Times New Roman"/>
+          <w:sz w:val="24"/>
+          <w:szCs w:val="24"/>
+        </w:rPr>
+        <w:t>ultiplexers</w:t>
+      </w:r>
+      <w:r>
+        <w:rPr>
+          <w:rFonts w:ascii="Times New Roman" w:hAnsi="Times New Roman" w:cs="Times New Roman"/>
+          <w:sz w:val="24"/>
+          <w:szCs w:val="24"/>
+        </w:rPr>
+        <w:t xml:space="preserve">, </w:t>
+      </w:r>
+      <w:r>
+        <w:rPr>
+          <w:rFonts w:ascii="Times New Roman" w:hAnsi="Times New Roman" w:cs="Times New Roman"/>
+          <w:sz w:val="24"/>
+          <w:szCs w:val="24"/>
+        </w:rPr>
+        <w:t>i</w:t>
+      </w:r>
+      <w:r>
+        <w:rPr>
+          <w:rFonts w:ascii="Times New Roman" w:hAnsi="Times New Roman" w:cs="Times New Roman"/>
+          <w:sz w:val="24"/>
+          <w:szCs w:val="24"/>
+        </w:rPr>
+        <w:t xml:space="preserve">t can be agreed that </w:t>
+      </w:r>
+      <w:r>
+        <w:rPr>
+          <w:rFonts w:ascii="Times New Roman" w:hAnsi="Times New Roman" w:cs="Times New Roman"/>
+          <w:sz w:val="24"/>
+          <w:szCs w:val="24"/>
+        </w:rPr>
+        <w:t xml:space="preserve">transmitting messages from a distance along a wire is a </w:t>
+      </w:r>
+      <w:r>
+        <w:rPr>
+          <w:rFonts w:ascii="Times New Roman" w:hAnsi="Times New Roman" w:cs="Times New Roman"/>
+          <w:sz w:val="24"/>
+          <w:szCs w:val="24"/>
+        </w:rPr>
+        <w:t>head start for modern telecommunication</w:t>
+      </w:r>
+      <w:r>
+        <w:rPr>
+          <w:rFonts w:ascii="Times New Roman" w:hAnsi="Times New Roman" w:cs="Times New Roman"/>
+          <w:sz w:val="24"/>
+          <w:szCs w:val="24"/>
+        </w:rPr>
+        <w:t xml:space="preserve">, but it can be criticized in </w:t>
+      </w:r>
+      <w:r>
+        <w:rPr>
+          <w:rFonts w:ascii="Times New Roman" w:hAnsi="Times New Roman" w:cs="Times New Roman"/>
+          <w:sz w:val="24"/>
+          <w:szCs w:val="24"/>
+        </w:rPr>
+        <w:t>the limited range this technology is able to cover.</w:t>
       </w:r>
       <w:r>
         <w:rPr>
@@ -8802,234 +9491,13 @@
         </w:rPr>
         <w:t xml:space="preserve"> </w:t>
       </w:r>
-    </w:p>
-    <w:p>
-      <w:pPr>
-        <w:spacing w:line="480" w:lineRule="auto"/>
-        <w:ind w:firstLine="720"/>
-        <w:jc w:val="both"/>
-        <w:rPr>
-          <w:rFonts w:ascii="Times New Roman" w:hAnsi="Times New Roman" w:cs="Times New Roman"/>
-          <w:sz w:val="24"/>
-          <w:szCs w:val="24"/>
-        </w:rPr>
-      </w:pPr>
-      <w:r>
-        <w:rPr>
-          <w:rFonts w:ascii="Times New Roman" w:hAnsi="Times New Roman" w:cs="Times New Roman"/>
-          <w:sz w:val="24"/>
-          <w:szCs w:val="24"/>
-        </w:rPr>
-        <w:t>For the</w:t>
-      </w:r>
-      <w:r>
-        <w:rPr>
-          <w:rFonts w:ascii="Times New Roman" w:hAnsi="Times New Roman" w:cs="Times New Roman"/>
-          <w:sz w:val="24"/>
-          <w:szCs w:val="24"/>
-        </w:rPr>
-        <w:t xml:space="preserve"> Networking review, the </w:t>
-      </w:r>
-      <w:r>
-        <w:rPr>
-          <w:rFonts w:ascii="Times New Roman" w:hAnsi="Times New Roman" w:cs="Times New Roman"/>
-          <w:sz w:val="24"/>
-          <w:szCs w:val="24"/>
-        </w:rPr>
-        <w:t>Timesharing system</w:t>
-      </w:r>
-      <w:r>
-        <w:rPr>
-          <w:rFonts w:ascii="Times New Roman" w:hAnsi="Times New Roman" w:cs="Times New Roman"/>
-          <w:sz w:val="24"/>
-          <w:szCs w:val="24"/>
-        </w:rPr>
-        <w:t xml:space="preserve"> </w:t>
-      </w:r>
-      <w:r>
-        <w:rPr>
-          <w:rFonts w:ascii="Times New Roman" w:hAnsi="Times New Roman" w:cs="Times New Roman"/>
-          <w:sz w:val="24"/>
-          <w:szCs w:val="24"/>
-        </w:rPr>
-        <w:t xml:space="preserve">formed the basis of sharing a computer </w:t>
-      </w:r>
-      <w:r>
-        <w:rPr>
-          <w:rFonts w:ascii="Times New Roman" w:hAnsi="Times New Roman" w:cs="Times New Roman"/>
-          <w:sz w:val="24"/>
-          <w:szCs w:val="24"/>
-        </w:rPr>
-        <w:t xml:space="preserve">resource among many users. This technology </w:t>
-      </w:r>
-      <w:r>
-        <w:rPr>
-          <w:rFonts w:ascii="Times New Roman" w:hAnsi="Times New Roman" w:cs="Times New Roman"/>
-          <w:sz w:val="24"/>
-          <w:szCs w:val="24"/>
-        </w:rPr>
-        <w:t>that has</w:t>
-      </w:r>
-      <w:r>
-        <w:rPr>
-          <w:rFonts w:ascii="Times New Roman" w:hAnsi="Times New Roman" w:cs="Times New Roman"/>
-          <w:sz w:val="24"/>
-          <w:szCs w:val="24"/>
-        </w:rPr>
-        <w:t xml:space="preserve"> developed into </w:t>
-      </w:r>
-      <w:r>
-        <w:rPr>
-          <w:rFonts w:ascii="Times New Roman" w:hAnsi="Times New Roman" w:cs="Times New Roman"/>
-          <w:sz w:val="24"/>
-          <w:szCs w:val="24"/>
-        </w:rPr>
-        <w:t xml:space="preserve">modern </w:t>
-      </w:r>
-      <w:r>
-        <w:rPr>
-          <w:rFonts w:ascii="Times New Roman" w:hAnsi="Times New Roman" w:cs="Times New Roman"/>
-          <w:sz w:val="24"/>
-          <w:szCs w:val="24"/>
-        </w:rPr>
-        <w:t>features of</w:t>
-      </w:r>
-      <w:r>
-        <w:rPr>
-          <w:rFonts w:ascii="Times New Roman" w:hAnsi="Times New Roman" w:cs="Times New Roman"/>
-          <w:sz w:val="24"/>
-          <w:szCs w:val="24"/>
-        </w:rPr>
-        <w:t xml:space="preserve"> file sharing, to email and chat </w:t>
-      </w:r>
-      <w:r>
-        <w:rPr>
-          <w:rFonts w:ascii="Times New Roman" w:hAnsi="Times New Roman" w:cs="Times New Roman"/>
-          <w:sz w:val="24"/>
-          <w:szCs w:val="24"/>
-        </w:rPr>
-        <w:t xml:space="preserve">can be agreed as </w:t>
-      </w:r>
-      <w:r>
-        <w:rPr>
-          <w:rFonts w:ascii="Times New Roman" w:hAnsi="Times New Roman" w:cs="Times New Roman"/>
-          <w:sz w:val="24"/>
-          <w:szCs w:val="24"/>
-        </w:rPr>
-        <w:t xml:space="preserve">what came on to the design and implementation </w:t>
-      </w:r>
-      <w:r>
-        <w:rPr>
-          <w:rFonts w:ascii="Times New Roman" w:hAnsi="Times New Roman" w:cs="Times New Roman"/>
-          <w:sz w:val="24"/>
-          <w:szCs w:val="24"/>
-        </w:rPr>
-        <w:t>of networking connectivity. However,</w:t>
-      </w:r>
-      <w:r>
-        <w:rPr>
-          <w:rFonts w:ascii="Times New Roman" w:hAnsi="Times New Roman" w:cs="Times New Roman"/>
-          <w:sz w:val="24"/>
-          <w:szCs w:val="24"/>
-        </w:rPr>
-        <w:t xml:space="preserve"> with the </w:t>
-      </w:r>
-      <w:r>
-        <w:rPr>
-          <w:rFonts w:ascii="Times New Roman" w:hAnsi="Times New Roman" w:cs="Times New Roman"/>
-          <w:sz w:val="24"/>
-          <w:szCs w:val="24"/>
-        </w:rPr>
-        <w:t>M</w:t>
-      </w:r>
-      <w:r>
-        <w:rPr>
-          <w:rFonts w:ascii="Times New Roman" w:hAnsi="Times New Roman" w:cs="Times New Roman"/>
-          <w:sz w:val="24"/>
-          <w:szCs w:val="24"/>
-        </w:rPr>
-        <w:t>ultiplexers</w:t>
-      </w:r>
-      <w:r>
-        <w:rPr>
-          <w:rFonts w:ascii="Times New Roman" w:hAnsi="Times New Roman" w:cs="Times New Roman"/>
-          <w:sz w:val="24"/>
-          <w:szCs w:val="24"/>
-        </w:rPr>
-        <w:t xml:space="preserve">, </w:t>
-      </w:r>
-      <w:r>
-        <w:rPr>
-          <w:rFonts w:ascii="Times New Roman" w:hAnsi="Times New Roman" w:cs="Times New Roman"/>
-          <w:sz w:val="24"/>
-          <w:szCs w:val="24"/>
-        </w:rPr>
-        <w:t>i</w:t>
-      </w:r>
-      <w:r>
-        <w:rPr>
-          <w:rFonts w:ascii="Times New Roman" w:hAnsi="Times New Roman" w:cs="Times New Roman"/>
-          <w:sz w:val="24"/>
-          <w:szCs w:val="24"/>
-        </w:rPr>
-        <w:t xml:space="preserve">t can be agreed that </w:t>
-      </w:r>
-      <w:r>
-        <w:rPr>
-          <w:rFonts w:ascii="Times New Roman" w:hAnsi="Times New Roman" w:cs="Times New Roman"/>
-          <w:sz w:val="24"/>
-          <w:szCs w:val="24"/>
-        </w:rPr>
-        <w:t xml:space="preserve">transmitting messages from a distance along a wire is a </w:t>
-      </w:r>
-      <w:r>
-        <w:rPr>
-          <w:rFonts w:ascii="Times New Roman" w:hAnsi="Times New Roman" w:cs="Times New Roman"/>
-          <w:sz w:val="24"/>
-          <w:szCs w:val="24"/>
-        </w:rPr>
-        <w:t>head start for modern telecommunication</w:t>
-      </w:r>
-      <w:r>
-        <w:rPr>
-          <w:rFonts w:ascii="Times New Roman" w:hAnsi="Times New Roman" w:cs="Times New Roman"/>
-          <w:sz w:val="24"/>
-          <w:szCs w:val="24"/>
-        </w:rPr>
-        <w:t xml:space="preserve">, but it can be criticized in </w:t>
-      </w:r>
-      <w:r>
-        <w:rPr>
-          <w:rFonts w:ascii="Times New Roman" w:hAnsi="Times New Roman" w:cs="Times New Roman"/>
-          <w:sz w:val="24"/>
-          <w:szCs w:val="24"/>
-        </w:rPr>
-        <w:t>the limited range this technology is able to cover.</w:t>
-      </w:r>
-      <w:r>
-        <w:rPr>
-          <w:rFonts w:ascii="Times New Roman" w:hAnsi="Times New Roman" w:cs="Times New Roman"/>
-          <w:sz w:val="24"/>
-          <w:szCs w:val="24"/>
-        </w:rPr>
-        <w:t xml:space="preserve"> </w:t>
-      </w:r>
-      <w:r>
-        <w:rPr>
-          <w:rFonts w:ascii="Times New Roman" w:hAnsi="Times New Roman" w:cs="Times New Roman"/>
-          <w:sz w:val="24"/>
-          <w:szCs w:val="24"/>
-        </w:rPr>
-        <w:t xml:space="preserve">The Internet </w:t>
-      </w:r>
-      <w:r>
-        <w:rPr>
-          <w:rFonts w:ascii="Times New Roman" w:hAnsi="Times New Roman" w:cs="Times New Roman"/>
-          <w:sz w:val="24"/>
-          <w:szCs w:val="24"/>
-        </w:rPr>
-        <w:lastRenderedPageBreak/>
-        <w:t>remains the largest community of online connections as the connections of different networks</w:t>
+      <w:r>
+        <w:rPr>
+          <w:rFonts w:ascii="Times New Roman" w:hAnsi="Times New Roman" w:cs="Times New Roman"/>
+          <w:sz w:val="24"/>
+          <w:szCs w:val="24"/>
+        </w:rPr>
+        <w:t>The Internet remains the largest community of online connections as the connections of different networks</w:t>
       </w:r>
       <w:r>
         <w:rPr>
@@ -9599,12 +10067,24 @@
           <w:szCs w:val="24"/>
         </w:rPr>
       </w:pPr>
-      <w:r>
-        <w:rPr>
-          <w:rFonts w:ascii="Times New Roman" w:hAnsi="Times New Roman" w:cs="Times New Roman"/>
-          <w:sz w:val="24"/>
-          <w:szCs w:val="24"/>
-        </w:rPr>
+    </w:p>
+    <w:p>
+      <w:pPr>
+        <w:spacing w:line="480" w:lineRule="auto"/>
+        <w:jc w:val="both"/>
+        <w:rPr>
+          <w:rFonts w:ascii="Times New Roman" w:hAnsi="Times New Roman" w:cs="Times New Roman"/>
+          <w:sz w:val="24"/>
+          <w:szCs w:val="24"/>
+        </w:rPr>
+      </w:pPr>
+      <w:r>
+        <w:rPr>
+          <w:rFonts w:ascii="Times New Roman" w:hAnsi="Times New Roman" w:cs="Times New Roman"/>
+          <w:sz w:val="24"/>
+          <w:szCs w:val="24"/>
+        </w:rPr>
+        <w:lastRenderedPageBreak/>
         <w:t>These review</w:t>
       </w:r>
       <w:r>
@@ -9849,24 +10329,39 @@
           <w:sz w:val="24"/>
           <w:szCs w:val="24"/>
         </w:rPr>
-        <w:t xml:space="preserve"> provide a solution to this </w:t>
-      </w:r>
-      <w:r>
-        <w:rPr>
-          <w:rFonts w:ascii="Times New Roman" w:hAnsi="Times New Roman" w:cs="Times New Roman"/>
-          <w:sz w:val="24"/>
-          <w:szCs w:val="24"/>
-        </w:rPr>
-        <w:lastRenderedPageBreak/>
-        <w:t>immin</w:t>
-      </w:r>
-      <w:r>
-        <w:rPr>
-          <w:rFonts w:ascii="Times New Roman" w:hAnsi="Times New Roman" w:cs="Times New Roman"/>
-          <w:sz w:val="24"/>
-          <w:szCs w:val="24"/>
-        </w:rPr>
-        <w:t>ent problem using a different innovative strategy</w:t>
+        <w:t xml:space="preserve"> provide a solution to this immin</w:t>
+      </w:r>
+      <w:r>
+        <w:rPr>
+          <w:rFonts w:ascii="Times New Roman" w:hAnsi="Times New Roman" w:cs="Times New Roman"/>
+          <w:sz w:val="24"/>
+          <w:szCs w:val="24"/>
+        </w:rPr>
+        <w:t>ent problem</w:t>
+      </w:r>
+      <w:r>
+        <w:rPr>
+          <w:rFonts w:ascii="Times New Roman" w:hAnsi="Times New Roman" w:cs="Times New Roman"/>
+          <w:sz w:val="24"/>
+          <w:szCs w:val="24"/>
+        </w:rPr>
+        <w:t xml:space="preserve"> of inefficient connectivity in educational institutions too but</w:t>
+      </w:r>
+      <w:r>
+        <w:rPr>
+          <w:rFonts w:ascii="Times New Roman" w:hAnsi="Times New Roman" w:cs="Times New Roman"/>
+          <w:sz w:val="24"/>
+          <w:szCs w:val="24"/>
+        </w:rPr>
+        <w:t xml:space="preserve"> using a different innovative strategy</w:t>
+      </w:r>
+      <w:r>
+        <w:rPr>
+          <w:rFonts w:ascii="Times New Roman" w:hAnsi="Times New Roman" w:cs="Times New Roman"/>
+          <w:sz w:val="24"/>
+          <w:szCs w:val="24"/>
+        </w:rPr>
+        <w:t xml:space="preserve"> of communicating and sharing files without need for the internet access</w:t>
       </w:r>
       <w:r>
         <w:rPr>
@@ -9919,6 +10414,28 @@
     </w:p>
     <w:p>
       <w:pPr>
+        <w:rPr>
+          <w:rFonts w:ascii="Times New Roman" w:hAnsi="Times New Roman" w:cs="Times New Roman"/>
+        </w:rPr>
+      </w:pPr>
+      <w:r>
+        <w:rPr>
+          <w:rFonts w:ascii="Times New Roman" w:hAnsi="Times New Roman" w:cs="Times New Roman"/>
+        </w:rPr>
+        <w:br w:type="page"/>
+      </w:r>
+    </w:p>
+    <w:p>
+      <w:pPr>
+        <w:pStyle w:val="Heading1"/>
+      </w:pPr>
+      <w:r>
+        <w:lastRenderedPageBreak/>
+        <w:t>CHAPTER 3 - METHODOLOGY</w:t>
+      </w:r>
+    </w:p>
+    <w:p>
+      <w:pPr>
         <w:spacing w:before="100" w:beforeAutospacing="1" w:after="100" w:afterAutospacing="1" w:line="480" w:lineRule="auto"/>
         <w:rPr>
           <w:rFonts w:ascii="Times New Roman" w:hAnsi="Times New Roman" w:cs="Times New Roman"/>
@@ -9926,6 +10443,159 @@
           <w:szCs w:val="24"/>
         </w:rPr>
       </w:pPr>
+      <w:r>
+        <w:rPr>
+          <w:rFonts w:ascii="Times New Roman" w:hAnsi="Times New Roman" w:cs="Times New Roman"/>
+          <w:sz w:val="24"/>
+          <w:szCs w:val="24"/>
+        </w:rPr>
+        <w:t>Connecting to sql Server</w:t>
+      </w:r>
+    </w:p>
+    <w:p>
+      <w:pPr>
+        <w:spacing w:before="100" w:beforeAutospacing="1" w:after="100" w:afterAutospacing="1" w:line="480" w:lineRule="auto"/>
+        <w:rPr>
+          <w:rFonts w:ascii="Times New Roman" w:hAnsi="Times New Roman" w:cs="Times New Roman"/>
+          <w:sz w:val="24"/>
+          <w:szCs w:val="24"/>
+        </w:rPr>
+      </w:pPr>
+      <w:r>
+        <w:rPr>
+          <w:rFonts w:ascii="Times New Roman" w:hAnsi="Times New Roman" w:cs="Times New Roman"/>
+          <w:sz w:val="24"/>
+          <w:szCs w:val="24"/>
+        </w:rPr>
+        <w:t xml:space="preserve">To connect to the sql server, certain considerations must be taken into place. These are configuration settings and according to Marko Zivkovic </w:t>
+      </w:r>
+      <w:sdt>
+        <w:sdtPr>
+          <w:rPr>
+            <w:rFonts w:ascii="Times New Roman" w:hAnsi="Times New Roman" w:cs="Times New Roman"/>
+            <w:sz w:val="24"/>
+            <w:szCs w:val="24"/>
+          </w:rPr>
+          <w:id w:val="-291518948"/>
+          <w:citation/>
+        </w:sdtPr>
+        <w:sdtEndPr/>
+        <w:sdtContent>
+          <w:r>
+            <w:rPr>
+              <w:rFonts w:ascii="Times New Roman" w:hAnsi="Times New Roman" w:cs="Times New Roman"/>
+              <w:sz w:val="24"/>
+              <w:szCs w:val="24"/>
+            </w:rPr>
+            <w:fldChar w:fldCharType="begin"/>
+          </w:r>
+          <w:r>
+            <w:rPr>
+              <w:rFonts w:ascii="Times New Roman" w:hAnsi="Times New Roman" w:cs="Times New Roman"/>
+              <w:sz w:val="24"/>
+              <w:szCs w:val="24"/>
+            </w:rPr>
+            <w:instrText xml:space="preserve"> CITATION Mar16 \l 1033 </w:instrText>
+          </w:r>
+          <w:r>
+            <w:rPr>
+              <w:rFonts w:ascii="Times New Roman" w:hAnsi="Times New Roman" w:cs="Times New Roman"/>
+              <w:sz w:val="24"/>
+              <w:szCs w:val="24"/>
+            </w:rPr>
+            <w:fldChar w:fldCharType="separate"/>
+          </w:r>
+          <w:r>
+            <w:rPr>
+              <w:rFonts w:ascii="Times New Roman" w:hAnsi="Times New Roman" w:cs="Times New Roman"/>
+              <w:noProof/>
+              <w:sz w:val="24"/>
+              <w:szCs w:val="24"/>
+            </w:rPr>
+            <w:t>(Zivkovic, 2016)</w:t>
+          </w:r>
+          <w:r>
+            <w:rPr>
+              <w:rFonts w:ascii="Times New Roman" w:hAnsi="Times New Roman" w:cs="Times New Roman"/>
+              <w:sz w:val="24"/>
+              <w:szCs w:val="24"/>
+            </w:rPr>
+            <w:fldChar w:fldCharType="end"/>
+          </w:r>
+        </w:sdtContent>
+      </w:sdt>
+      <w:r>
+        <w:rPr>
+          <w:rFonts w:ascii="Times New Roman" w:hAnsi="Times New Roman" w:cs="Times New Roman"/>
+          <w:sz w:val="24"/>
+          <w:szCs w:val="24"/>
+        </w:rPr>
+        <w:t xml:space="preserve">, the settings have to be in place and they are so important that, without them, the connection to the remote SQL server would not be successful. These are: </w:t>
+      </w:r>
+    </w:p>
+    <w:p>
+      <w:pPr>
+        <w:pStyle w:val="ListParagraph"/>
+        <w:numPr>
+          <w:ilvl w:val="0"/>
+          <w:numId w:val="16"/>
+        </w:numPr>
+        <w:spacing w:before="100" w:beforeAutospacing="1" w:after="100" w:afterAutospacing="1" w:line="480" w:lineRule="auto"/>
+        <w:rPr>
+          <w:rFonts w:ascii="Times New Roman" w:hAnsi="Times New Roman" w:cs="Times New Roman"/>
+          <w:sz w:val="24"/>
+          <w:szCs w:val="24"/>
+        </w:rPr>
+      </w:pPr>
+      <w:r>
+        <w:rPr>
+          <w:rFonts w:ascii="Times New Roman" w:hAnsi="Times New Roman" w:cs="Times New Roman"/>
+          <w:sz w:val="24"/>
+          <w:szCs w:val="24"/>
+        </w:rPr>
+        <w:t xml:space="preserve">Allowing the sql server instance the protocol that is being requested </w:t>
+      </w:r>
+    </w:p>
+    <w:p>
+      <w:pPr>
+        <w:pStyle w:val="ListParagraph"/>
+        <w:numPr>
+          <w:ilvl w:val="0"/>
+          <w:numId w:val="16"/>
+        </w:numPr>
+        <w:spacing w:before="100" w:beforeAutospacing="1" w:after="100" w:afterAutospacing="1" w:line="480" w:lineRule="auto"/>
+        <w:rPr>
+          <w:rFonts w:ascii="Times New Roman" w:hAnsi="Times New Roman" w:cs="Times New Roman"/>
+          <w:sz w:val="24"/>
+          <w:szCs w:val="24"/>
+        </w:rPr>
+      </w:pPr>
+      <w:r>
+        <w:rPr>
+          <w:rFonts w:ascii="Times New Roman" w:hAnsi="Times New Roman" w:cs="Times New Roman"/>
+          <w:sz w:val="24"/>
+          <w:szCs w:val="24"/>
+        </w:rPr>
+        <w:t xml:space="preserve">Allowing the access through the firewall </w:t>
+      </w:r>
+    </w:p>
+    <w:p>
+      <w:pPr>
+        <w:spacing w:before="100" w:beforeAutospacing="1" w:after="100" w:afterAutospacing="1" w:line="480" w:lineRule="auto"/>
+        <w:rPr>
+          <w:rFonts w:ascii="Times New Roman" w:hAnsi="Times New Roman" w:cs="Times New Roman"/>
+          <w:sz w:val="24"/>
+          <w:szCs w:val="24"/>
+        </w:rPr>
+      </w:pPr>
+      <w:r>
+        <w:rPr>
+          <w:rFonts w:ascii="Times New Roman" w:hAnsi="Times New Roman" w:cs="Times New Roman"/>
+          <w:sz w:val="24"/>
+          <w:szCs w:val="24"/>
+        </w:rPr>
+        <w:t xml:space="preserve">To get the node.js server work to connect to the database file server, a javascript packet manager – npm’s module called mssql was installed. With this, connection was made easy to the database. </w:t>
+      </w:r>
     </w:p>
     <w:p>
       <w:pPr>
@@ -10585,7 +11255,7 @@
 </file>
 
 <file path=word/endnotes.xml><?xml version="1.0" encoding="utf-8"?>
-<w:endnotes xmlns:wpc="http://schemas.microsoft.com/office/word/2010/wordprocessingCanvas" xmlns:mo="http://schemas.microsoft.com/office/mac/office/2008/main" xmlns:mc="http://schemas.openxmlformats.org/markup-compatibility/2006" xmlns:mv="urn:schemas-microsoft-com:mac:vml" xmlns:o="urn:schemas-microsoft-com:office:office" xmlns:r="http://schemas.openxmlformats.org/officeDocument/2006/relationships" xmlns:m="http://schemas.openxmlformats.org/officeDocument/2006/math" xmlns:v="urn:schemas-microsoft-com:vml" xmlns:wp14="http://schemas.microsoft.com/office/word/2010/wordprocessingDrawing" xmlns:wp="http://schemas.openxmlformats.org/drawingml/2006/wordprocessingDrawing" xmlns:w10="urn:schemas-microsoft-com:office:word" xmlns:w="http://schemas.openxmlformats.org/wordprocessingml/2006/main" xmlns:w14="http://schemas.microsoft.com/office/word/2010/wordml" xmlns:w15="http://schemas.microsoft.com/office/word/2012/wordml" xmlns:wpg="http://schemas.microsoft.com/office/word/2010/wordprocessingGroup" xmlns:wpi="http://schemas.microsoft.com/office/word/2010/wordprocessingInk" xmlns:wne="http://schemas.microsoft.com/office/word/2006/wordml" xmlns:wps="http://schemas.microsoft.com/office/word/2010/wordprocessingShape" mc:Ignorable="w14 w15 wp14">
+<w:endnotes xmlns:wpc="http://schemas.microsoft.com/office/word/2010/wordprocessingCanvas" xmlns:cx="http://schemas.microsoft.com/office/drawing/2014/chartex" xmlns:cx1="http://schemas.microsoft.com/office/drawing/2015/9/8/chartex" xmlns:cx2="http://schemas.microsoft.com/office/drawing/2015/10/21/chartex" xmlns:cx3="http://schemas.microsoft.com/office/drawing/2016/5/9/chartex" xmlns:cx4="http://schemas.microsoft.com/office/drawing/2016/5/10/chartex" xmlns:cx5="http://schemas.microsoft.com/office/drawing/2016/5/11/chartex" xmlns:cx6="http://schemas.microsoft.com/office/drawing/2016/5/12/chartex" xmlns:cx7="http://schemas.microsoft.com/office/drawing/2016/5/13/chartex" xmlns:cx8="http://schemas.microsoft.com/office/drawing/2016/5/14/chartex" xmlns:mc="http://schemas.openxmlformats.org/markup-compatibility/2006" xmlns:aink="http://schemas.microsoft.com/office/drawing/2016/ink" xmlns:am3d="http://schemas.microsoft.com/office/drawing/2017/model3d" xmlns:o="urn:schemas-microsoft-com:office:office" xmlns:r="http://schemas.openxmlformats.org/officeDocument/2006/relationships" xmlns:m="http://schemas.openxmlformats.org/officeDocument/2006/math" xmlns:v="urn:schemas-microsoft-com:vml" xmlns:wp14="http://schemas.microsoft.com/office/word/2010/wordprocessingDrawing" xmlns:wp="http://schemas.openxmlformats.org/drawingml/2006/wordprocessingDrawing" xmlns:w10="urn:schemas-microsoft-com:office:word" xmlns:w="http://schemas.openxmlformats.org/wordprocessingml/2006/main" xmlns:w14="http://schemas.microsoft.com/office/word/2010/wordml" xmlns:w15="http://schemas.microsoft.com/office/word/2012/wordml" xmlns:w16cid="http://schemas.microsoft.com/office/word/2016/wordml/cid" xmlns:w16se="http://schemas.microsoft.com/office/word/2015/wordml/symex" xmlns:wpg="http://schemas.microsoft.com/office/word/2010/wordprocessingGroup" xmlns:wpi="http://schemas.microsoft.com/office/word/2010/wordprocessingInk" xmlns:wne="http://schemas.microsoft.com/office/word/2006/wordml" xmlns:wps="http://schemas.microsoft.com/office/word/2010/wordprocessingShape" mc:Ignorable="w14 w15 w16se w16cid wp14">
   <w:endnote w:type="separator" w:id="-1">
     <w:p>
       <w:pPr>
@@ -10610,7 +11280,7 @@
 </file>
 
 <file path=word/footnotes.xml><?xml version="1.0" encoding="utf-8"?>
-<w:footnotes xmlns:wpc="http://schemas.microsoft.com/office/word/2010/wordprocessingCanvas" xmlns:mo="http://schemas.microsoft.com/office/mac/office/2008/main" xmlns:mc="http://schemas.openxmlformats.org/markup-compatibility/2006" xmlns:mv="urn:schemas-microsoft-com:mac:vml" xmlns:o="urn:schemas-microsoft-com:office:office" xmlns:r="http://schemas.openxmlformats.org/officeDocument/2006/relationships" xmlns:m="http://schemas.openxmlformats.org/officeDocument/2006/math" xmlns:v="urn:schemas-microsoft-com:vml" xmlns:wp14="http://schemas.microsoft.com/office/word/2010/wordprocessingDrawing" xmlns:wp="http://schemas.openxmlformats.org/drawingml/2006/wordprocessingDrawing" xmlns:w10="urn:schemas-microsoft-com:office:word" xmlns:w="http://schemas.openxmlformats.org/wordprocessingml/2006/main" xmlns:w14="http://schemas.microsoft.com/office/word/2010/wordml" xmlns:w15="http://schemas.microsoft.com/office/word/2012/wordml" xmlns:wpg="http://schemas.microsoft.com/office/word/2010/wordprocessingGroup" xmlns:wpi="http://schemas.microsoft.com/office/word/2010/wordprocessingInk" xmlns:wne="http://schemas.microsoft.com/office/word/2006/wordml" xmlns:wps="http://schemas.microsoft.com/office/word/2010/wordprocessingShape" mc:Ignorable="w14 w15 wp14">
+<w:footnotes xmlns:wpc="http://schemas.microsoft.com/office/word/2010/wordprocessingCanvas" xmlns:cx="http://schemas.microsoft.com/office/drawing/2014/chartex" xmlns:cx1="http://schemas.microsoft.com/office/drawing/2015/9/8/chartex" xmlns:cx2="http://schemas.microsoft.com/office/drawing/2015/10/21/chartex" xmlns:cx3="http://schemas.microsoft.com/office/drawing/2016/5/9/chartex" xmlns:cx4="http://schemas.microsoft.com/office/drawing/2016/5/10/chartex" xmlns:cx5="http://schemas.microsoft.com/office/drawing/2016/5/11/chartex" xmlns:cx6="http://schemas.microsoft.com/office/drawing/2016/5/12/chartex" xmlns:cx7="http://schemas.microsoft.com/office/drawing/2016/5/13/chartex" xmlns:cx8="http://schemas.microsoft.com/office/drawing/2016/5/14/chartex" xmlns:mc="http://schemas.openxmlformats.org/markup-compatibility/2006" xmlns:aink="http://schemas.microsoft.com/office/drawing/2016/ink" xmlns:am3d="http://schemas.microsoft.com/office/drawing/2017/model3d" xmlns:o="urn:schemas-microsoft-com:office:office" xmlns:r="http://schemas.openxmlformats.org/officeDocument/2006/relationships" xmlns:m="http://schemas.openxmlformats.org/officeDocument/2006/math" xmlns:v="urn:schemas-microsoft-com:vml" xmlns:wp14="http://schemas.microsoft.com/office/word/2010/wordprocessingDrawing" xmlns:wp="http://schemas.openxmlformats.org/drawingml/2006/wordprocessingDrawing" xmlns:w10="urn:schemas-microsoft-com:office:word" xmlns:w="http://schemas.openxmlformats.org/wordprocessingml/2006/main" xmlns:w14="http://schemas.microsoft.com/office/word/2010/wordml" xmlns:w15="http://schemas.microsoft.com/office/word/2012/wordml" xmlns:w16cid="http://schemas.microsoft.com/office/word/2016/wordml/cid" xmlns:w16se="http://schemas.microsoft.com/office/word/2015/wordml/symex" xmlns:wpg="http://schemas.microsoft.com/office/word/2010/wordprocessingGroup" xmlns:wpi="http://schemas.microsoft.com/office/word/2010/wordprocessingInk" xmlns:wne="http://schemas.microsoft.com/office/word/2006/wordml" xmlns:wps="http://schemas.microsoft.com/office/word/2010/wordprocessingShape" mc:Ignorable="w14 w15 w16se w16cid wp14">
   <w:footnote w:type="separator" w:id="-1">
     <w:p>
       <w:pPr>
@@ -10635,8 +11305,8 @@
 </file>
 
 <file path=word/numbering.xml><?xml version="1.0" encoding="utf-8"?>
-<w:numbering xmlns:wpc="http://schemas.microsoft.com/office/word/2010/wordprocessingCanvas" xmlns:mo="http://schemas.microsoft.com/office/mac/office/2008/main" xmlns:mc="http://schemas.openxmlformats.org/markup-compatibility/2006" xmlns:mv="urn:schemas-microsoft-com:mac:vml" xmlns:o="urn:schemas-microsoft-com:office:office" xmlns:r="http://schemas.openxmlformats.org/officeDocument/2006/relationships" xmlns:m="http://schemas.openxmlformats.org/officeDocument/2006/math" xmlns:v="urn:schemas-microsoft-com:vml" xmlns:wp14="http://schemas.microsoft.com/office/word/2010/wordprocessingDrawing" xmlns:wp="http://schemas.openxmlformats.org/drawingml/2006/wordprocessingDrawing" xmlns:w10="urn:schemas-microsoft-com:office:word" xmlns:w="http://schemas.openxmlformats.org/wordprocessingml/2006/main" xmlns:w14="http://schemas.microsoft.com/office/word/2010/wordml" xmlns:w15="http://schemas.microsoft.com/office/word/2012/wordml" xmlns:wpg="http://schemas.microsoft.com/office/word/2010/wordprocessingGroup" xmlns:wpi="http://schemas.microsoft.com/office/word/2010/wordprocessingInk" xmlns:wne="http://schemas.microsoft.com/office/word/2006/wordml" xmlns:wps="http://schemas.microsoft.com/office/word/2010/wordprocessingShape" mc:Ignorable="w14 w15 wp14">
-  <w:abstractNum w:abstractNumId="0">
+<w:numbering xmlns:wpc="http://schemas.microsoft.com/office/word/2010/wordprocessingCanvas" xmlns:cx="http://schemas.microsoft.com/office/drawing/2014/chartex" xmlns:cx1="http://schemas.microsoft.com/office/drawing/2015/9/8/chartex" xmlns:cx2="http://schemas.microsoft.com/office/drawing/2015/10/21/chartex" xmlns:cx3="http://schemas.microsoft.com/office/drawing/2016/5/9/chartex" xmlns:cx4="http://schemas.microsoft.com/office/drawing/2016/5/10/chartex" xmlns:cx5="http://schemas.microsoft.com/office/drawing/2016/5/11/chartex" xmlns:cx6="http://schemas.microsoft.com/office/drawing/2016/5/12/chartex" xmlns:cx7="http://schemas.microsoft.com/office/drawing/2016/5/13/chartex" xmlns:cx8="http://schemas.microsoft.com/office/drawing/2016/5/14/chartex" xmlns:mc="http://schemas.openxmlformats.org/markup-compatibility/2006" xmlns:aink="http://schemas.microsoft.com/office/drawing/2016/ink" xmlns:am3d="http://schemas.microsoft.com/office/drawing/2017/model3d" xmlns:o="urn:schemas-microsoft-com:office:office" xmlns:r="http://schemas.openxmlformats.org/officeDocument/2006/relationships" xmlns:m="http://schemas.openxmlformats.org/officeDocument/2006/math" xmlns:v="urn:schemas-microsoft-com:vml" xmlns:wp14="http://schemas.microsoft.com/office/word/2010/wordprocessingDrawing" xmlns:wp="http://schemas.openxmlformats.org/drawingml/2006/wordprocessingDrawing" xmlns:w10="urn:schemas-microsoft-com:office:word" xmlns:w="http://schemas.openxmlformats.org/wordprocessingml/2006/main" xmlns:w14="http://schemas.microsoft.com/office/word/2010/wordml" xmlns:w15="http://schemas.microsoft.com/office/word/2012/wordml" xmlns:w16cid="http://schemas.microsoft.com/office/word/2016/wordml/cid" xmlns:w16se="http://schemas.microsoft.com/office/word/2015/wordml/symex" xmlns:wpg="http://schemas.microsoft.com/office/word/2010/wordprocessingGroup" xmlns:wpi="http://schemas.microsoft.com/office/word/2010/wordprocessingInk" xmlns:wne="http://schemas.microsoft.com/office/word/2006/wordml" xmlns:wps="http://schemas.microsoft.com/office/word/2010/wordprocessingShape" mc:Ignorable="w14 w15 w16se w16cid wp14">
+  <w:abstractNum w:abstractNumId="0" w15:restartNumberingAfterBreak="0">
     <w:nsid w:val="01624801"/>
     <w:multiLevelType w:val="hybridMultilevel"/>
     <w:tmpl w:val="47D072B4"/>
@@ -10749,7 +11419,7 @@
       </w:rPr>
     </w:lvl>
   </w:abstractNum>
-  <w:abstractNum w:abstractNumId="1">
+  <w:abstractNum w:abstractNumId="1" w15:restartNumberingAfterBreak="0">
     <w:nsid w:val="064D6296"/>
     <w:multiLevelType w:val="hybridMultilevel"/>
     <w:tmpl w:val="BBE495B8"/>
@@ -10862,7 +11532,7 @@
       </w:rPr>
     </w:lvl>
   </w:abstractNum>
-  <w:abstractNum w:abstractNumId="2">
+  <w:abstractNum w:abstractNumId="2" w15:restartNumberingAfterBreak="0">
     <w:nsid w:val="099B3344"/>
     <w:multiLevelType w:val="hybridMultilevel"/>
     <w:tmpl w:val="D9E84B1E"/>
@@ -10872,7 +11542,7 @@
       <w:lvlText w:val=""/>
       <w:lvlJc w:val="left"/>
       <w:pPr>
-        <w:ind w:left="720" w:hanging="360"/>
+        <w:ind w:left="1800" w:hanging="360"/>
       </w:pPr>
       <w:rPr>
         <w:rFonts w:ascii="Symbol" w:hAnsi="Symbol" w:hint="default"/>
@@ -10884,7 +11554,7 @@
       <w:lvlText w:val="o"/>
       <w:lvlJc w:val="left"/>
       <w:pPr>
-        <w:ind w:left="1440" w:hanging="360"/>
+        <w:ind w:left="2520" w:hanging="360"/>
       </w:pPr>
       <w:rPr>
         <w:rFonts w:ascii="Courier New" w:hAnsi="Courier New" w:cs="Courier New" w:hint="default"/>
@@ -10896,7 +11566,7 @@
       <w:lvlText w:val=""/>
       <w:lvlJc w:val="left"/>
       <w:pPr>
-        <w:ind w:left="2160" w:hanging="360"/>
+        <w:ind w:left="3240" w:hanging="360"/>
       </w:pPr>
       <w:rPr>
         <w:rFonts w:ascii="Wingdings" w:hAnsi="Wingdings" w:hint="default"/>
@@ -10908,7 +11578,7 @@
       <w:lvlText w:val=""/>
       <w:lvlJc w:val="left"/>
       <w:pPr>
-        <w:ind w:left="2880" w:hanging="360"/>
+        <w:ind w:left="3960" w:hanging="360"/>
       </w:pPr>
       <w:rPr>
         <w:rFonts w:ascii="Symbol" w:hAnsi="Symbol" w:hint="default"/>
@@ -10920,7 +11590,7 @@
       <w:lvlText w:val="o"/>
       <w:lvlJc w:val="left"/>
       <w:pPr>
-        <w:ind w:left="3600" w:hanging="360"/>
+        <w:ind w:left="4680" w:hanging="360"/>
       </w:pPr>
       <w:rPr>
         <w:rFonts w:ascii="Courier New" w:hAnsi="Courier New" w:cs="Courier New" w:hint="default"/>
@@ -10932,7 +11602,7 @@
       <w:lvlText w:val=""/>
       <w:lvlJc w:val="left"/>
       <w:pPr>
-        <w:ind w:left="4320" w:hanging="360"/>
+        <w:ind w:left="5400" w:hanging="360"/>
       </w:pPr>
       <w:rPr>
         <w:rFonts w:ascii="Wingdings" w:hAnsi="Wingdings" w:hint="default"/>
@@ -10944,7 +11614,7 @@
       <w:lvlText w:val=""/>
       <w:lvlJc w:val="left"/>
       <w:pPr>
-        <w:ind w:left="5040" w:hanging="360"/>
+        <w:ind w:left="6120" w:hanging="360"/>
       </w:pPr>
       <w:rPr>
         <w:rFonts w:ascii="Symbol" w:hAnsi="Symbol" w:hint="default"/>
@@ -10956,7 +11626,7 @@
       <w:lvlText w:val="o"/>
       <w:lvlJc w:val="left"/>
       <w:pPr>
-        <w:ind w:left="5760" w:hanging="360"/>
+        <w:ind w:left="6840" w:hanging="360"/>
       </w:pPr>
       <w:rPr>
         <w:rFonts w:ascii="Courier New" w:hAnsi="Courier New" w:cs="Courier New" w:hint="default"/>
@@ -10968,14 +11638,14 @@
       <w:lvlText w:val=""/>
       <w:lvlJc w:val="left"/>
       <w:pPr>
-        <w:ind w:left="6480" w:hanging="360"/>
+        <w:ind w:left="7560" w:hanging="360"/>
       </w:pPr>
       <w:rPr>
         <w:rFonts w:ascii="Wingdings" w:hAnsi="Wingdings" w:hint="default"/>
       </w:rPr>
     </w:lvl>
   </w:abstractNum>
-  <w:abstractNum w:abstractNumId="3">
+  <w:abstractNum w:abstractNumId="3" w15:restartNumberingAfterBreak="0">
     <w:nsid w:val="0EFC163C"/>
     <w:multiLevelType w:val="hybridMultilevel"/>
     <w:tmpl w:val="8362DDB6"/>
@@ -11088,7 +11758,7 @@
       </w:rPr>
     </w:lvl>
   </w:abstractNum>
-  <w:abstractNum w:abstractNumId="4">
+  <w:abstractNum w:abstractNumId="4" w15:restartNumberingAfterBreak="0">
     <w:nsid w:val="13857E53"/>
     <w:multiLevelType w:val="hybridMultilevel"/>
     <w:tmpl w:val="F5B490FA"/>
@@ -11201,7 +11871,120 @@
       </w:rPr>
     </w:lvl>
   </w:abstractNum>
-  <w:abstractNum w:abstractNumId="5">
+  <w:abstractNum w:abstractNumId="5" w15:restartNumberingAfterBreak="0">
+    <w:nsid w:val="22DD31D9"/>
+    <w:multiLevelType w:val="hybridMultilevel"/>
+    <w:tmpl w:val="2892CC72"/>
+    <w:lvl w:ilvl="0" w:tplc="04090001">
+      <w:start w:val="1"/>
+      <w:numFmt w:val="bullet"/>
+      <w:lvlText w:val=""/>
+      <w:lvlJc w:val="left"/>
+      <w:pPr>
+        <w:ind w:left="1080" w:hanging="360"/>
+      </w:pPr>
+      <w:rPr>
+        <w:rFonts w:ascii="Symbol" w:hAnsi="Symbol" w:hint="default"/>
+      </w:rPr>
+    </w:lvl>
+    <w:lvl w:ilvl="1" w:tplc="04090003" w:tentative="1">
+      <w:start w:val="1"/>
+      <w:numFmt w:val="bullet"/>
+      <w:lvlText w:val="o"/>
+      <w:lvlJc w:val="left"/>
+      <w:pPr>
+        <w:ind w:left="1800" w:hanging="360"/>
+      </w:pPr>
+      <w:rPr>
+        <w:rFonts w:ascii="Courier New" w:hAnsi="Courier New" w:cs="Courier New" w:hint="default"/>
+      </w:rPr>
+    </w:lvl>
+    <w:lvl w:ilvl="2" w:tplc="04090005" w:tentative="1">
+      <w:start w:val="1"/>
+      <w:numFmt w:val="bullet"/>
+      <w:lvlText w:val=""/>
+      <w:lvlJc w:val="left"/>
+      <w:pPr>
+        <w:ind w:left="2520" w:hanging="360"/>
+      </w:pPr>
+      <w:rPr>
+        <w:rFonts w:ascii="Wingdings" w:hAnsi="Wingdings" w:hint="default"/>
+      </w:rPr>
+    </w:lvl>
+    <w:lvl w:ilvl="3" w:tplc="04090001" w:tentative="1">
+      <w:start w:val="1"/>
+      <w:numFmt w:val="bullet"/>
+      <w:lvlText w:val=""/>
+      <w:lvlJc w:val="left"/>
+      <w:pPr>
+        <w:ind w:left="3240" w:hanging="360"/>
+      </w:pPr>
+      <w:rPr>
+        <w:rFonts w:ascii="Symbol" w:hAnsi="Symbol" w:hint="default"/>
+      </w:rPr>
+    </w:lvl>
+    <w:lvl w:ilvl="4" w:tplc="04090003" w:tentative="1">
+      <w:start w:val="1"/>
+      <w:numFmt w:val="bullet"/>
+      <w:lvlText w:val="o"/>
+      <w:lvlJc w:val="left"/>
+      <w:pPr>
+        <w:ind w:left="3960" w:hanging="360"/>
+      </w:pPr>
+      <w:rPr>
+        <w:rFonts w:ascii="Courier New" w:hAnsi="Courier New" w:cs="Courier New" w:hint="default"/>
+      </w:rPr>
+    </w:lvl>
+    <w:lvl w:ilvl="5" w:tplc="04090005" w:tentative="1">
+      <w:start w:val="1"/>
+      <w:numFmt w:val="bullet"/>
+      <w:lvlText w:val=""/>
+      <w:lvlJc w:val="left"/>
+      <w:pPr>
+        <w:ind w:left="4680" w:hanging="360"/>
+      </w:pPr>
+      <w:rPr>
+        <w:rFonts w:ascii="Wingdings" w:hAnsi="Wingdings" w:hint="default"/>
+      </w:rPr>
+    </w:lvl>
+    <w:lvl w:ilvl="6" w:tplc="04090001" w:tentative="1">
+      <w:start w:val="1"/>
+      <w:numFmt w:val="bullet"/>
+      <w:lvlText w:val=""/>
+      <w:lvlJc w:val="left"/>
+      <w:pPr>
+        <w:ind w:left="5400" w:hanging="360"/>
+      </w:pPr>
+      <w:rPr>
+        <w:rFonts w:ascii="Symbol" w:hAnsi="Symbol" w:hint="default"/>
+      </w:rPr>
+    </w:lvl>
+    <w:lvl w:ilvl="7" w:tplc="04090003" w:tentative="1">
+      <w:start w:val="1"/>
+      <w:numFmt w:val="bullet"/>
+      <w:lvlText w:val="o"/>
+      <w:lvlJc w:val="left"/>
+      <w:pPr>
+        <w:ind w:left="6120" w:hanging="360"/>
+      </w:pPr>
+      <w:rPr>
+        <w:rFonts w:ascii="Courier New" w:hAnsi="Courier New" w:cs="Courier New" w:hint="default"/>
+      </w:rPr>
+    </w:lvl>
+    <w:lvl w:ilvl="8" w:tplc="04090005" w:tentative="1">
+      <w:start w:val="1"/>
+      <w:numFmt w:val="bullet"/>
+      <w:lvlText w:val=""/>
+      <w:lvlJc w:val="left"/>
+      <w:pPr>
+        <w:ind w:left="6840" w:hanging="360"/>
+      </w:pPr>
+      <w:rPr>
+        <w:rFonts w:ascii="Wingdings" w:hAnsi="Wingdings" w:hint="default"/>
+      </w:rPr>
+    </w:lvl>
+  </w:abstractNum>
+  <w:abstractNum w:abstractNumId="6" w15:restartNumberingAfterBreak="0">
     <w:nsid w:val="230945A8"/>
     <w:multiLevelType w:val="hybridMultilevel"/>
     <w:tmpl w:val="27BA5848"/>
@@ -11314,7 +12097,7 @@
       </w:rPr>
     </w:lvl>
   </w:abstractNum>
-  <w:abstractNum w:abstractNumId="6">
+  <w:abstractNum w:abstractNumId="7" w15:restartNumberingAfterBreak="0">
     <w:nsid w:val="230D6F98"/>
     <w:multiLevelType w:val="hybridMultilevel"/>
     <w:tmpl w:val="B76AF540"/>
@@ -11427,7 +12210,120 @@
       </w:rPr>
     </w:lvl>
   </w:abstractNum>
-  <w:abstractNum w:abstractNumId="7">
+  <w:abstractNum w:abstractNumId="8" w15:restartNumberingAfterBreak="0">
+    <w:nsid w:val="29DD2EB5"/>
+    <w:multiLevelType w:val="hybridMultilevel"/>
+    <w:tmpl w:val="27A412AE"/>
+    <w:lvl w:ilvl="0" w:tplc="04090001">
+      <w:start w:val="1"/>
+      <w:numFmt w:val="bullet"/>
+      <w:lvlText w:val=""/>
+      <w:lvlJc w:val="left"/>
+      <w:pPr>
+        <w:ind w:left="720" w:hanging="360"/>
+      </w:pPr>
+      <w:rPr>
+        <w:rFonts w:ascii="Symbol" w:hAnsi="Symbol" w:hint="default"/>
+      </w:rPr>
+    </w:lvl>
+    <w:lvl w:ilvl="1" w:tplc="04090003" w:tentative="1">
+      <w:start w:val="1"/>
+      <w:numFmt w:val="bullet"/>
+      <w:lvlText w:val="o"/>
+      <w:lvlJc w:val="left"/>
+      <w:pPr>
+        <w:ind w:left="1440" w:hanging="360"/>
+      </w:pPr>
+      <w:rPr>
+        <w:rFonts w:ascii="Courier New" w:hAnsi="Courier New" w:cs="Courier New" w:hint="default"/>
+      </w:rPr>
+    </w:lvl>
+    <w:lvl w:ilvl="2" w:tplc="04090005" w:tentative="1">
+      <w:start w:val="1"/>
+      <w:numFmt w:val="bullet"/>
+      <w:lvlText w:val=""/>
+      <w:lvlJc w:val="left"/>
+      <w:pPr>
+        <w:ind w:left="2160" w:hanging="360"/>
+      </w:pPr>
+      <w:rPr>
+        <w:rFonts w:ascii="Wingdings" w:hAnsi="Wingdings" w:hint="default"/>
+      </w:rPr>
+    </w:lvl>
+    <w:lvl w:ilvl="3" w:tplc="04090001" w:tentative="1">
+      <w:start w:val="1"/>
+      <w:numFmt w:val="bullet"/>
+      <w:lvlText w:val=""/>
+      <w:lvlJc w:val="left"/>
+      <w:pPr>
+        <w:ind w:left="2880" w:hanging="360"/>
+      </w:pPr>
+      <w:rPr>
+        <w:rFonts w:ascii="Symbol" w:hAnsi="Symbol" w:hint="default"/>
+      </w:rPr>
+    </w:lvl>
+    <w:lvl w:ilvl="4" w:tplc="04090003" w:tentative="1">
+      <w:start w:val="1"/>
+      <w:numFmt w:val="bullet"/>
+      <w:lvlText w:val="o"/>
+      <w:lvlJc w:val="left"/>
+      <w:pPr>
+        <w:ind w:left="3600" w:hanging="360"/>
+      </w:pPr>
+      <w:rPr>
+        <w:rFonts w:ascii="Courier New" w:hAnsi="Courier New" w:cs="Courier New" w:hint="default"/>
+      </w:rPr>
+    </w:lvl>
+    <w:lvl w:ilvl="5" w:tplc="04090005" w:tentative="1">
+      <w:start w:val="1"/>
+      <w:numFmt w:val="bullet"/>
+      <w:lvlText w:val=""/>
+      <w:lvlJc w:val="left"/>
+      <w:pPr>
+        <w:ind w:left="4320" w:hanging="360"/>
+      </w:pPr>
+      <w:rPr>
+        <w:rFonts w:ascii="Wingdings" w:hAnsi="Wingdings" w:hint="default"/>
+      </w:rPr>
+    </w:lvl>
+    <w:lvl w:ilvl="6" w:tplc="04090001" w:tentative="1">
+      <w:start w:val="1"/>
+      <w:numFmt w:val="bullet"/>
+      <w:lvlText w:val=""/>
+      <w:lvlJc w:val="left"/>
+      <w:pPr>
+        <w:ind w:left="5040" w:hanging="360"/>
+      </w:pPr>
+      <w:rPr>
+        <w:rFonts w:ascii="Symbol" w:hAnsi="Symbol" w:hint="default"/>
+      </w:rPr>
+    </w:lvl>
+    <w:lvl w:ilvl="7" w:tplc="04090003" w:tentative="1">
+      <w:start w:val="1"/>
+      <w:numFmt w:val="bullet"/>
+      <w:lvlText w:val="o"/>
+      <w:lvlJc w:val="left"/>
+      <w:pPr>
+        <w:ind w:left="5760" w:hanging="360"/>
+      </w:pPr>
+      <w:rPr>
+        <w:rFonts w:ascii="Courier New" w:hAnsi="Courier New" w:cs="Courier New" w:hint="default"/>
+      </w:rPr>
+    </w:lvl>
+    <w:lvl w:ilvl="8" w:tplc="04090005" w:tentative="1">
+      <w:start w:val="1"/>
+      <w:numFmt w:val="bullet"/>
+      <w:lvlText w:val=""/>
+      <w:lvlJc w:val="left"/>
+      <w:pPr>
+        <w:ind w:left="6480" w:hanging="360"/>
+      </w:pPr>
+      <w:rPr>
+        <w:rFonts w:ascii="Wingdings" w:hAnsi="Wingdings" w:hint="default"/>
+      </w:rPr>
+    </w:lvl>
+  </w:abstractNum>
+  <w:abstractNum w:abstractNumId="9" w15:restartNumberingAfterBreak="0">
     <w:nsid w:val="2CB7284E"/>
     <w:multiLevelType w:val="hybridMultilevel"/>
     <w:tmpl w:val="06EE3920"/>
@@ -11540,7 +12436,7 @@
       </w:rPr>
     </w:lvl>
   </w:abstractNum>
-  <w:abstractNum w:abstractNumId="8">
+  <w:abstractNum w:abstractNumId="10" w15:restartNumberingAfterBreak="0">
     <w:nsid w:val="2F4477BA"/>
     <w:multiLevelType w:val="hybridMultilevel"/>
     <w:tmpl w:val="CAA0CFE8"/>
@@ -11653,7 +12549,7 @@
       </w:rPr>
     </w:lvl>
   </w:abstractNum>
-  <w:abstractNum w:abstractNumId="9">
+  <w:abstractNum w:abstractNumId="11" w15:restartNumberingAfterBreak="0">
     <w:nsid w:val="31873BA4"/>
     <w:multiLevelType w:val="multilevel"/>
     <w:tmpl w:val="8D1CDA30"/>
@@ -11766,7 +12662,7 @@
       </w:rPr>
     </w:lvl>
   </w:abstractNum>
-  <w:abstractNum w:abstractNumId="10">
+  <w:abstractNum w:abstractNumId="12" w15:restartNumberingAfterBreak="0">
     <w:nsid w:val="39361B2C"/>
     <w:multiLevelType w:val="hybridMultilevel"/>
     <w:tmpl w:val="5C7A40CA"/>
@@ -11879,7 +12775,7 @@
       </w:rPr>
     </w:lvl>
   </w:abstractNum>
-  <w:abstractNum w:abstractNumId="11">
+  <w:abstractNum w:abstractNumId="13" w15:restartNumberingAfterBreak="0">
     <w:nsid w:val="503A7D3E"/>
     <w:multiLevelType w:val="hybridMultilevel"/>
     <w:tmpl w:val="180E5492"/>
@@ -11992,7 +12888,7 @@
       </w:rPr>
     </w:lvl>
   </w:abstractNum>
-  <w:abstractNum w:abstractNumId="12">
+  <w:abstractNum w:abstractNumId="14" w15:restartNumberingAfterBreak="0">
     <w:nsid w:val="561654F2"/>
     <w:multiLevelType w:val="multilevel"/>
     <w:tmpl w:val="289E7F9E"/>
@@ -12105,7 +13001,7 @@
       </w:rPr>
     </w:lvl>
   </w:abstractNum>
-  <w:abstractNum w:abstractNumId="13">
+  <w:abstractNum w:abstractNumId="15" w15:restartNumberingAfterBreak="0">
     <w:nsid w:val="6813779F"/>
     <w:multiLevelType w:val="hybridMultilevel"/>
     <w:tmpl w:val="AC5A880C"/>
@@ -12218,7 +13114,7 @@
       </w:rPr>
     </w:lvl>
   </w:abstractNum>
-  <w:abstractNum w:abstractNumId="14">
+  <w:abstractNum w:abstractNumId="16" w15:restartNumberingAfterBreak="0">
     <w:nsid w:val="72155B93"/>
     <w:multiLevelType w:val="hybridMultilevel"/>
     <w:tmpl w:val="E3B66116"/>
@@ -12335,25 +13231,25 @@
     <w:abstractNumId w:val="2"/>
   </w:num>
   <w:num w:numId="2">
+    <w:abstractNumId w:val="9"/>
+  </w:num>
+  <w:num w:numId="3">
+    <w:abstractNumId w:val="12"/>
+  </w:num>
+  <w:num w:numId="4">
+    <w:abstractNumId w:val="15"/>
+  </w:num>
+  <w:num w:numId="5">
     <w:abstractNumId w:val="7"/>
   </w:num>
-  <w:num w:numId="3">
-    <w:abstractNumId w:val="10"/>
-  </w:num>
-  <w:num w:numId="4">
+  <w:num w:numId="6">
     <w:abstractNumId w:val="13"/>
-  </w:num>
-  <w:num w:numId="5">
-    <w:abstractNumId w:val="6"/>
-  </w:num>
-  <w:num w:numId="6">
-    <w:abstractNumId w:val="11"/>
   </w:num>
   <w:num w:numId="7">
     <w:abstractNumId w:val="4"/>
   </w:num>
   <w:num w:numId="8">
-    <w:abstractNumId w:val="5"/>
+    <w:abstractNumId w:val="6"/>
   </w:num>
   <w:num w:numId="9">
     <w:abstractNumId w:val="3"/>
@@ -12365,22 +13261,28 @@
     <w:abstractNumId w:val="1"/>
   </w:num>
   <w:num w:numId="12">
-    <w:abstractNumId w:val="12"/>
+    <w:abstractNumId w:val="14"/>
   </w:num>
   <w:num w:numId="13">
-    <w:abstractNumId w:val="14"/>
+    <w:abstractNumId w:val="16"/>
   </w:num>
   <w:num w:numId="14">
+    <w:abstractNumId w:val="10"/>
+  </w:num>
+  <w:num w:numId="15">
+    <w:abstractNumId w:val="11"/>
+  </w:num>
+  <w:num w:numId="16">
     <w:abstractNumId w:val="8"/>
   </w:num>
-  <w:num w:numId="15">
-    <w:abstractNumId w:val="9"/>
+  <w:num w:numId="17">
+    <w:abstractNumId w:val="5"/>
   </w:num>
 </w:numbering>
 </file>
 
 <file path=word/styles.xml><?xml version="1.0" encoding="utf-8"?>
-<w:styles xmlns:mc="http://schemas.openxmlformats.org/markup-compatibility/2006" xmlns:r="http://schemas.openxmlformats.org/officeDocument/2006/relationships" xmlns:w="http://schemas.openxmlformats.org/wordprocessingml/2006/main" xmlns:w14="http://schemas.microsoft.com/office/word/2010/wordml" xmlns:w15="http://schemas.microsoft.com/office/word/2012/wordml" mc:Ignorable="w14 w15">
+<w:styles xmlns:mc="http://schemas.openxmlformats.org/markup-compatibility/2006" xmlns:r="http://schemas.openxmlformats.org/officeDocument/2006/relationships" xmlns:w="http://schemas.openxmlformats.org/wordprocessingml/2006/main" xmlns:w14="http://schemas.microsoft.com/office/word/2010/wordml" xmlns:w15="http://schemas.microsoft.com/office/word/2012/wordml" xmlns:w16cid="http://schemas.microsoft.com/office/word/2016/wordml/cid" xmlns:w16se="http://schemas.microsoft.com/office/word/2015/wordml/symex" mc:Ignorable="w14 w15 w16se w16cid">
   <w:docDefaults>
     <w:rPrDefault>
       <w:rPr>
@@ -12396,7 +13298,7 @@
       </w:pPr>
     </w:pPrDefault>
   </w:docDefaults>
-  <w:latentStyles w:defLockedState="0" w:defUIPriority="99" w:defSemiHidden="0" w:defUnhideWhenUsed="0" w:defQFormat="0" w:count="382">
+  <w:latentStyles w:defLockedState="0" w:defUIPriority="99" w:defSemiHidden="0" w:defUnhideWhenUsed="0" w:defQFormat="0" w:count="375">
     <w:lsdException w:name="Normal" w:uiPriority="0" w:qFormat="1"/>
     <w:lsdException w:name="heading 1" w:uiPriority="9" w:qFormat="1"/>
     <w:lsdException w:name="heading 2" w:semiHidden="1" w:uiPriority="9" w:unhideWhenUsed="1" w:qFormat="1"/>
@@ -13797,11 +14699,33 @@
     <b:Publisher>Addison-Wesley Longman, Inc.</b:Publisher>
     <b:RefOrder>19</b:RefOrder>
   </b:Source>
+  <b:Source>
+    <b:Tag>Mar16</b:Tag>
+    <b:SourceType>DocumentFromInternetSite</b:SourceType>
+    <b:Guid>{3B6A0BDD-8929-4984-A466-CF84B6D73D93}</b:Guid>
+    <b:Title>How to connect to a remote SQL Server</b:Title>
+    <b:Year>2016</b:Year>
+    <b:Author>
+      <b:Author>
+        <b:NameList>
+          <b:Person>
+            <b:Last>Zivkovic</b:Last>
+            <b:First>Marko</b:First>
+          </b:Person>
+        </b:NameList>
+      </b:Author>
+    </b:Author>
+    <b:InternetSiteTitle>SQLShack</b:InternetSiteTitle>
+    <b:Month>February</b:Month>
+    <b:Day>18</b:Day>
+    <b:URL>http://www.sqlshack.com/how-to-connect-to-a-remote-sql-server/</b:URL>
+    <b:RefOrder>21</b:RefOrder>
+  </b:Source>
 </b:Sources>
 </file>
 
 <file path=customXml/itemProps1.xml><?xml version="1.0" encoding="utf-8"?>
-<ds:datastoreItem xmlns:ds="http://schemas.openxmlformats.org/officeDocument/2006/customXml" ds:itemID="{99E24F2A-3AC3-684E-B737-7B6B28C4261B}">
+<ds:datastoreItem xmlns:ds="http://schemas.openxmlformats.org/officeDocument/2006/customXml" ds:itemID="{EA8E7CAD-F00C-42B0-AFA2-927C58CE9431}">
   <ds:schemaRefs>
     <ds:schemaRef ds:uri="http://schemas.openxmlformats.org/officeDocument/2006/bibliography"/>
   </ds:schemaRefs>

</xml_diff>

<commit_message>
Added more pages. Implementing Courses cardview. Minor errors
</commit_message>
<xml_diff>
--- a/Chapter1and2.docx
+++ b/Chapter1and2.docx
@@ -1400,8 +1400,6 @@
       <w:r>
         <w:t xml:space="preserve"> Statement </w:t>
       </w:r>
-      <w:bookmarkStart w:id="0" w:name="_GoBack"/>
-      <w:bookmarkEnd w:id="0"/>
     </w:p>
     <w:p>
       <w:pPr>
@@ -2226,7 +2224,25 @@
           <w:sz w:val="24"/>
           <w:szCs w:val="24"/>
         </w:rPr>
-        <w:t xml:space="preserve">inadequate internet efficiency for educational development in places that suffer </w:t>
+        <w:t xml:space="preserve">inadequate internet efficiency for educational development in places that </w:t>
+      </w:r>
+      <w:r>
+        <w:rPr>
+          <w:rFonts w:ascii="Times New Roman" w:hAnsi="Times New Roman" w:cs="Times New Roman"/>
+          <w:sz w:val="24"/>
+          <w:szCs w:val="24"/>
+        </w:rPr>
+        <w:t>offer</w:t>
+      </w:r>
+      <w:bookmarkStart w:id="0" w:name="_GoBack"/>
+      <w:bookmarkEnd w:id="0"/>
+      <w:r>
+        <w:rPr>
+          <w:rFonts w:ascii="Times New Roman" w:hAnsi="Times New Roman" w:cs="Times New Roman"/>
+          <w:sz w:val="24"/>
+          <w:szCs w:val="24"/>
+        </w:rPr>
+        <w:t xml:space="preserve"> </w:t>
       </w:r>
       <w:r>
         <w:rPr>
@@ -4449,7 +4465,7 @@
               </wp:anchor>
             </w:drawing>
           </mc:Choice>
-          <mc:Fallback xmlns:mv="urn:schemas-microsoft-com:mac:vml" xmlns:mo="http://schemas.microsoft.com/office/mac/office/2008/main">
+          <mc:Fallback xmlns:mo="http://schemas.microsoft.com/office/mac/office/2008/main" xmlns:mv="urn:schemas-microsoft-com:mac:vml">
             <w:pict>
               <v:rect w14:anchorId="0EAAF23C" id="Rectangle 10" o:spid="_x0000_s1026" style="position:absolute;margin-left:182.6pt;margin-top:26.2pt;width:117pt;height:39.75pt;z-index:251561472;visibility:visible;mso-wrap-style:square;mso-width-percent:0;mso-height-percent:0;mso-wrap-distance-left:9pt;mso-wrap-distance-top:0;mso-wrap-distance-right:9pt;mso-wrap-distance-bottom:0;mso-position-horizontal:absolute;mso-position-horizontal-relative:text;mso-position-vertical:absolute;mso-position-vertical-relative:text;mso-width-percent:0;mso-height-percent:0;mso-width-relative:margin;mso-height-relative:margin;v-text-anchor:middle" o:gfxdata="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" fillcolor="white [3201]" strokecolor="black [3200]" strokeweight="1pt"/>
             </w:pict>
@@ -4543,7 +4559,7 @@
               </wp:anchor>
             </w:drawing>
           </mc:Choice>
-          <mc:Fallback xmlns:mv="urn:schemas-microsoft-com:mac:vml" xmlns:mo="http://schemas.microsoft.com/office/mac/office/2008/main">
+          <mc:Fallback xmlns:mo="http://schemas.microsoft.com/office/mac/office/2008/main" xmlns:mv="urn:schemas-microsoft-com:mac:vml">
             <w:pict>
               <v:shapetype w14:anchorId="1D9B24AE" id="_x0000_t67" coordsize="21600,21600" o:spt="67" adj="16200,5400" path="m0@0l@1@0@1,0@2,0@2@0,21600@0,10800,21600xe">
                 <v:stroke joinstyle="miter"/>
@@ -4645,7 +4661,7 @@
               </wp:anchor>
             </w:drawing>
           </mc:Choice>
-          <mc:Fallback xmlns:mv="urn:schemas-microsoft-com:mac:vml" xmlns:mo="http://schemas.microsoft.com/office/mac/office/2008/main">
+          <mc:Fallback xmlns:mo="http://schemas.microsoft.com/office/mac/office/2008/main" xmlns:mv="urn:schemas-microsoft-com:mac:vml">
             <w:pict>
               <v:shapetype w14:anchorId="194B140F" id="_x0000_t109" coordsize="21600,21600" o:spt="109" path="m,l,21600r21600,l21600,xe">
                 <v:stroke joinstyle="miter"/>
@@ -4724,7 +4740,7 @@
               </wp:anchor>
             </w:drawing>
           </mc:Choice>
-          <mc:Fallback xmlns:mv="urn:schemas-microsoft-com:mac:vml" xmlns:mo="http://schemas.microsoft.com/office/mac/office/2008/main">
+          <mc:Fallback xmlns:mo="http://schemas.microsoft.com/office/mac/office/2008/main" xmlns:mv="urn:schemas-microsoft-com:mac:vml">
             <w:pict>
               <v:shape w14:anchorId="7D975973" id="Flowchart: Process 13" o:spid="_x0000_s1026" type="#_x0000_t109" style="position:absolute;margin-left:187.1pt;margin-top:25.85pt;width:56.25pt;height:20.25pt;z-index:251571712;visibility:visible;mso-wrap-style:square;mso-width-percent:0;mso-height-percent:0;mso-wrap-distance-left:9pt;mso-wrap-distance-top:0;mso-wrap-distance-right:9pt;mso-wrap-distance-bottom:0;mso-position-horizontal:absolute;mso-position-horizontal-relative:text;mso-position-vertical:absolute;mso-position-vertical-relative:text;mso-width-percent:0;mso-height-percent:0;mso-width-relative:margin;mso-height-relative:margin;v-text-anchor:middle" o:gfxdata="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" fillcolor="white [3201]" strokecolor="black [3200]" strokeweight="1pt"/>
             </w:pict>
@@ -4810,7 +4826,7 @@
               </wp:anchor>
             </w:drawing>
           </mc:Choice>
-          <mc:Fallback xmlns:mv="urn:schemas-microsoft-com:mac:vml" xmlns:mo="http://schemas.microsoft.com/office/mac/office/2008/main">
+          <mc:Fallback xmlns:mo="http://schemas.microsoft.com/office/mac/office/2008/main" xmlns:mv="urn:schemas-microsoft-com:mac:vml">
             <w:pict>
               <v:shape w14:anchorId="3F2CD58E" id="Flowchart: Process 16" o:spid="_x0000_s1026" type="#_x0000_t109" style="position:absolute;margin-left:258.35pt;margin-top:29.9pt;width:44.25pt;height:12.75pt;z-index:251587072;visibility:visible;mso-wrap-style:square;mso-width-percent:0;mso-height-percent:0;mso-wrap-distance-left:9pt;mso-wrap-distance-top:0;mso-wrap-distance-right:9pt;mso-wrap-distance-bottom:0;mso-position-horizontal:absolute;mso-position-horizontal-relative:text;mso-position-vertical:absolute;mso-position-vertical-relative:text;mso-width-percent:0;mso-height-percent:0;mso-width-relative:margin;mso-height-relative:margin;v-text-anchor:middle" o:gfxdata="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" fillcolor="white [3201]" strokecolor="black [3200]" strokeweight="1pt"/>
             </w:pict>
@@ -4885,7 +4901,7 @@
               </wp:anchor>
             </w:drawing>
           </mc:Choice>
-          <mc:Fallback xmlns:mv="urn:schemas-microsoft-com:mac:vml" xmlns:mo="http://schemas.microsoft.com/office/mac/office/2008/main">
+          <mc:Fallback xmlns:mo="http://schemas.microsoft.com/office/mac/office/2008/main" xmlns:mv="urn:schemas-microsoft-com:mac:vml">
             <w:pict>
               <v:shape w14:anchorId="4471B79A" id="L-Shape 15" o:spid="_x0000_s1026" style="position:absolute;margin-left:185.6pt;margin-top:12pt;width:67.5pt;height:33pt;z-index:251581952;visibility:visible;mso-wrap-style:square;mso-width-percent:0;mso-height-percent:0;mso-wrap-distance-left:9pt;mso-wrap-distance-top:0;mso-wrap-distance-right:9pt;mso-wrap-distance-bottom:0;mso-position-horizontal:absolute;mso-position-horizontal-relative:text;mso-position-vertical:absolute;mso-position-vertical-relative:text;mso-width-percent:0;mso-height-percent:0;mso-width-relative:margin;mso-height-relative:margin;v-text-anchor:middle" coordsize="857250,419100" o:gfxdata="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" path="m,l209550,r,209550l857250,209550r,209550l,419100,,xe" fillcolor="white [3201]" strokecolor="black [3200]" strokeweight="1pt">
                 <v:stroke joinstyle="miter"/>
@@ -5066,7 +5082,7 @@
               </wp:anchor>
             </w:drawing>
           </mc:Choice>
-          <mc:Fallback xmlns:mv="urn:schemas-microsoft-com:mac:vml" xmlns:mo="http://schemas.microsoft.com/office/mac/office/2008/main">
+          <mc:Fallback xmlns:mo="http://schemas.microsoft.com/office/mac/office/2008/main" xmlns:mv="urn:schemas-microsoft-com:mac:vml">
             <w:pict>
               <v:shape w14:anchorId="72BAA979" id="Flowchart: Process 20" o:spid="_x0000_s1026" type="#_x0000_t109" style="position:absolute;margin-left:184.5pt;margin-top:21.3pt;width:56.25pt;height:36pt;z-index:251612672;visibility:visible;mso-wrap-style:square;mso-width-percent:0;mso-height-percent:0;mso-wrap-distance-left:9pt;mso-wrap-distance-top:0;mso-wrap-distance-right:9pt;mso-wrap-distance-bottom:0;mso-position-horizontal:absolute;mso-position-horizontal-relative:text;mso-position-vertical:absolute;mso-position-vertical-relative:text;mso-width-percent:0;mso-height-percent:0;mso-width-relative:margin;mso-height-relative:margin;v-text-anchor:middle" o:gfxdata="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" fillcolor="white [3201]" strokecolor="black [3200]" strokeweight="1pt"/>
             </w:pict>
@@ -5141,7 +5157,7 @@
               </wp:anchor>
             </w:drawing>
           </mc:Choice>
-          <mc:Fallback xmlns:mv="urn:schemas-microsoft-com:mac:vml" xmlns:mo="http://schemas.microsoft.com/office/mac/office/2008/main">
+          <mc:Fallback xmlns:mo="http://schemas.microsoft.com/office/mac/office/2008/main" xmlns:mv="urn:schemas-microsoft-com:mac:vml">
             <w:pict>
               <v:shape w14:anchorId="386A70EC" id="L-Shape 18" o:spid="_x0000_s1026" style="position:absolute;margin-left:0;margin-top:2.2pt;width:66.05pt;height:33.1pt;rotation:180;z-index:251602432;visibility:visible;mso-wrap-style:square;mso-width-percent:0;mso-height-percent:0;mso-wrap-distance-left:9pt;mso-wrap-distance-top:0;mso-wrap-distance-right:9pt;mso-wrap-distance-bottom:0;mso-position-horizontal:center;mso-position-horizontal-relative:margin;mso-position-vertical:absolute;mso-position-vertical-relative:text;mso-width-percent:0;mso-height-percent:0;mso-width-relative:margin;mso-height-relative:margin;v-text-anchor:middle" coordsize="838745,420327" o:gfxdata="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" path="m,l210164,r,210164l838745,210164r,210163l,420327,,xe" fillcolor="white [3201]" strokecolor="black [3200]" strokeweight="1pt">
                 <v:stroke joinstyle="miter"/>
@@ -5220,7 +5236,7 @@
               </wp:anchor>
             </w:drawing>
           </mc:Choice>
-          <mc:Fallback xmlns:mv="urn:schemas-microsoft-com:mac:vml" xmlns:mo="http://schemas.microsoft.com/office/mac/office/2008/main">
+          <mc:Fallback xmlns:mo="http://schemas.microsoft.com/office/mac/office/2008/main" xmlns:mv="urn:schemas-microsoft-com:mac:vml">
             <w:pict>
               <v:shape w14:anchorId="6B6F37E2" id="Flowchart: Process 19" o:spid="_x0000_s1026" type="#_x0000_t109" style="position:absolute;margin-left:188.25pt;margin-top:4.1pt;width:44.25pt;height:14.25pt;flip:y;z-index:251607552;visibility:visible;mso-wrap-style:square;mso-width-percent:0;mso-height-percent:0;mso-wrap-distance-left:9pt;mso-wrap-distance-top:0;mso-wrap-distance-right:9pt;mso-wrap-distance-bottom:0;mso-position-horizontal:absolute;mso-position-horizontal-relative:margin;mso-position-vertical:absolute;mso-position-vertical-relative:text;mso-width-percent:0;mso-height-percent:0;mso-width-relative:margin;mso-height-relative:margin;v-text-anchor:middle" o:gfxdata="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" fillcolor="white [3201]" strokecolor="black [3200]" strokeweight="1pt">
                 <w10:wrap anchorx="margin"/>
@@ -5308,7 +5324,7 @@
               </wp:anchor>
             </w:drawing>
           </mc:Choice>
-          <mc:Fallback xmlns:mv="urn:schemas-microsoft-com:mac:vml" xmlns:mo="http://schemas.microsoft.com/office/mac/office/2008/main">
+          <mc:Fallback xmlns:mo="http://schemas.microsoft.com/office/mac/office/2008/main" xmlns:mv="urn:schemas-microsoft-com:mac:vml">
             <w:pict>
               <v:shape w14:anchorId="29CE03AF" id="Arrow: Down 21" o:spid="_x0000_s1026" type="#_x0000_t67" style="position:absolute;margin-left:230.25pt;margin-top:24.6pt;width:19.5pt;height:19.5pt;z-index:251617792;visibility:visible;mso-wrap-style:square;mso-width-percent:0;mso-height-percent:0;mso-wrap-distance-left:9pt;mso-wrap-distance-top:0;mso-wrap-distance-right:9pt;mso-wrap-distance-bottom:0;mso-position-horizontal:absolute;mso-position-horizontal-relative:text;mso-position-vertical:absolute;mso-position-vertical-relative:text;mso-width-percent:0;mso-height-percent:0;mso-width-relative:margin;mso-height-relative:margin;v-text-anchor:middle" o:gfxdata="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" adj="10800" fillcolor="white [3201]" strokecolor="#a5a5a5 [3206]" strokeweight="1pt"/>
             </w:pict>
@@ -5383,7 +5399,7 @@
               </wp:anchor>
             </w:drawing>
           </mc:Choice>
-          <mc:Fallback xmlns:mv="urn:schemas-microsoft-com:mac:vml" xmlns:mo="http://schemas.microsoft.com/office/mac/office/2008/main">
+          <mc:Fallback xmlns:mo="http://schemas.microsoft.com/office/mac/office/2008/main" xmlns:mv="urn:schemas-microsoft-com:mac:vml">
             <w:pict>
               <v:shape w14:anchorId="18D30F19" id="Flowchart: Process 17" o:spid="_x0000_s1026" type="#_x0000_t109" style="position:absolute;margin-left:244.15pt;margin-top:1.55pt;width:56.25pt;height:20.25pt;z-index:251597312;visibility:visible;mso-wrap-style:square;mso-width-percent:0;mso-height-percent:0;mso-wrap-distance-left:9pt;mso-wrap-distance-top:0;mso-wrap-distance-right:9pt;mso-wrap-distance-bottom:0;mso-position-horizontal:absolute;mso-position-horizontal-relative:text;mso-position-vertical:absolute;mso-position-vertical-relative:text;mso-width-percent:0;mso-height-percent:0;mso-width-relative:margin;mso-height-relative:margin;v-text-anchor:middle" o:gfxdata="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" fillcolor="white [3201]" strokecolor="black [3200]" strokeweight="1pt"/>
             </w:pict>
@@ -5592,7 +5608,7 @@
               </wp:anchor>
             </w:drawing>
           </mc:Choice>
-          <mc:Fallback xmlns:mv="urn:schemas-microsoft-com:mac:vml" xmlns:mo="http://schemas.microsoft.com/office/mac/office/2008/main">
+          <mc:Fallback xmlns:mo="http://schemas.microsoft.com/office/mac/office/2008/main" xmlns:mv="urn:schemas-microsoft-com:mac:vml">
             <w:pict>
               <v:rect w14:anchorId="43F7C46F" id="Rectangle 22" o:spid="_x0000_s1026" style="position:absolute;margin-left:183.4pt;margin-top:12.85pt;width:117pt;height:39.75pt;z-index:251622912;visibility:visible;mso-wrap-style:square;mso-width-percent:0;mso-height-percent:0;mso-wrap-distance-left:9pt;mso-wrap-distance-top:0;mso-wrap-distance-right:9pt;mso-wrap-distance-bottom:0;mso-position-horizontal:absolute;mso-position-horizontal-relative:text;mso-position-vertical:absolute;mso-position-vertical-relative:text;mso-width-percent:0;mso-height-percent:0;mso-width-relative:margin;mso-height-relative:margin;v-text-anchor:middle" o:gfxdata="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" fillcolor="white [3201]" strokecolor="black [3200]" strokeweight="1pt"/>
             </w:pict>
@@ -7982,7 +7998,7 @@
               </wp:anchor>
             </w:drawing>
           </mc:Choice>
-          <mc:Fallback xmlns:mv="urn:schemas-microsoft-com:mac:vml" xmlns:mo="http://schemas.microsoft.com/office/mac/office/2008/main">
+          <mc:Fallback xmlns:mo="http://schemas.microsoft.com/office/mac/office/2008/main" xmlns:mv="urn:schemas-microsoft-com:mac:vml">
             <w:pict>
               <v:rect w14:anchorId="06B0AE2D" id="Rectangle 2" o:spid="_x0000_s1026" style="position:absolute;margin-left:52.05pt;margin-top:113.45pt;width:92.25pt;height:27pt;z-index:251639296;visibility:visible;mso-wrap-style:square;mso-width-percent:0;mso-height-percent:0;mso-wrap-distance-left:9pt;mso-wrap-distance-top:0;mso-wrap-distance-right:9pt;mso-wrap-distance-bottom:0;mso-position-horizontal:absolute;mso-position-horizontal-relative:text;mso-position-vertical:absolute;mso-position-vertical-relative:text;mso-width-percent:0;mso-height-percent:0;mso-width-relative:margin;mso-height-relative:margin;v-text-anchor:middle" o:gfxdata="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" fillcolor="white [3201]" strokecolor="#70ad47 [3209]" strokeweight="1pt"/>
             </w:pict>
@@ -8265,7 +8281,7 @@
               </wp:anchor>
             </w:drawing>
           </mc:Choice>
-          <mc:Fallback xmlns:mv="urn:schemas-microsoft-com:mac:vml" xmlns:mo="http://schemas.microsoft.com/office/mac/office/2008/main">
+          <mc:Fallback xmlns:mo="http://schemas.microsoft.com/office/mac/office/2008/main" xmlns:mv="urn:schemas-microsoft-com:mac:vml">
             <w:pict>
               <v:rect w14:anchorId="168C562B" id="Rectangle 3" o:spid="_x0000_s1026" style="position:absolute;margin-left:291.75pt;margin-top:.2pt;width:92.25pt;height:27pt;z-index:251651584;visibility:visible;mso-wrap-style:square;mso-width-percent:0;mso-height-percent:0;mso-wrap-distance-left:9pt;mso-wrap-distance-top:0;mso-wrap-distance-right:9pt;mso-wrap-distance-bottom:0;mso-position-horizontal:absolute;mso-position-horizontal-relative:text;mso-position-vertical:absolute;mso-position-vertical-relative:text;mso-width-percent:0;mso-height-percent:0;mso-width-relative:margin;mso-height-relative:margin;v-text-anchor:middle" o:gfxdata="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" fillcolor="white [3201]" strokecolor="#70ad47 [3209]" strokeweight="1pt"/>
             </w:pict>
@@ -8339,7 +8355,7 @@
               </wp:anchor>
             </w:drawing>
           </mc:Choice>
-          <mc:Fallback xmlns:mv="urn:schemas-microsoft-com:mac:vml" xmlns:mo="http://schemas.microsoft.com/office/mac/office/2008/main">
+          <mc:Fallback xmlns:mo="http://schemas.microsoft.com/office/mac/office/2008/main" xmlns:mv="urn:schemas-microsoft-com:mac:vml">
             <w:pict>
               <v:shapetype w14:anchorId="1A1B65A9" id="_x0000_t22" coordsize="21600,21600" o:spt="22" adj="5400" path="m10800,qx0@1l0@2qy10800,21600,21600@2l21600@1qy10800,xem0@1qy10800@0,21600@1nfe">
                 <v:formulas>
@@ -8424,7 +8440,7 @@
               </wp:anchor>
             </w:drawing>
           </mc:Choice>
-          <mc:Fallback xmlns:mv="urn:schemas-microsoft-com:mac:vml" xmlns:mo="http://schemas.microsoft.com/office/mac/office/2008/main">
+          <mc:Fallback xmlns:mo="http://schemas.microsoft.com/office/mac/office/2008/main" xmlns:mv="urn:schemas-microsoft-com:mac:vml">
             <w:pict>
               <v:shapetype w14:anchorId="7B3C9C70" id="_x0000_t32" coordsize="21600,21600" o:spt="32" o:oned="t" path="m,l21600,21600e" filled="f">
                 <v:path arrowok="t" fillok="f" o:connecttype="none"/>
@@ -8501,7 +8517,7 @@
               </wp:anchor>
             </w:drawing>
           </mc:Choice>
-          <mc:Fallback xmlns:mv="urn:schemas-microsoft-com:mac:vml" xmlns:mo="http://schemas.microsoft.com/office/mac/office/2008/main">
+          <mc:Fallback xmlns:mo="http://schemas.microsoft.com/office/mac/office/2008/main" xmlns:mv="urn:schemas-microsoft-com:mac:vml">
             <w:pict>
               <v:shape w14:anchorId="37CEE163" id="Straight Arrow Connector 7" o:spid="_x0000_s1026" type="#_x0000_t32" style="position:absolute;margin-left:95.6pt;margin-top:3.65pt;width:76.1pt;height:36pt;z-index:251693568;visibility:visible;mso-wrap-style:square;mso-width-percent:0;mso-height-percent:0;mso-wrap-distance-left:9pt;mso-wrap-distance-top:0;mso-wrap-distance-right:9pt;mso-wrap-distance-bottom:0;mso-position-horizontal:absolute;mso-position-horizontal-relative:text;mso-position-vertical:absolute;mso-position-vertical-relative:text;mso-width-percent:0;mso-height-percent:0;mso-width-relative:margin;mso-height-relative:margin" o:gfxdata="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" strokecolor="black [3200]" strokeweight=".5pt">
                 <v:stroke endarrow="block" joinstyle="miter"/>
@@ -8684,7 +8700,7 @@
               </wp:anchor>
             </w:drawing>
           </mc:Choice>
-          <mc:Fallback xmlns:mv="urn:schemas-microsoft-com:mac:vml" xmlns:mo="http://schemas.microsoft.com/office/mac/office/2008/main">
+          <mc:Fallback xmlns:mo="http://schemas.microsoft.com/office/mac/office/2008/main" xmlns:mv="urn:schemas-microsoft-com:mac:vml">
             <w:pict>
               <v:shape w14:anchorId="21E26341" id="Straight Arrow Connector 23" o:spid="_x0000_s1026" type="#_x0000_t32" style="position:absolute;margin-left:247.15pt;margin-top:11.35pt;width:83.25pt;height:32.25pt;flip:x y;z-index:251718144;visibility:visible;mso-wrap-style:square;mso-width-percent:0;mso-height-percent:0;mso-wrap-distance-left:9pt;mso-wrap-distance-top:0;mso-wrap-distance-right:9pt;mso-wrap-distance-bottom:0;mso-position-horizontal:absolute;mso-position-horizontal-relative:text;mso-position-vertical:absolute;mso-position-vertical-relative:text;mso-width-percent:0;mso-height-percent:0;mso-width-relative:margin;mso-height-relative:margin" o:gfxdata="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" strokecolor="black [3200]" strokeweight=".5pt">
                 <v:stroke endarrow="block" joinstyle="miter"/>
@@ -8757,7 +8773,7 @@
               </wp:anchor>
             </w:drawing>
           </mc:Choice>
-          <mc:Fallback xmlns:mv="urn:schemas-microsoft-com:mac:vml" xmlns:mo="http://schemas.microsoft.com/office/mac/office/2008/main">
+          <mc:Fallback xmlns:mo="http://schemas.microsoft.com/office/mac/office/2008/main" xmlns:mv="urn:schemas-microsoft-com:mac:vml">
             <w:pict>
               <v:shape w14:anchorId="000CA27A" id="Straight Arrow Connector 9" o:spid="_x0000_s1026" type="#_x0000_t32" style="position:absolute;margin-left:90.75pt;margin-top:3.45pt;width:79.5pt;height:37.9pt;flip:y;z-index:251710976;visibility:visible;mso-wrap-style:square;mso-width-percent:0;mso-height-percent:0;mso-wrap-distance-left:9pt;mso-wrap-distance-top:0;mso-wrap-distance-right:9pt;mso-wrap-distance-bottom:0;mso-position-horizontal:absolute;mso-position-horizontal-relative:text;mso-position-vertical:absolute;mso-position-vertical-relative:text;mso-width-percent:0;mso-height-percent:0;mso-width-relative:margin;mso-height-relative:margin" o:gfxdata="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" strokecolor="black [3200]" strokeweight=".5pt">
                 <v:stroke endarrow="block" joinstyle="miter"/>
@@ -8838,7 +8854,7 @@
               </wp:anchor>
             </w:drawing>
           </mc:Choice>
-          <mc:Fallback xmlns:mv="urn:schemas-microsoft-com:mac:vml" xmlns:mo="http://schemas.microsoft.com/office/mac/office/2008/main">
+          <mc:Fallback xmlns:mo="http://schemas.microsoft.com/office/mac/office/2008/main" xmlns:mv="urn:schemas-microsoft-com:mac:vml">
             <w:pict>
               <v:rect w14:anchorId="1160739D" id="Rectangle 5" o:spid="_x0000_s1026" style="position:absolute;margin-left:296.6pt;margin-top:12.9pt;width:92.25pt;height:27pt;z-index:251672064;visibility:visible;mso-wrap-style:square;mso-width-percent:0;mso-height-percent:0;mso-wrap-distance-left:9pt;mso-wrap-distance-top:0;mso-wrap-distance-right:9pt;mso-wrap-distance-bottom:0;mso-position-horizontal:absolute;mso-position-horizontal-relative:text;mso-position-vertical:absolute;mso-position-vertical-relative:text;mso-width-percent:0;mso-height-percent:0;mso-width-relative:margin;mso-height-relative:margin;v-text-anchor:middle" o:gfxdata="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" fillcolor="white [3201]" strokecolor="#70ad47 [3209]" strokeweight="1pt"/>
             </w:pict>
@@ -9001,7 +9017,7 @@
               </wp:anchor>
             </w:drawing>
           </mc:Choice>
-          <mc:Fallback xmlns:mv="urn:schemas-microsoft-com:mac:vml" xmlns:mo="http://schemas.microsoft.com/office/mac/office/2008/main">
+          <mc:Fallback xmlns:mo="http://schemas.microsoft.com/office/mac/office/2008/main" xmlns:mv="urn:schemas-microsoft-com:mac:vml">
             <w:pict>
               <v:rect w14:anchorId="4E8B7026" id="Rectangle 4" o:spid="_x0000_s1026" style="position:absolute;margin-left:42.75pt;margin-top:9.65pt;width:92.25pt;height:27pt;z-index:251663872;visibility:visible;mso-wrap-style:square;mso-width-percent:0;mso-height-percent:0;mso-wrap-distance-left:9pt;mso-wrap-distance-top:0;mso-wrap-distance-right:9pt;mso-wrap-distance-bottom:0;mso-position-horizontal:absolute;mso-position-horizontal-relative:text;mso-position-vertical:absolute;mso-position-vertical-relative:text;mso-width-percent:0;mso-height-percent:0;mso-width-relative:margin;mso-height-relative:margin;v-text-anchor:middle" o:gfxdata="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" fillcolor="white [3201]" strokecolor="#70ad47 [3209]" strokeweight="1pt"/>
             </w:pict>
@@ -14725,7 +14741,7 @@
 </file>
 
 <file path=customXml/itemProps1.xml><?xml version="1.0" encoding="utf-8"?>
-<ds:datastoreItem xmlns:ds="http://schemas.openxmlformats.org/officeDocument/2006/customXml" ds:itemID="{EA8E7CAD-F00C-42B0-AFA2-927C58CE9431}">
+<ds:datastoreItem xmlns:ds="http://schemas.openxmlformats.org/officeDocument/2006/customXml" ds:itemID="{A9DB72DF-1230-44D0-B6D1-54B70920E804}">
   <ds:schemaRefs>
     <ds:schemaRef ds:uri="http://schemas.openxmlformats.org/officeDocument/2006/bibliography"/>
   </ds:schemaRefs>

</xml_diff>